<commit_message>
new: introduced the new line command, initially by the \n but later for the end of line
</commit_message>
<xml_diff>
--- a/aluraphpprimeirospassoschap3.docx
+++ b/aluraphpprimeirospassoschap3.docx
@@ -119,8 +119,22 @@
           <w:szCs w:val="48"/>
           <w:lang w:val="pt-BR"/>
         </w:rPr>
-        <w:t xml:space="preserve"> Tipo string</w:t>
-      </w:r>
+        <w:t xml:space="preserve"> Tipo </w:t>
+      </w:r>
+      <w:proofErr w:type="spellStart"/>
+      <w:r>
+        <w:rPr>
+          <w:rFonts w:ascii="Times New Roman" w:eastAsia="Times New Roman" w:hAnsi="Times New Roman" w:cs="Times New Roman"/>
+          <w:b/>
+          <w:bCs/>
+          <w:kern w:val="36"/>
+          <w:sz w:val="48"/>
+          <w:szCs w:val="48"/>
+          <w:lang w:val="pt-BR"/>
+        </w:rPr>
+        <w:t>string</w:t>
+      </w:r>
+      <w:proofErr w:type="spellEnd"/>
     </w:p>
     <w:p>
       <w:pPr>
@@ -166,6 +180,7 @@
         </w:rPr>
         <w:t xml:space="preserve">Nessa aula vamos trabalhar um pouco mais com a manipulação de textos no PHP. No nosso projeto, criaremos um arquivo chamado </w:t>
       </w:r>
+      <w:proofErr w:type="spellStart"/>
       <w:r>
         <w:rPr>
           <w:rFonts w:ascii="Courier New" w:eastAsia="Times New Roman" w:hAnsi="Courier New" w:cs="Courier New"/>
@@ -175,6 +190,7 @@
         </w:rPr>
         <w:t>strings.php</w:t>
       </w:r>
+      <w:proofErr w:type="spellEnd"/>
       <w:r>
         <w:rPr>
           <w:rFonts w:ascii="Times New Roman" w:eastAsia="Times New Roman" w:hAnsi="Times New Roman" w:cs="Times New Roman"/>
@@ -238,8 +254,19 @@
           <w:szCs w:val="20"/>
           <w:lang w:val="pt-BR"/>
         </w:rPr>
-        <w:t>&lt;?php</w:t>
-      </w:r>
+        <w:t>&lt;?</w:t>
+      </w:r>
+      <w:proofErr w:type="spellStart"/>
+      <w:r>
+        <w:rPr>
+          <w:rFonts w:ascii="Courier New" w:eastAsia="Times New Roman" w:hAnsi="Courier New" w:cs="Courier New"/>
+          <w:sz w:val="20"/>
+          <w:szCs w:val="20"/>
+          <w:lang w:val="pt-BR"/>
+        </w:rPr>
+        <w:t>php</w:t>
+      </w:r>
+      <w:proofErr w:type="spellEnd"/>
     </w:p>
     <w:p>
       <w:pPr>
@@ -298,14 +325,25 @@
           <w:lang w:val="pt-BR"/>
         </w:rPr>
       </w:pPr>
-      <w:r>
-        <w:rPr>
-          <w:rFonts w:ascii="Courier New" w:eastAsia="Times New Roman" w:hAnsi="Courier New" w:cs="Courier New"/>
-          <w:sz w:val="20"/>
-          <w:szCs w:val="20"/>
-          <w:lang w:val="pt-BR"/>
-        </w:rPr>
-        <w:t>echo 'Olá mundo';</w:t>
+      <w:proofErr w:type="spellStart"/>
+      <w:r>
+        <w:rPr>
+          <w:rFonts w:ascii="Courier New" w:eastAsia="Times New Roman" w:hAnsi="Courier New" w:cs="Courier New"/>
+          <w:sz w:val="20"/>
+          <w:szCs w:val="20"/>
+          <w:lang w:val="pt-BR"/>
+        </w:rPr>
+        <w:t>echo</w:t>
+      </w:r>
+      <w:proofErr w:type="spellEnd"/>
+      <w:r>
+        <w:rPr>
+          <w:rFonts w:ascii="Courier New" w:eastAsia="Times New Roman" w:hAnsi="Courier New" w:cs="Courier New"/>
+          <w:sz w:val="20"/>
+          <w:szCs w:val="20"/>
+          <w:lang w:val="pt-BR"/>
+        </w:rPr>
+        <w:t xml:space="preserve"> 'Olá mundo';</w:t>
       </w:r>
     </w:p>
     <w:p>
@@ -327,15 +365,37 @@
         </w:rPr>
         <w:t xml:space="preserve">No terminal, executaremos </w:t>
       </w:r>
-      <w:r>
-        <w:rPr>
-          <w:rFonts w:ascii="Courier New" w:eastAsia="Times New Roman" w:hAnsi="Courier New" w:cs="Courier New"/>
-          <w:sz w:val="20"/>
-          <w:szCs w:val="20"/>
-          <w:lang w:val="pt-BR"/>
-        </w:rPr>
-        <w:t>php strings.php</w:t>
-      </w:r>
+      <w:proofErr w:type="spellStart"/>
+      <w:r>
+        <w:rPr>
+          <w:rFonts w:ascii="Courier New" w:eastAsia="Times New Roman" w:hAnsi="Courier New" w:cs="Courier New"/>
+          <w:sz w:val="20"/>
+          <w:szCs w:val="20"/>
+          <w:lang w:val="pt-BR"/>
+        </w:rPr>
+        <w:t>php</w:t>
+      </w:r>
+      <w:proofErr w:type="spellEnd"/>
+      <w:r>
+        <w:rPr>
+          <w:rFonts w:ascii="Courier New" w:eastAsia="Times New Roman" w:hAnsi="Courier New" w:cs="Courier New"/>
+          <w:sz w:val="20"/>
+          <w:szCs w:val="20"/>
+          <w:lang w:val="pt-BR"/>
+        </w:rPr>
+        <w:t xml:space="preserve"> </w:t>
+      </w:r>
+      <w:proofErr w:type="spellStart"/>
+      <w:r>
+        <w:rPr>
+          <w:rFonts w:ascii="Courier New" w:eastAsia="Times New Roman" w:hAnsi="Courier New" w:cs="Courier New"/>
+          <w:sz w:val="20"/>
+          <w:szCs w:val="20"/>
+          <w:lang w:val="pt-BR"/>
+        </w:rPr>
+        <w:t>strings.php</w:t>
+      </w:r>
+      <w:proofErr w:type="spellEnd"/>
       <w:r>
         <w:rPr>
           <w:rFonts w:ascii="Times New Roman" w:eastAsia="Times New Roman" w:hAnsi="Times New Roman" w:cs="Times New Roman"/>
@@ -345,6 +405,7 @@
         </w:rPr>
         <w:t xml:space="preserve"> e a mensagem "Olá mundo" será exibida. Porém, repare que no arquivo </w:t>
       </w:r>
+      <w:proofErr w:type="spellStart"/>
       <w:r>
         <w:rPr>
           <w:rFonts w:ascii="Courier New" w:eastAsia="Times New Roman" w:hAnsi="Courier New" w:cs="Courier New"/>
@@ -354,6 +415,7 @@
         </w:rPr>
         <w:t>ola-mundo.php</w:t>
       </w:r>
+      <w:proofErr w:type="spellEnd"/>
       <w:r>
         <w:rPr>
           <w:rFonts w:ascii="Times New Roman" w:eastAsia="Times New Roman" w:hAnsi="Times New Roman" w:cs="Times New Roman"/>
@@ -417,8 +479,19 @@
           <w:szCs w:val="20"/>
           <w:lang w:val="pt-BR"/>
         </w:rPr>
-        <w:t>&lt;?php</w:t>
-      </w:r>
+        <w:t>&lt;?</w:t>
+      </w:r>
+      <w:proofErr w:type="spellStart"/>
+      <w:r>
+        <w:rPr>
+          <w:rFonts w:ascii="Courier New" w:eastAsia="Times New Roman" w:hAnsi="Courier New" w:cs="Courier New"/>
+          <w:sz w:val="20"/>
+          <w:szCs w:val="20"/>
+          <w:lang w:val="pt-BR"/>
+        </w:rPr>
+        <w:t>php</w:t>
+      </w:r>
+      <w:proofErr w:type="spellEnd"/>
     </w:p>
     <w:p>
       <w:pPr>
@@ -477,14 +550,25 @@
           <w:lang w:val="pt-BR"/>
         </w:rPr>
       </w:pPr>
-      <w:r>
-        <w:rPr>
-          <w:rFonts w:ascii="Courier New" w:eastAsia="Times New Roman" w:hAnsi="Courier New" w:cs="Courier New"/>
-          <w:sz w:val="20"/>
-          <w:szCs w:val="20"/>
-          <w:lang w:val="pt-BR"/>
-        </w:rPr>
-        <w:t>echo "Olá mundo";</w:t>
+      <w:proofErr w:type="spellStart"/>
+      <w:r>
+        <w:rPr>
+          <w:rFonts w:ascii="Courier New" w:eastAsia="Times New Roman" w:hAnsi="Courier New" w:cs="Courier New"/>
+          <w:sz w:val="20"/>
+          <w:szCs w:val="20"/>
+          <w:lang w:val="pt-BR"/>
+        </w:rPr>
+        <w:t>echo</w:t>
+      </w:r>
+      <w:proofErr w:type="spellEnd"/>
+      <w:r>
+        <w:rPr>
+          <w:rFonts w:ascii="Courier New" w:eastAsia="Times New Roman" w:hAnsi="Courier New" w:cs="Courier New"/>
+          <w:sz w:val="20"/>
+          <w:szCs w:val="20"/>
+          <w:lang w:val="pt-BR"/>
+        </w:rPr>
+        <w:t xml:space="preserve"> "Olá mundo";</w:t>
       </w:r>
     </w:p>
     <w:p>
@@ -578,8 +662,19 @@
           <w:szCs w:val="20"/>
           <w:lang w:val="pt-BR"/>
         </w:rPr>
-        <w:t>&lt;?php</w:t>
-      </w:r>
+        <w:t>&lt;?</w:t>
+      </w:r>
+      <w:proofErr w:type="spellStart"/>
+      <w:r>
+        <w:rPr>
+          <w:rFonts w:ascii="Courier New" w:eastAsia="Times New Roman" w:hAnsi="Courier New" w:cs="Courier New"/>
+          <w:sz w:val="20"/>
+          <w:szCs w:val="20"/>
+          <w:lang w:val="pt-BR"/>
+        </w:rPr>
+        <w:t>php</w:t>
+      </w:r>
+      <w:proofErr w:type="spellEnd"/>
     </w:p>
     <w:p>
       <w:pPr>
@@ -705,14 +800,25 @@
           <w:lang w:val="pt-BR"/>
         </w:rPr>
       </w:pPr>
-      <w:r>
-        <w:rPr>
-          <w:rFonts w:ascii="Courier New" w:eastAsia="Times New Roman" w:hAnsi="Courier New" w:cs="Courier New"/>
-          <w:sz w:val="20"/>
-          <w:szCs w:val="20"/>
-          <w:lang w:val="pt-BR"/>
-        </w:rPr>
-        <w:t>echo 'Olá mundo! Minha idade é $idade';</w:t>
+      <w:proofErr w:type="spellStart"/>
+      <w:r>
+        <w:rPr>
+          <w:rFonts w:ascii="Courier New" w:eastAsia="Times New Roman" w:hAnsi="Courier New" w:cs="Courier New"/>
+          <w:sz w:val="20"/>
+          <w:szCs w:val="20"/>
+          <w:lang w:val="pt-BR"/>
+        </w:rPr>
+        <w:t>echo</w:t>
+      </w:r>
+      <w:proofErr w:type="spellEnd"/>
+      <w:r>
+        <w:rPr>
+          <w:rFonts w:ascii="Courier New" w:eastAsia="Times New Roman" w:hAnsi="Courier New" w:cs="Courier New"/>
+          <w:sz w:val="20"/>
+          <w:szCs w:val="20"/>
+          <w:lang w:val="pt-BR"/>
+        </w:rPr>
+        <w:t xml:space="preserve"> 'Olá mundo! Minha idade é $idade';</w:t>
       </w:r>
     </w:p>
     <w:p>
@@ -732,7 +838,57 @@
           <w:szCs w:val="24"/>
           <w:lang w:val="pt-BR"/>
         </w:rPr>
-        <w:t xml:space="preserve">Porém, se executarmos esse código, teremos como retorno "Olá mundo! Minha idade é $idade". Não é isso que queremos, certo? Para concatenarmos (ou seja, juntarmos) o valor de uma string com uma variável, precisaremos de outra construção. Fecharemos as aspas simples ao final do nosso texto, indicando que a string terminou, e usaremos o </w:t>
+        <w:t xml:space="preserve">Porém, se executarmos esse código, teremos como retorno "Olá mundo! Minha idade é $idade". Não é isso que queremos, certo? Para concatenarmos (ou seja, juntarmos) o valor de uma </w:t>
+      </w:r>
+      <w:proofErr w:type="spellStart"/>
+      <w:r>
+        <w:rPr>
+          <w:rFonts w:ascii="Times New Roman" w:eastAsia="Times New Roman" w:hAnsi="Times New Roman" w:cs="Times New Roman"/>
+          <w:sz w:val="24"/>
+          <w:szCs w:val="24"/>
+          <w:lang w:val="pt-BR"/>
+        </w:rPr>
+        <w:t>string</w:t>
+      </w:r>
+      <w:proofErr w:type="spellEnd"/>
+      <w:r>
+        <w:rPr>
+          <w:rFonts w:ascii="Times New Roman" w:eastAsia="Times New Roman" w:hAnsi="Times New Roman" w:cs="Times New Roman"/>
+          <w:sz w:val="24"/>
+          <w:szCs w:val="24"/>
+          <w:lang w:val="pt-BR"/>
+        </w:rPr>
+        <w:t xml:space="preserve"> com uma variável, precisaremos de outra construção. Fecharemos as aspas simples ao final do nosso texto, indicando que a </w:t>
+      </w:r>
+      <w:proofErr w:type="spellStart"/>
+      <w:r>
+        <w:rPr>
+          <w:rFonts w:ascii="Times New Roman" w:eastAsia="Times New Roman" w:hAnsi="Times New Roman" w:cs="Times New Roman"/>
+          <w:sz w:val="24"/>
+          <w:szCs w:val="24"/>
+          <w:lang w:val="pt-BR"/>
+        </w:rPr>
+        <w:t>string</w:t>
+      </w:r>
+      <w:proofErr w:type="spellEnd"/>
+      <w:r>
+        <w:rPr>
+          <w:rFonts w:ascii="Times New Roman" w:eastAsia="Times New Roman" w:hAnsi="Times New Roman" w:cs="Times New Roman"/>
+          <w:sz w:val="24"/>
+          <w:szCs w:val="24"/>
+          <w:lang w:val="pt-BR"/>
+        </w:rPr>
+        <w:t xml:space="preserve"> terminou, e usaremos </w:t>
+      </w:r>
+      <w:proofErr w:type="gramStart"/>
+      <w:r>
+        <w:rPr>
+          <w:rFonts w:ascii="Times New Roman" w:eastAsia="Times New Roman" w:hAnsi="Times New Roman" w:cs="Times New Roman"/>
+          <w:sz w:val="24"/>
+          <w:szCs w:val="24"/>
+          <w:lang w:val="pt-BR"/>
+        </w:rPr>
+        <w:t xml:space="preserve">o </w:t>
       </w:r>
       <w:r>
         <w:rPr>
@@ -743,6 +899,7 @@
         </w:rPr>
         <w:t>.</w:t>
       </w:r>
+      <w:proofErr w:type="gramEnd"/>
       <w:r>
         <w:rPr>
           <w:rFonts w:ascii="Times New Roman" w:eastAsia="Times New Roman" w:hAnsi="Times New Roman" w:cs="Times New Roman"/>
@@ -788,8 +945,19 @@
           <w:szCs w:val="20"/>
           <w:lang w:val="pt-BR"/>
         </w:rPr>
-        <w:t>&lt;?php</w:t>
-      </w:r>
+        <w:t>&lt;?</w:t>
+      </w:r>
+      <w:proofErr w:type="spellStart"/>
+      <w:r>
+        <w:rPr>
+          <w:rFonts w:ascii="Courier New" w:eastAsia="Times New Roman" w:hAnsi="Courier New" w:cs="Courier New"/>
+          <w:sz w:val="20"/>
+          <w:szCs w:val="20"/>
+          <w:lang w:val="pt-BR"/>
+        </w:rPr>
+        <w:t>php</w:t>
+      </w:r>
+      <w:proofErr w:type="spellEnd"/>
     </w:p>
     <w:p>
       <w:pPr>
@@ -915,14 +1083,45 @@
           <w:lang w:val="pt-BR"/>
         </w:rPr>
       </w:pPr>
-      <w:r>
-        <w:rPr>
-          <w:rFonts w:ascii="Courier New" w:eastAsia="Times New Roman" w:hAnsi="Courier New" w:cs="Courier New"/>
-          <w:sz w:val="20"/>
-          <w:szCs w:val="20"/>
-          <w:lang w:val="pt-BR"/>
-        </w:rPr>
-        <w:t>echo 'Olá mundo! Minha idade é ' . $idade;</w:t>
+      <w:proofErr w:type="spellStart"/>
+      <w:r>
+        <w:rPr>
+          <w:rFonts w:ascii="Courier New" w:eastAsia="Times New Roman" w:hAnsi="Courier New" w:cs="Courier New"/>
+          <w:sz w:val="20"/>
+          <w:szCs w:val="20"/>
+          <w:lang w:val="pt-BR"/>
+        </w:rPr>
+        <w:t>echo</w:t>
+      </w:r>
+      <w:proofErr w:type="spellEnd"/>
+      <w:r>
+        <w:rPr>
+          <w:rFonts w:ascii="Courier New" w:eastAsia="Times New Roman" w:hAnsi="Courier New" w:cs="Courier New"/>
+          <w:sz w:val="20"/>
+          <w:szCs w:val="20"/>
+          <w:lang w:val="pt-BR"/>
+        </w:rPr>
+        <w:t xml:space="preserve"> 'Olá mundo! Minha idade é </w:t>
+      </w:r>
+      <w:proofErr w:type="gramStart"/>
+      <w:r>
+        <w:rPr>
+          <w:rFonts w:ascii="Courier New" w:eastAsia="Times New Roman" w:hAnsi="Courier New" w:cs="Courier New"/>
+          <w:sz w:val="20"/>
+          <w:szCs w:val="20"/>
+          <w:lang w:val="pt-BR"/>
+        </w:rPr>
+        <w:t>' .</w:t>
+      </w:r>
+      <w:proofErr w:type="gramEnd"/>
+      <w:r>
+        <w:rPr>
+          <w:rFonts w:ascii="Courier New" w:eastAsia="Times New Roman" w:hAnsi="Courier New" w:cs="Courier New"/>
+          <w:sz w:val="20"/>
+          <w:szCs w:val="20"/>
+          <w:lang w:val="pt-BR"/>
+        </w:rPr>
+        <w:t xml:space="preserve"> $idade;</w:t>
       </w:r>
     </w:p>
     <w:p>
@@ -942,7 +1141,27 @@
           <w:szCs w:val="24"/>
           <w:lang w:val="pt-BR"/>
         </w:rPr>
-        <w:t>Dessa forma, a mensagem exibida será "Olá mundo! Minha idade é 21". E se quisermos adicionar o texto "anos." ao final? Basta concatenarmos mais uma string:</w:t>
+        <w:t xml:space="preserve">Dessa forma, a mensagem exibida será "Olá mundo! Minha idade é 21". E se quisermos adicionar o texto "anos." ao final? Basta concatenarmos mais uma </w:t>
+      </w:r>
+      <w:proofErr w:type="spellStart"/>
+      <w:r>
+        <w:rPr>
+          <w:rFonts w:ascii="Times New Roman" w:eastAsia="Times New Roman" w:hAnsi="Times New Roman" w:cs="Times New Roman"/>
+          <w:sz w:val="24"/>
+          <w:szCs w:val="24"/>
+          <w:lang w:val="pt-BR"/>
+        </w:rPr>
+        <w:t>string</w:t>
+      </w:r>
+      <w:proofErr w:type="spellEnd"/>
+      <w:r>
+        <w:rPr>
+          <w:rFonts w:ascii="Times New Roman" w:eastAsia="Times New Roman" w:hAnsi="Times New Roman" w:cs="Times New Roman"/>
+          <w:sz w:val="24"/>
+          <w:szCs w:val="24"/>
+          <w:lang w:val="pt-BR"/>
+        </w:rPr>
+        <w:t>:</w:t>
       </w:r>
     </w:p>
     <w:p>
@@ -980,8 +1199,19 @@
           <w:szCs w:val="20"/>
           <w:lang w:val="pt-BR"/>
         </w:rPr>
-        <w:t>&lt;?php</w:t>
-      </w:r>
+        <w:t>&lt;?</w:t>
+      </w:r>
+      <w:proofErr w:type="spellStart"/>
+      <w:r>
+        <w:rPr>
+          <w:rFonts w:ascii="Courier New" w:eastAsia="Times New Roman" w:hAnsi="Courier New" w:cs="Courier New"/>
+          <w:sz w:val="20"/>
+          <w:szCs w:val="20"/>
+          <w:lang w:val="pt-BR"/>
+        </w:rPr>
+        <w:t>php</w:t>
+      </w:r>
+      <w:proofErr w:type="spellEnd"/>
     </w:p>
     <w:p>
       <w:pPr>
@@ -1107,14 +1337,65 @@
           <w:lang w:val="pt-BR"/>
         </w:rPr>
       </w:pPr>
-      <w:r>
-        <w:rPr>
-          <w:rFonts w:ascii="Courier New" w:eastAsia="Times New Roman" w:hAnsi="Courier New" w:cs="Courier New"/>
-          <w:sz w:val="20"/>
-          <w:szCs w:val="20"/>
-          <w:lang w:val="pt-BR"/>
-        </w:rPr>
-        <w:t>echo 'Olá mundo! Minha idade é ' . $idade . ' anos.';</w:t>
+      <w:proofErr w:type="spellStart"/>
+      <w:r>
+        <w:rPr>
+          <w:rFonts w:ascii="Courier New" w:eastAsia="Times New Roman" w:hAnsi="Courier New" w:cs="Courier New"/>
+          <w:sz w:val="20"/>
+          <w:szCs w:val="20"/>
+          <w:lang w:val="pt-BR"/>
+        </w:rPr>
+        <w:t>echo</w:t>
+      </w:r>
+      <w:proofErr w:type="spellEnd"/>
+      <w:r>
+        <w:rPr>
+          <w:rFonts w:ascii="Courier New" w:eastAsia="Times New Roman" w:hAnsi="Courier New" w:cs="Courier New"/>
+          <w:sz w:val="20"/>
+          <w:szCs w:val="20"/>
+          <w:lang w:val="pt-BR"/>
+        </w:rPr>
+        <w:t xml:space="preserve"> 'Olá mundo! Minha idade é </w:t>
+      </w:r>
+      <w:proofErr w:type="gramStart"/>
+      <w:r>
+        <w:rPr>
+          <w:rFonts w:ascii="Courier New" w:eastAsia="Times New Roman" w:hAnsi="Courier New" w:cs="Courier New"/>
+          <w:sz w:val="20"/>
+          <w:szCs w:val="20"/>
+          <w:lang w:val="pt-BR"/>
+        </w:rPr>
+        <w:t>' .</w:t>
+      </w:r>
+      <w:proofErr w:type="gramEnd"/>
+      <w:r>
+        <w:rPr>
+          <w:rFonts w:ascii="Courier New" w:eastAsia="Times New Roman" w:hAnsi="Courier New" w:cs="Courier New"/>
+          <w:sz w:val="20"/>
+          <w:szCs w:val="20"/>
+          <w:lang w:val="pt-BR"/>
+        </w:rPr>
+        <w:t xml:space="preserve"> $</w:t>
+      </w:r>
+      <w:proofErr w:type="gramStart"/>
+      <w:r>
+        <w:rPr>
+          <w:rFonts w:ascii="Courier New" w:eastAsia="Times New Roman" w:hAnsi="Courier New" w:cs="Courier New"/>
+          <w:sz w:val="20"/>
+          <w:szCs w:val="20"/>
+          <w:lang w:val="pt-BR"/>
+        </w:rPr>
+        <w:t>idade .</w:t>
+      </w:r>
+      <w:proofErr w:type="gramEnd"/>
+      <w:r>
+        <w:rPr>
+          <w:rFonts w:ascii="Courier New" w:eastAsia="Times New Roman" w:hAnsi="Courier New" w:cs="Courier New"/>
+          <w:sz w:val="20"/>
+          <w:szCs w:val="20"/>
+          <w:lang w:val="pt-BR"/>
+        </w:rPr>
+        <w:t xml:space="preserve"> ' anos.';</w:t>
       </w:r>
     </w:p>
     <w:p>
@@ -1166,14 +1447,156 @@
           <w:lang w:val="pt-BR"/>
         </w:rPr>
       </w:pPr>
-      <w:r>
-        <w:rPr>
-          <w:rFonts w:ascii="Courier New" w:eastAsia="Times New Roman" w:hAnsi="Courier New" w:cs="Courier New"/>
-          <w:sz w:val="20"/>
-          <w:szCs w:val="20"/>
-          <w:lang w:val="pt-BR"/>
-        </w:rPr>
-        <w:t>echo 'Olá! Meu nome é ' . $nome . '. Meu e-mail é ' . $email . '. Tenho ' . $idade . ' anos ';</w:t>
+      <w:proofErr w:type="spellStart"/>
+      <w:r>
+        <w:rPr>
+          <w:rFonts w:ascii="Courier New" w:eastAsia="Times New Roman" w:hAnsi="Courier New" w:cs="Courier New"/>
+          <w:sz w:val="20"/>
+          <w:szCs w:val="20"/>
+          <w:lang w:val="pt-BR"/>
+        </w:rPr>
+        <w:t>echo</w:t>
+      </w:r>
+      <w:proofErr w:type="spellEnd"/>
+      <w:r>
+        <w:rPr>
+          <w:rFonts w:ascii="Courier New" w:eastAsia="Times New Roman" w:hAnsi="Courier New" w:cs="Courier New"/>
+          <w:sz w:val="20"/>
+          <w:szCs w:val="20"/>
+          <w:lang w:val="pt-BR"/>
+        </w:rPr>
+        <w:t xml:space="preserve"> 'Olá! Meu nome é </w:t>
+      </w:r>
+      <w:proofErr w:type="gramStart"/>
+      <w:r>
+        <w:rPr>
+          <w:rFonts w:ascii="Courier New" w:eastAsia="Times New Roman" w:hAnsi="Courier New" w:cs="Courier New"/>
+          <w:sz w:val="20"/>
+          <w:szCs w:val="20"/>
+          <w:lang w:val="pt-BR"/>
+        </w:rPr>
+        <w:t>' .</w:t>
+      </w:r>
+      <w:proofErr w:type="gramEnd"/>
+      <w:r>
+        <w:rPr>
+          <w:rFonts w:ascii="Courier New" w:eastAsia="Times New Roman" w:hAnsi="Courier New" w:cs="Courier New"/>
+          <w:sz w:val="20"/>
+          <w:szCs w:val="20"/>
+          <w:lang w:val="pt-BR"/>
+        </w:rPr>
+        <w:t xml:space="preserve"> $</w:t>
+      </w:r>
+      <w:proofErr w:type="gramStart"/>
+      <w:r>
+        <w:rPr>
+          <w:rFonts w:ascii="Courier New" w:eastAsia="Times New Roman" w:hAnsi="Courier New" w:cs="Courier New"/>
+          <w:sz w:val="20"/>
+          <w:szCs w:val="20"/>
+          <w:lang w:val="pt-BR"/>
+        </w:rPr>
+        <w:t>nome .</w:t>
+      </w:r>
+      <w:proofErr w:type="gramEnd"/>
+      <w:r>
+        <w:rPr>
+          <w:rFonts w:ascii="Courier New" w:eastAsia="Times New Roman" w:hAnsi="Courier New" w:cs="Courier New"/>
+          <w:sz w:val="20"/>
+          <w:szCs w:val="20"/>
+          <w:lang w:val="pt-BR"/>
+        </w:rPr>
+        <w:t xml:space="preserve"> '. Meu e-mail é </w:t>
+      </w:r>
+      <w:proofErr w:type="gramStart"/>
+      <w:r>
+        <w:rPr>
+          <w:rFonts w:ascii="Courier New" w:eastAsia="Times New Roman" w:hAnsi="Courier New" w:cs="Courier New"/>
+          <w:sz w:val="20"/>
+          <w:szCs w:val="20"/>
+          <w:lang w:val="pt-BR"/>
+        </w:rPr>
+        <w:t>' .</w:t>
+      </w:r>
+      <w:proofErr w:type="gramEnd"/>
+      <w:r>
+        <w:rPr>
+          <w:rFonts w:ascii="Courier New" w:eastAsia="Times New Roman" w:hAnsi="Courier New" w:cs="Courier New"/>
+          <w:sz w:val="20"/>
+          <w:szCs w:val="20"/>
+          <w:lang w:val="pt-BR"/>
+        </w:rPr>
+        <w:t xml:space="preserve"> $</w:t>
+      </w:r>
+      <w:proofErr w:type="spellStart"/>
+      <w:proofErr w:type="gramStart"/>
+      <w:r>
+        <w:rPr>
+          <w:rFonts w:ascii="Courier New" w:eastAsia="Times New Roman" w:hAnsi="Courier New" w:cs="Courier New"/>
+          <w:sz w:val="20"/>
+          <w:szCs w:val="20"/>
+          <w:lang w:val="pt-BR"/>
+        </w:rPr>
+        <w:t>email</w:t>
+      </w:r>
+      <w:proofErr w:type="spellEnd"/>
+      <w:r>
+        <w:rPr>
+          <w:rFonts w:ascii="Courier New" w:eastAsia="Times New Roman" w:hAnsi="Courier New" w:cs="Courier New"/>
+          <w:sz w:val="20"/>
+          <w:szCs w:val="20"/>
+          <w:lang w:val="pt-BR"/>
+        </w:rPr>
+        <w:t xml:space="preserve"> .</w:t>
+      </w:r>
+      <w:proofErr w:type="gramEnd"/>
+      <w:r>
+        <w:rPr>
+          <w:rFonts w:ascii="Courier New" w:eastAsia="Times New Roman" w:hAnsi="Courier New" w:cs="Courier New"/>
+          <w:sz w:val="20"/>
+          <w:szCs w:val="20"/>
+          <w:lang w:val="pt-BR"/>
+        </w:rPr>
+        <w:t xml:space="preserve"> '. Tenho </w:t>
+      </w:r>
+      <w:proofErr w:type="gramStart"/>
+      <w:r>
+        <w:rPr>
+          <w:rFonts w:ascii="Courier New" w:eastAsia="Times New Roman" w:hAnsi="Courier New" w:cs="Courier New"/>
+          <w:sz w:val="20"/>
+          <w:szCs w:val="20"/>
+          <w:lang w:val="pt-BR"/>
+        </w:rPr>
+        <w:t>' .</w:t>
+      </w:r>
+      <w:proofErr w:type="gramEnd"/>
+      <w:r>
+        <w:rPr>
+          <w:rFonts w:ascii="Courier New" w:eastAsia="Times New Roman" w:hAnsi="Courier New" w:cs="Courier New"/>
+          <w:sz w:val="20"/>
+          <w:szCs w:val="20"/>
+          <w:lang w:val="pt-BR"/>
+        </w:rPr>
+        <w:t xml:space="preserve"> $</w:t>
+      </w:r>
+      <w:proofErr w:type="gramStart"/>
+      <w:r>
+        <w:rPr>
+          <w:rFonts w:ascii="Courier New" w:eastAsia="Times New Roman" w:hAnsi="Courier New" w:cs="Courier New"/>
+          <w:sz w:val="20"/>
+          <w:szCs w:val="20"/>
+          <w:lang w:val="pt-BR"/>
+        </w:rPr>
+        <w:t>idade .</w:t>
+      </w:r>
+      <w:proofErr w:type="gramEnd"/>
+      <w:r>
+        <w:rPr>
+          <w:rFonts w:ascii="Courier New" w:eastAsia="Times New Roman" w:hAnsi="Courier New" w:cs="Courier New"/>
+          <w:sz w:val="20"/>
+          <w:szCs w:val="20"/>
+          <w:lang w:val="pt-BR"/>
+        </w:rPr>
+        <w:t xml:space="preserve"> ' anos ';</w:t>
       </w:r>
     </w:p>
     <w:p>
@@ -1231,8 +1654,19 @@
           <w:szCs w:val="20"/>
           <w:lang w:val="pt-BR"/>
         </w:rPr>
-        <w:t>&lt;?php</w:t>
-      </w:r>
+        <w:t>&lt;?</w:t>
+      </w:r>
+      <w:proofErr w:type="spellStart"/>
+      <w:r>
+        <w:rPr>
+          <w:rFonts w:ascii="Courier New" w:eastAsia="Times New Roman" w:hAnsi="Courier New" w:cs="Courier New"/>
+          <w:sz w:val="20"/>
+          <w:szCs w:val="20"/>
+          <w:lang w:val="pt-BR"/>
+        </w:rPr>
+        <w:t>php</w:t>
+      </w:r>
+      <w:proofErr w:type="spellEnd"/>
     </w:p>
     <w:p>
       <w:pPr>
@@ -1358,14 +1792,25 @@
           <w:lang w:val="pt-BR"/>
         </w:rPr>
       </w:pPr>
-      <w:r>
-        <w:rPr>
-          <w:rFonts w:ascii="Courier New" w:eastAsia="Times New Roman" w:hAnsi="Courier New" w:cs="Courier New"/>
-          <w:sz w:val="20"/>
-          <w:szCs w:val="20"/>
-          <w:lang w:val="pt-BR"/>
-        </w:rPr>
-        <w:t>echo "Olá mundo! Minha idade é $idade anos.";</w:t>
+      <w:proofErr w:type="spellStart"/>
+      <w:r>
+        <w:rPr>
+          <w:rFonts w:ascii="Courier New" w:eastAsia="Times New Roman" w:hAnsi="Courier New" w:cs="Courier New"/>
+          <w:sz w:val="20"/>
+          <w:szCs w:val="20"/>
+          <w:lang w:val="pt-BR"/>
+        </w:rPr>
+        <w:t>echo</w:t>
+      </w:r>
+      <w:proofErr w:type="spellEnd"/>
+      <w:r>
+        <w:rPr>
+          <w:rFonts w:ascii="Courier New" w:eastAsia="Times New Roman" w:hAnsi="Courier New" w:cs="Courier New"/>
+          <w:sz w:val="20"/>
+          <w:szCs w:val="20"/>
+          <w:lang w:val="pt-BR"/>
+        </w:rPr>
+        <w:t xml:space="preserve"> "Olá mundo! Minha idade é $idade anos.";</w:t>
       </w:r>
     </w:p>
     <w:p>
@@ -1461,8 +1906,19 @@
           <w:szCs w:val="20"/>
           <w:lang w:val="pt-BR"/>
         </w:rPr>
-        <w:t>&lt;?php</w:t>
-      </w:r>
+        <w:t>&lt;?</w:t>
+      </w:r>
+      <w:proofErr w:type="spellStart"/>
+      <w:r>
+        <w:rPr>
+          <w:rFonts w:ascii="Courier New" w:eastAsia="Times New Roman" w:hAnsi="Courier New" w:cs="Courier New"/>
+          <w:sz w:val="20"/>
+          <w:szCs w:val="20"/>
+          <w:lang w:val="pt-BR"/>
+        </w:rPr>
+        <w:t>php</w:t>
+      </w:r>
+      <w:proofErr w:type="spellEnd"/>
     </w:p>
     <w:p>
       <w:pPr>
@@ -1588,14 +2044,25 @@
           <w:lang w:val="pt-BR"/>
         </w:rPr>
       </w:pPr>
-      <w:r>
-        <w:rPr>
-          <w:rFonts w:ascii="Courier New" w:eastAsia="Times New Roman" w:hAnsi="Courier New" w:cs="Courier New"/>
-          <w:sz w:val="20"/>
-          <w:szCs w:val="20"/>
-          <w:lang w:val="pt-BR"/>
-        </w:rPr>
-        <w:t>echo "Olá mundo!";</w:t>
+      <w:proofErr w:type="spellStart"/>
+      <w:r>
+        <w:rPr>
+          <w:rFonts w:ascii="Courier New" w:eastAsia="Times New Roman" w:hAnsi="Courier New" w:cs="Courier New"/>
+          <w:sz w:val="20"/>
+          <w:szCs w:val="20"/>
+          <w:lang w:val="pt-BR"/>
+        </w:rPr>
+        <w:t>echo</w:t>
+      </w:r>
+      <w:proofErr w:type="spellEnd"/>
+      <w:r>
+        <w:rPr>
+          <w:rFonts w:ascii="Courier New" w:eastAsia="Times New Roman" w:hAnsi="Courier New" w:cs="Courier New"/>
+          <w:sz w:val="20"/>
+          <w:szCs w:val="20"/>
+          <w:lang w:val="pt-BR"/>
+        </w:rPr>
+        <w:t xml:space="preserve"> "Olá mundo!";</w:t>
       </w:r>
     </w:p>
     <w:p>
@@ -1655,14 +2122,25 @@
           <w:lang w:val="pt-BR"/>
         </w:rPr>
       </w:pPr>
-      <w:r>
-        <w:rPr>
-          <w:rFonts w:ascii="Courier New" w:eastAsia="Times New Roman" w:hAnsi="Courier New" w:cs="Courier New"/>
-          <w:sz w:val="20"/>
-          <w:szCs w:val="20"/>
-          <w:lang w:val="pt-BR"/>
-        </w:rPr>
-        <w:t>echo "Eu tenho $idade anos.";</w:t>
+      <w:proofErr w:type="spellStart"/>
+      <w:r>
+        <w:rPr>
+          <w:rFonts w:ascii="Courier New" w:eastAsia="Times New Roman" w:hAnsi="Courier New" w:cs="Courier New"/>
+          <w:sz w:val="20"/>
+          <w:szCs w:val="20"/>
+          <w:lang w:val="pt-BR"/>
+        </w:rPr>
+        <w:t>echo</w:t>
+      </w:r>
+      <w:proofErr w:type="spellEnd"/>
+      <w:r>
+        <w:rPr>
+          <w:rFonts w:ascii="Courier New" w:eastAsia="Times New Roman" w:hAnsi="Courier New" w:cs="Courier New"/>
+          <w:sz w:val="20"/>
+          <w:szCs w:val="20"/>
+          <w:lang w:val="pt-BR"/>
+        </w:rPr>
+        <w:t xml:space="preserve"> "Eu tenho $idade anos.";</w:t>
       </w:r>
     </w:p>
     <w:p>
@@ -1702,7 +2180,29 @@
           <w:szCs w:val="24"/>
           <w:lang w:val="pt-BR"/>
         </w:rPr>
-        <w:t>"Olá mundo!Eu tenho 21 anos"</w:t>
+        <w:t xml:space="preserve">"Olá </w:t>
+      </w:r>
+      <w:proofErr w:type="spellStart"/>
+      <w:proofErr w:type="gramStart"/>
+      <w:r>
+        <w:rPr>
+          <w:rFonts w:ascii="Times New Roman" w:eastAsia="Times New Roman" w:hAnsi="Times New Roman" w:cs="Times New Roman"/>
+          <w:sz w:val="24"/>
+          <w:szCs w:val="24"/>
+          <w:lang w:val="pt-BR"/>
+        </w:rPr>
+        <w:t>mundo!Eu</w:t>
+      </w:r>
+      <w:proofErr w:type="spellEnd"/>
+      <w:proofErr w:type="gramEnd"/>
+      <w:r>
+        <w:rPr>
+          <w:rFonts w:ascii="Times New Roman" w:eastAsia="Times New Roman" w:hAnsi="Times New Roman" w:cs="Times New Roman"/>
+          <w:sz w:val="24"/>
+          <w:szCs w:val="24"/>
+          <w:lang w:val="pt-BR"/>
+        </w:rPr>
+        <w:t xml:space="preserve"> tenho 21 anos"</w:t>
       </w:r>
     </w:p>
     <w:p>
@@ -1746,21 +2246,29 @@
           <w:numId w:val="0"/>
         </w:numPr>
         <w:ind w:left="720"/>
+        <w:rPr>
+          <w:lang w:val="pt-BR"/>
+        </w:rPr>
       </w:pPr>
       <w:r>
         <w:rPr>
           <w:sz w:val="36"/>
           <w:szCs w:val="36"/>
+          <w:lang w:val="pt-BR"/>
         </w:rPr>
         <w:lastRenderedPageBreak/>
         <w:t>03</w:t>
       </w:r>
       <w:r>
+        <w:rPr>
+          <w:lang w:val="pt-BR"/>
+        </w:rPr>
         <w:t xml:space="preserve"> </w:t>
       </w:r>
       <w:r>
         <w:rPr>
           <w:rStyle w:val="task-body-header-title-text"/>
+          <w:lang w:val="pt-BR"/>
         </w:rPr>
         <w:t>Variáveis em textos</w:t>
       </w:r>
@@ -1775,6 +2283,7 @@
           <w:bCs/>
           <w:sz w:val="36"/>
           <w:szCs w:val="36"/>
+          <w:lang w:val="pt-BR"/>
         </w:rPr>
       </w:pPr>
       <w:r>
@@ -1784,6 +2293,7 @@
           <w:bCs/>
           <w:sz w:val="36"/>
           <w:szCs w:val="36"/>
+          <w:lang w:val="pt-BR"/>
         </w:rPr>
         <w:t>Vimos que há uma diferença entre aspas simples (</w:t>
       </w:r>
@@ -1794,6 +2304,7 @@
           <w:bCs/>
           <w:sz w:val="20"/>
           <w:szCs w:val="20"/>
+          <w:lang w:val="pt-BR"/>
         </w:rPr>
         <w:t>’</w:t>
       </w:r>
@@ -1804,6 +2315,7 @@
           <w:bCs/>
           <w:sz w:val="36"/>
           <w:szCs w:val="36"/>
+          <w:lang w:val="pt-BR"/>
         </w:rPr>
         <w:t>) e aspas duplas (</w:t>
       </w:r>
@@ -1814,6 +2326,7 @@
           <w:bCs/>
           <w:sz w:val="20"/>
           <w:szCs w:val="20"/>
+          <w:lang w:val="pt-BR"/>
         </w:rPr>
         <w:t>”</w:t>
       </w:r>
@@ -1824,6 +2337,7 @@
           <w:bCs/>
           <w:sz w:val="36"/>
           <w:szCs w:val="36"/>
+          <w:lang w:val="pt-BR"/>
         </w:rPr>
         <w:t>) no PHP. Esta diferença está na forma como ele interpreta os dados presentes no texto.</w:t>
       </w:r>
@@ -1838,6 +2352,7 @@
           <w:bCs/>
           <w:sz w:val="36"/>
           <w:szCs w:val="36"/>
+          <w:lang w:val="pt-BR"/>
         </w:rPr>
       </w:pPr>
       <w:r>
@@ -1847,6 +2362,7 @@
           <w:bCs/>
           <w:sz w:val="36"/>
           <w:szCs w:val="36"/>
+          <w:lang w:val="pt-BR"/>
         </w:rPr>
         <w:t xml:space="preserve">Qual das alternativas a seguir NÃO exibirá o valor da variável </w:t>
       </w:r>
@@ -1857,6 +2373,7 @@
           <w:bCs/>
           <w:sz w:val="20"/>
           <w:szCs w:val="20"/>
+          <w:lang w:val="pt-BR"/>
         </w:rPr>
         <w:t>$idade</w:t>
       </w:r>
@@ -1867,6 +2384,7 @@
           <w:bCs/>
           <w:sz w:val="36"/>
           <w:szCs w:val="36"/>
+          <w:lang w:val="pt-BR"/>
         </w:rPr>
         <w:t xml:space="preserve"> corretamente?</w:t>
       </w:r>
@@ -1908,14 +2426,34 @@
           <w:szCs w:val="24"/>
         </w:rPr>
       </w:pPr>
-      <w:r>
-        <w:rPr>
-          <w:rFonts w:ascii="Times New Roman" w:eastAsia="Times New Roman" w:hAnsi="Times New Roman" w:cs="Times New Roman"/>
-          <w:sz w:val="24"/>
-          <w:szCs w:val="24"/>
-        </w:rPr>
-        <w:t>Alternativa correta</w:t>
-      </w:r>
+      <w:proofErr w:type="spellStart"/>
+      <w:r>
+        <w:rPr>
+          <w:rFonts w:ascii="Times New Roman" w:eastAsia="Times New Roman" w:hAnsi="Times New Roman" w:cs="Times New Roman"/>
+          <w:sz w:val="24"/>
+          <w:szCs w:val="24"/>
+        </w:rPr>
+        <w:t>Alternativa</w:t>
+      </w:r>
+      <w:proofErr w:type="spellEnd"/>
+      <w:r>
+        <w:rPr>
+          <w:rFonts w:ascii="Times New Roman" w:eastAsia="Times New Roman" w:hAnsi="Times New Roman" w:cs="Times New Roman"/>
+          <w:sz w:val="24"/>
+          <w:szCs w:val="24"/>
+        </w:rPr>
+        <w:t xml:space="preserve"> </w:t>
+      </w:r>
+      <w:proofErr w:type="spellStart"/>
+      <w:r>
+        <w:rPr>
+          <w:rFonts w:ascii="Times New Roman" w:eastAsia="Times New Roman" w:hAnsi="Times New Roman" w:cs="Times New Roman"/>
+          <w:sz w:val="24"/>
+          <w:szCs w:val="24"/>
+        </w:rPr>
+        <w:t>correta</w:t>
+      </w:r>
+      <w:proofErr w:type="spellEnd"/>
     </w:p>
     <w:p>
       <w:pPr>
@@ -1953,10 +2491,10 @@
             <v:path o:extrusionok="f" gradientshapeok="t" o:connecttype="rect"/>
             <o:lock v:ext="edit" aspectratio="t"/>
           </v:shapetype>
-          <v:shape id="_x0000_i1033" type="#_x0000_t75" style="width:20.25pt;height:18pt" o:ole="">
+          <v:shape id="_x0000_i1032" type="#_x0000_t75" style="width:20.25pt;height:18pt" o:ole="">
             <v:imagedata r:id="rId6" o:title=""/>
           </v:shape>
-          <w:control r:id="rId7" w:name="DefaultOcxName" w:shapeid="_x0000_i1033"/>
+          <w:control r:id="rId7" w:name="DefaultOcxName" w:shapeid="_x0000_i1032"/>
         </w:object>
       </w:r>
     </w:p>
@@ -1968,15 +2506,28 @@
           <w:rFonts w:ascii="Times New Roman" w:eastAsia="Times New Roman" w:hAnsi="Times New Roman" w:cs="Times New Roman"/>
           <w:sz w:val="24"/>
           <w:szCs w:val="24"/>
-        </w:rPr>
-      </w:pPr>
-      <w:r>
-        <w:rPr>
-          <w:rFonts w:ascii="Courier New" w:eastAsia="Times New Roman" w:hAnsi="Courier New" w:cs="Courier New"/>
-          <w:sz w:val="20"/>
-          <w:szCs w:val="20"/>
-        </w:rPr>
-        <w:t>echo “Eu tenho $idade anos”;</w:t>
+          <w:lang w:val="pt-BR"/>
+        </w:rPr>
+      </w:pPr>
+      <w:proofErr w:type="spellStart"/>
+      <w:r>
+        <w:rPr>
+          <w:rFonts w:ascii="Courier New" w:eastAsia="Times New Roman" w:hAnsi="Courier New" w:cs="Courier New"/>
+          <w:sz w:val="20"/>
+          <w:szCs w:val="20"/>
+          <w:lang w:val="pt-BR"/>
+        </w:rPr>
+        <w:t>echo</w:t>
+      </w:r>
+      <w:proofErr w:type="spellEnd"/>
+      <w:r>
+        <w:rPr>
+          <w:rFonts w:ascii="Courier New" w:eastAsia="Times New Roman" w:hAnsi="Courier New" w:cs="Courier New"/>
+          <w:sz w:val="20"/>
+          <w:szCs w:val="20"/>
+          <w:lang w:val="pt-BR"/>
+        </w:rPr>
+        <w:t xml:space="preserve"> “Eu tenho $idade anos”;</w:t>
       </w:r>
     </w:p>
     <w:p>
@@ -2012,6 +2563,7 @@
           <w:szCs w:val="24"/>
         </w:rPr>
       </w:pPr>
+      <w:proofErr w:type="gramStart"/>
       <w:r>
         <w:rPr>
           <w:rFonts w:ascii="Times New Roman" w:eastAsia="Times New Roman" w:hAnsi="Symbol" w:cs="Times New Roman"/>
@@ -2036,14 +2588,43 @@
         </w:rPr>
         <w:t></w:t>
       </w:r>
-      <w:r>
-        <w:rPr>
-          <w:rFonts w:ascii="Times New Roman" w:eastAsia="Times New Roman" w:hAnsi="Times New Roman" w:cs="Times New Roman"/>
-          <w:sz w:val="24"/>
-          <w:szCs w:val="24"/>
-        </w:rPr>
-        <w:t xml:space="preserve">  Alternativa correta</w:t>
-      </w:r>
+      <w:proofErr w:type="gramEnd"/>
+      <w:r>
+        <w:rPr>
+          <w:rFonts w:ascii="Times New Roman" w:eastAsia="Times New Roman" w:hAnsi="Times New Roman" w:cs="Times New Roman"/>
+          <w:sz w:val="24"/>
+          <w:szCs w:val="24"/>
+        </w:rPr>
+        <w:t xml:space="preserve">  </w:t>
+      </w:r>
+      <w:proofErr w:type="spellStart"/>
+      <w:r>
+        <w:rPr>
+          <w:rFonts w:ascii="Times New Roman" w:eastAsia="Times New Roman" w:hAnsi="Times New Roman" w:cs="Times New Roman"/>
+          <w:sz w:val="24"/>
+          <w:szCs w:val="24"/>
+        </w:rPr>
+        <w:t>Alternativa</w:t>
+      </w:r>
+      <w:proofErr w:type="spellEnd"/>
+      <w:r>
+        <w:rPr>
+          <w:rFonts w:ascii="Times New Roman" w:eastAsia="Times New Roman" w:hAnsi="Times New Roman" w:cs="Times New Roman"/>
+          <w:sz w:val="24"/>
+          <w:szCs w:val="24"/>
+        </w:rPr>
+        <w:t xml:space="preserve"> </w:t>
+      </w:r>
+      <w:proofErr w:type="spellStart"/>
+      <w:r>
+        <w:rPr>
+          <w:rFonts w:ascii="Times New Roman" w:eastAsia="Times New Roman" w:hAnsi="Times New Roman" w:cs="Times New Roman"/>
+          <w:sz w:val="24"/>
+          <w:szCs w:val="24"/>
+        </w:rPr>
+        <w:t>correta</w:t>
+      </w:r>
+      <w:proofErr w:type="spellEnd"/>
     </w:p>
     <w:p>
       <w:pPr>
@@ -2061,10 +2642,10 @@
           <w:szCs w:val="24"/>
         </w:rPr>
         <w:object w:dxaOrig="225" w:dyaOrig="225" w14:anchorId="19120127">
-          <v:shape id="_x0000_i1032" type="#_x0000_t75" style="width:20.25pt;height:18pt" o:ole="">
+          <v:shape id="_x0000_i1035" type="#_x0000_t75" style="width:20.25pt;height:18pt" o:ole="">
             <v:imagedata r:id="rId6" o:title=""/>
           </v:shape>
-          <w:control r:id="rId8" w:name="DefaultOcxName1" w:shapeid="_x0000_i1032"/>
+          <w:control r:id="rId8" w:name="DefaultOcxName1" w:shapeid="_x0000_i1035"/>
         </w:object>
       </w:r>
     </w:p>
@@ -2075,15 +2656,28 @@
           <w:rFonts w:ascii="Times New Roman" w:eastAsia="Times New Roman" w:hAnsi="Times New Roman" w:cs="Times New Roman"/>
           <w:sz w:val="24"/>
           <w:szCs w:val="24"/>
-        </w:rPr>
-      </w:pPr>
-      <w:r>
-        <w:rPr>
-          <w:rFonts w:ascii="Courier New" w:eastAsia="Times New Roman" w:hAnsi="Courier New" w:cs="Courier New"/>
-          <w:sz w:val="20"/>
-          <w:szCs w:val="20"/>
-        </w:rPr>
-        <w:t>echo ‘Eu tenho $idade anos’;</w:t>
+          <w:lang w:val="pt-BR"/>
+        </w:rPr>
+      </w:pPr>
+      <w:proofErr w:type="spellStart"/>
+      <w:r>
+        <w:rPr>
+          <w:rFonts w:ascii="Courier New" w:eastAsia="Times New Roman" w:hAnsi="Courier New" w:cs="Courier New"/>
+          <w:sz w:val="20"/>
+          <w:szCs w:val="20"/>
+          <w:lang w:val="pt-BR"/>
+        </w:rPr>
+        <w:t>echo</w:t>
+      </w:r>
+      <w:proofErr w:type="spellEnd"/>
+      <w:r>
+        <w:rPr>
+          <w:rFonts w:ascii="Courier New" w:eastAsia="Times New Roman" w:hAnsi="Courier New" w:cs="Courier New"/>
+          <w:sz w:val="20"/>
+          <w:szCs w:val="20"/>
+          <w:lang w:val="pt-BR"/>
+        </w:rPr>
+        <w:t xml:space="preserve"> ‘Eu tenho $idade anos’;</w:t>
       </w:r>
     </w:p>
     <w:p>
@@ -2093,8 +2687,10 @@
           <w:rFonts w:ascii="Times New Roman" w:eastAsia="Times New Roman" w:hAnsi="Times New Roman" w:cs="Times New Roman"/>
           <w:sz w:val="24"/>
           <w:szCs w:val="24"/>
-        </w:rPr>
-      </w:pPr>
+          <w:lang w:val="pt-BR"/>
+        </w:rPr>
+      </w:pPr>
+      <w:proofErr w:type="gramStart"/>
       <w:r>
         <w:rPr>
           <w:rFonts w:ascii="Times New Roman" w:eastAsia="Times New Roman" w:hAnsi="Symbol" w:cs="Times New Roman"/>
@@ -2108,14 +2704,26 @@
           <w:rFonts w:ascii="Times New Roman" w:eastAsia="Times New Roman" w:hAnsi="Times New Roman" w:cs="Times New Roman"/>
           <w:sz w:val="24"/>
           <w:szCs w:val="24"/>
-        </w:rPr>
-        <w:t xml:space="preserve">  Alternativa correta! Esta linha exibiria o texto </w:t>
-      </w:r>
-      <w:r>
-        <w:rPr>
-          <w:rFonts w:ascii="Courier New" w:eastAsia="Times New Roman" w:hAnsi="Courier New" w:cs="Courier New"/>
-          <w:sz w:val="20"/>
-          <w:szCs w:val="20"/>
+          <w:lang w:val="pt-BR"/>
+        </w:rPr>
+        <w:t xml:space="preserve">  Alternativa</w:t>
+      </w:r>
+      <w:proofErr w:type="gramEnd"/>
+      <w:r>
+        <w:rPr>
+          <w:rFonts w:ascii="Times New Roman" w:eastAsia="Times New Roman" w:hAnsi="Times New Roman" w:cs="Times New Roman"/>
+          <w:sz w:val="24"/>
+          <w:szCs w:val="24"/>
+          <w:lang w:val="pt-BR"/>
+        </w:rPr>
+        <w:t xml:space="preserve"> correta! Esta linha exibiria o texto </w:t>
+      </w:r>
+      <w:r>
+        <w:rPr>
+          <w:rFonts w:ascii="Courier New" w:eastAsia="Times New Roman" w:hAnsi="Courier New" w:cs="Courier New"/>
+          <w:sz w:val="20"/>
+          <w:szCs w:val="20"/>
+          <w:lang w:val="pt-BR"/>
         </w:rPr>
         <w:t>Eu tenho $idade anos</w:t>
       </w:r>
@@ -2124,6 +2732,7 @@
           <w:rFonts w:ascii="Times New Roman" w:eastAsia="Times New Roman" w:hAnsi="Times New Roman" w:cs="Times New Roman"/>
           <w:sz w:val="24"/>
           <w:szCs w:val="24"/>
+          <w:lang w:val="pt-BR"/>
         </w:rPr>
         <w:t xml:space="preserve">, sem interpretar o valor da variável </w:t>
       </w:r>
@@ -2132,6 +2741,7 @@
           <w:rFonts w:ascii="Courier New" w:eastAsia="Times New Roman" w:hAnsi="Courier New" w:cs="Courier New"/>
           <w:sz w:val="20"/>
           <w:szCs w:val="20"/>
+          <w:lang w:val="pt-BR"/>
         </w:rPr>
         <w:t>$idade</w:t>
       </w:r>
@@ -2140,6 +2750,7 @@
           <w:rFonts w:ascii="Times New Roman" w:eastAsia="Times New Roman" w:hAnsi="Times New Roman" w:cs="Times New Roman"/>
           <w:sz w:val="24"/>
           <w:szCs w:val="24"/>
+          <w:lang w:val="pt-BR"/>
         </w:rPr>
         <w:t>.</w:t>
       </w:r>
@@ -2153,6 +2764,7 @@
           <w:szCs w:val="24"/>
         </w:rPr>
       </w:pPr>
+      <w:proofErr w:type="gramStart"/>
       <w:r>
         <w:rPr>
           <w:rFonts w:ascii="Times New Roman" w:eastAsia="Times New Roman" w:hAnsi="Symbol" w:cs="Times New Roman"/>
@@ -2167,8 +2779,37 @@
           <w:sz w:val="24"/>
           <w:szCs w:val="24"/>
         </w:rPr>
-        <w:t xml:space="preserve">  Alternativa correta</w:t>
-      </w:r>
+        <w:t xml:space="preserve">  </w:t>
+      </w:r>
+      <w:proofErr w:type="spellStart"/>
+      <w:r>
+        <w:rPr>
+          <w:rFonts w:ascii="Times New Roman" w:eastAsia="Times New Roman" w:hAnsi="Times New Roman" w:cs="Times New Roman"/>
+          <w:sz w:val="24"/>
+          <w:szCs w:val="24"/>
+        </w:rPr>
+        <w:t>Alternativa</w:t>
+      </w:r>
+      <w:proofErr w:type="spellEnd"/>
+      <w:proofErr w:type="gramEnd"/>
+      <w:r>
+        <w:rPr>
+          <w:rFonts w:ascii="Times New Roman" w:eastAsia="Times New Roman" w:hAnsi="Times New Roman" w:cs="Times New Roman"/>
+          <w:sz w:val="24"/>
+          <w:szCs w:val="24"/>
+        </w:rPr>
+        <w:t xml:space="preserve"> </w:t>
+      </w:r>
+      <w:proofErr w:type="spellStart"/>
+      <w:r>
+        <w:rPr>
+          <w:rFonts w:ascii="Times New Roman" w:eastAsia="Times New Roman" w:hAnsi="Times New Roman" w:cs="Times New Roman"/>
+          <w:sz w:val="24"/>
+          <w:szCs w:val="24"/>
+        </w:rPr>
+        <w:t>correta</w:t>
+      </w:r>
+      <w:proofErr w:type="spellEnd"/>
     </w:p>
     <w:p>
       <w:pPr>
@@ -2186,10 +2827,10 @@
           <w:szCs w:val="24"/>
         </w:rPr>
         <w:object w:dxaOrig="225" w:dyaOrig="225" w14:anchorId="62C2ECD7">
-          <v:shape id="_x0000_i1031" type="#_x0000_t75" style="width:20.25pt;height:18pt" o:ole="">
+          <v:shape id="_x0000_i1038" type="#_x0000_t75" style="width:20.25pt;height:18pt" o:ole="">
             <v:imagedata r:id="rId6" o:title=""/>
           </v:shape>
-          <w:control r:id="rId9" w:name="DefaultOcxName2" w:shapeid="_x0000_i1031"/>
+          <w:control r:id="rId9" w:name="DefaultOcxName2" w:shapeid="_x0000_i1038"/>
         </w:object>
       </w:r>
     </w:p>
@@ -2200,19 +2841,1901 @@
           <w:rFonts w:ascii="Times New Roman" w:eastAsia="Times New Roman" w:hAnsi="Times New Roman" w:cs="Times New Roman"/>
           <w:sz w:val="24"/>
           <w:szCs w:val="24"/>
-        </w:rPr>
-      </w:pPr>
-      <w:r>
-        <w:rPr>
-          <w:rFonts w:ascii="Courier New" w:eastAsia="Times New Roman" w:hAnsi="Courier New" w:cs="Courier New"/>
-          <w:sz w:val="20"/>
-          <w:szCs w:val="20"/>
-        </w:rPr>
-        <w:t>echo ‘Eu tenho ‘ . $idade . ‘ anos’;</w:t>
-      </w:r>
-    </w:p>
-    <w:p>
-      <w:pPr>
+          <w:lang w:val="pt-BR"/>
+        </w:rPr>
+      </w:pPr>
+      <w:proofErr w:type="spellStart"/>
+      <w:r>
+        <w:rPr>
+          <w:rFonts w:ascii="Courier New" w:eastAsia="Times New Roman" w:hAnsi="Courier New" w:cs="Courier New"/>
+          <w:sz w:val="20"/>
+          <w:szCs w:val="20"/>
+          <w:lang w:val="pt-BR"/>
+        </w:rPr>
+        <w:t>echo</w:t>
+      </w:r>
+      <w:proofErr w:type="spellEnd"/>
+      <w:r>
+        <w:rPr>
+          <w:rFonts w:ascii="Courier New" w:eastAsia="Times New Roman" w:hAnsi="Courier New" w:cs="Courier New"/>
+          <w:sz w:val="20"/>
+          <w:szCs w:val="20"/>
+          <w:lang w:val="pt-BR"/>
+        </w:rPr>
+        <w:t xml:space="preserve"> ‘Eu tenho </w:t>
+      </w:r>
+      <w:proofErr w:type="gramStart"/>
+      <w:r>
+        <w:rPr>
+          <w:rFonts w:ascii="Courier New" w:eastAsia="Times New Roman" w:hAnsi="Courier New" w:cs="Courier New"/>
+          <w:sz w:val="20"/>
+          <w:szCs w:val="20"/>
+          <w:lang w:val="pt-BR"/>
+        </w:rPr>
+        <w:t>‘ .</w:t>
+      </w:r>
+      <w:proofErr w:type="gramEnd"/>
+      <w:r>
+        <w:rPr>
+          <w:rFonts w:ascii="Courier New" w:eastAsia="Times New Roman" w:hAnsi="Courier New" w:cs="Courier New"/>
+          <w:sz w:val="20"/>
+          <w:szCs w:val="20"/>
+          <w:lang w:val="pt-BR"/>
+        </w:rPr>
+        <w:t xml:space="preserve"> $</w:t>
+      </w:r>
+      <w:proofErr w:type="gramStart"/>
+      <w:r>
+        <w:rPr>
+          <w:rFonts w:ascii="Courier New" w:eastAsia="Times New Roman" w:hAnsi="Courier New" w:cs="Courier New"/>
+          <w:sz w:val="20"/>
+          <w:szCs w:val="20"/>
+          <w:lang w:val="pt-BR"/>
+        </w:rPr>
+        <w:t>idade .</w:t>
+      </w:r>
+      <w:proofErr w:type="gramEnd"/>
+      <w:r>
+        <w:rPr>
+          <w:rFonts w:ascii="Courier New" w:eastAsia="Times New Roman" w:hAnsi="Courier New" w:cs="Courier New"/>
+          <w:sz w:val="20"/>
+          <w:szCs w:val="20"/>
+          <w:lang w:val="pt-BR"/>
+        </w:rPr>
+        <w:t xml:space="preserve"> </w:t>
+      </w:r>
+      <w:proofErr w:type="gramStart"/>
+      <w:r>
+        <w:rPr>
+          <w:rFonts w:ascii="Courier New" w:eastAsia="Times New Roman" w:hAnsi="Courier New" w:cs="Courier New"/>
+          <w:sz w:val="20"/>
+          <w:szCs w:val="20"/>
+          <w:lang w:val="pt-BR"/>
+        </w:rPr>
+        <w:t>‘ anos</w:t>
+      </w:r>
+      <w:proofErr w:type="gramEnd"/>
+      <w:r>
+        <w:rPr>
+          <w:rFonts w:ascii="Courier New" w:eastAsia="Times New Roman" w:hAnsi="Courier New" w:cs="Courier New"/>
+          <w:sz w:val="20"/>
+          <w:szCs w:val="20"/>
+          <w:lang w:val="pt-BR"/>
+        </w:rPr>
+        <w:t>’;</w:t>
+      </w:r>
+    </w:p>
+    <w:p>
+      <w:pPr>
+        <w:rPr>
+          <w:lang w:val="pt-BR"/>
+        </w:rPr>
+      </w:pPr>
+      <w:r>
+        <w:rPr>
+          <w:lang w:val="pt-BR"/>
+        </w:rPr>
+        <w:br w:type="page"/>
+      </w:r>
+    </w:p>
+    <w:p>
+      <w:pPr>
+        <w:pStyle w:val="Heading1"/>
+        <w:numPr>
+          <w:ilvl w:val="0"/>
+          <w:numId w:val="0"/>
+        </w:numPr>
+        <w:ind w:left="720"/>
+        <w:rPr>
+          <w:lang w:val="pt-BR"/>
+        </w:rPr>
+      </w:pPr>
+      <w:r>
+        <w:rPr>
+          <w:sz w:val="36"/>
+          <w:szCs w:val="36"/>
+          <w:lang w:val="pt-BR"/>
+        </w:rPr>
+        <w:lastRenderedPageBreak/>
+        <w:t>04</w:t>
+      </w:r>
+      <w:r>
+        <w:rPr>
+          <w:lang w:val="pt-BR"/>
+        </w:rPr>
+        <w:t xml:space="preserve"> </w:t>
+      </w:r>
+      <w:r>
+        <w:rPr>
+          <w:rStyle w:val="task-body-header-title-text"/>
+          <w:lang w:val="pt-BR"/>
+        </w:rPr>
+        <w:t>Caracteres especiais</w:t>
+      </w:r>
+    </w:p>
+    <w:p>
+      <w:pPr>
+        <w:pStyle w:val="Heading2"/>
+        <w:rPr>
+          <w:lang w:val="pt-BR"/>
+        </w:rPr>
+      </w:pPr>
+      <w:r>
+        <w:rPr>
+          <w:lang w:val="pt-BR"/>
+        </w:rPr>
+        <w:t>Transcrição</w:t>
+      </w:r>
+    </w:p>
+    <w:p>
+      <w:pPr>
+        <w:pStyle w:val="NormalWeb"/>
+        <w:rPr>
+          <w:lang w:val="pt-BR"/>
+        </w:rPr>
+      </w:pPr>
+      <w:r>
+        <w:rPr>
+          <w:lang w:val="pt-BR"/>
+        </w:rPr>
+        <w:t xml:space="preserve">No último vídeo, conseguimos juntar um texto com o valor de uma variável, mas não conseguimos quebrar linhas. No PHP temos as </w:t>
+      </w:r>
+      <w:proofErr w:type="spellStart"/>
+      <w:r>
+        <w:rPr>
+          <w:lang w:val="pt-BR"/>
+        </w:rPr>
+        <w:t>strings</w:t>
+      </w:r>
+      <w:proofErr w:type="spellEnd"/>
+      <w:r>
+        <w:rPr>
+          <w:lang w:val="pt-BR"/>
+        </w:rPr>
+        <w:t xml:space="preserve">, sequências de caracteres que formam um texto. O </w:t>
+      </w:r>
+      <w:proofErr w:type="spellStart"/>
+      <w:r>
+        <w:rPr>
+          <w:rStyle w:val="HTMLCode"/>
+          <w:lang w:val="pt-BR"/>
+        </w:rPr>
+        <w:t>echo</w:t>
+      </w:r>
+      <w:proofErr w:type="spellEnd"/>
+      <w:r>
+        <w:rPr>
+          <w:lang w:val="pt-BR"/>
+        </w:rPr>
+        <w:t xml:space="preserve"> simplesmente exibe as </w:t>
+      </w:r>
+      <w:proofErr w:type="spellStart"/>
+      <w:r>
+        <w:rPr>
+          <w:lang w:val="pt-BR"/>
+        </w:rPr>
+        <w:t>strings</w:t>
+      </w:r>
+      <w:proofErr w:type="spellEnd"/>
+      <w:r>
+        <w:rPr>
+          <w:lang w:val="pt-BR"/>
+        </w:rPr>
+        <w:t xml:space="preserve"> e os valores que definimos, e não faz nada além disso. Além disso, os espaços e quebras de linha entre uma instrução do PHP e outra não são interpretados. Isso é uma vantagem, afinal, do contrário, teríamos que escrever todo o nosso código em uma única linha. </w:t>
+      </w:r>
+    </w:p>
+    <w:p>
+      <w:pPr>
+        <w:pStyle w:val="NormalWeb"/>
+        <w:rPr>
+          <w:lang w:val="pt-BR"/>
+        </w:rPr>
+      </w:pPr>
+      <w:r>
+        <w:rPr>
+          <w:lang w:val="pt-BR"/>
+        </w:rPr>
+        <w:t xml:space="preserve">Se quisermos realizar uma quebra de linha, precisaremos instruir o PHP a incluir, além do texto, um caractere especial que quebra linhas. Para informarmos um caractere especial, utilizamos </w:t>
+      </w:r>
+      <w:proofErr w:type="spellStart"/>
+      <w:r>
+        <w:rPr>
+          <w:lang w:val="pt-BR"/>
+        </w:rPr>
+        <w:t>contra-barra</w:t>
+      </w:r>
+      <w:proofErr w:type="spellEnd"/>
+      <w:r>
+        <w:rPr>
+          <w:lang w:val="pt-BR"/>
+        </w:rPr>
+        <w:t xml:space="preserve"> (</w:t>
+      </w:r>
+      <w:r>
+        <w:rPr>
+          <w:rStyle w:val="HTMLCode"/>
+          <w:lang w:val="pt-BR"/>
+        </w:rPr>
+        <w:t>\</w:t>
+      </w:r>
+      <w:r>
+        <w:rPr>
+          <w:lang w:val="pt-BR"/>
+        </w:rPr>
+        <w:t xml:space="preserve">) e o código que referencia esse caractere - nesse caso, </w:t>
+      </w:r>
+      <w:r>
+        <w:rPr>
+          <w:rStyle w:val="HTMLCode"/>
+          <w:lang w:val="pt-BR"/>
+        </w:rPr>
+        <w:t>n</w:t>
+      </w:r>
+      <w:r>
+        <w:rPr>
+          <w:lang w:val="pt-BR"/>
+        </w:rPr>
+        <w:t xml:space="preserve">, de "new </w:t>
+      </w:r>
+      <w:proofErr w:type="spellStart"/>
+      <w:r>
+        <w:rPr>
+          <w:lang w:val="pt-BR"/>
+        </w:rPr>
+        <w:t>line</w:t>
+      </w:r>
+      <w:proofErr w:type="spellEnd"/>
+      <w:r>
+        <w:rPr>
+          <w:lang w:val="pt-BR"/>
+        </w:rPr>
+        <w:t>".</w:t>
+      </w:r>
+    </w:p>
+    <w:p>
+      <w:pPr>
+        <w:pStyle w:val="HTMLPreformatted"/>
+        <w:rPr>
+          <w:rStyle w:val="pln"/>
+          <w:lang w:val="pt-BR"/>
+        </w:rPr>
+      </w:pPr>
+      <w:r>
+        <w:rPr>
+          <w:rStyle w:val="pun"/>
+          <w:lang w:val="pt-BR"/>
+        </w:rPr>
+        <w:t>&lt;?</w:t>
+      </w:r>
+      <w:proofErr w:type="spellStart"/>
+      <w:r>
+        <w:rPr>
+          <w:rStyle w:val="pln"/>
+          <w:lang w:val="pt-BR"/>
+        </w:rPr>
+        <w:t>php</w:t>
+      </w:r>
+      <w:proofErr w:type="spellEnd"/>
+    </w:p>
+    <w:p>
+      <w:pPr>
+        <w:pStyle w:val="HTMLPreformatted"/>
+        <w:rPr>
+          <w:rStyle w:val="pln"/>
+          <w:lang w:val="pt-BR"/>
+        </w:rPr>
+      </w:pPr>
+    </w:p>
+    <w:p>
+      <w:pPr>
+        <w:pStyle w:val="HTMLPreformatted"/>
+        <w:rPr>
+          <w:rStyle w:val="pln"/>
+          <w:lang w:val="pt-BR"/>
+        </w:rPr>
+      </w:pPr>
+      <w:r>
+        <w:rPr>
+          <w:rStyle w:val="pln"/>
+          <w:lang w:val="pt-BR"/>
+        </w:rPr>
+        <w:t xml:space="preserve">$idade </w:t>
+      </w:r>
+      <w:r>
+        <w:rPr>
+          <w:rStyle w:val="pun"/>
+          <w:lang w:val="pt-BR"/>
+        </w:rPr>
+        <w:t>=</w:t>
+      </w:r>
+      <w:r>
+        <w:rPr>
+          <w:rStyle w:val="pln"/>
+          <w:lang w:val="pt-BR"/>
+        </w:rPr>
+        <w:t xml:space="preserve"> </w:t>
+      </w:r>
+      <w:r>
+        <w:rPr>
+          <w:rStyle w:val="lit"/>
+          <w:lang w:val="pt-BR"/>
+        </w:rPr>
+        <w:t>21</w:t>
+      </w:r>
+      <w:r>
+        <w:rPr>
+          <w:rStyle w:val="pun"/>
+          <w:lang w:val="pt-BR"/>
+        </w:rPr>
+        <w:t>;</w:t>
+      </w:r>
+    </w:p>
+    <w:p>
+      <w:pPr>
+        <w:pStyle w:val="HTMLPreformatted"/>
+        <w:rPr>
+          <w:rStyle w:val="pln"/>
+          <w:lang w:val="pt-BR"/>
+        </w:rPr>
+      </w:pPr>
+    </w:p>
+    <w:p>
+      <w:pPr>
+        <w:pStyle w:val="HTMLPreformatted"/>
+        <w:rPr>
+          <w:rStyle w:val="pln"/>
+          <w:lang w:val="pt-BR"/>
+        </w:rPr>
+      </w:pPr>
+      <w:proofErr w:type="spellStart"/>
+      <w:r>
+        <w:rPr>
+          <w:rStyle w:val="pln"/>
+          <w:lang w:val="pt-BR"/>
+        </w:rPr>
+        <w:t>echo</w:t>
+      </w:r>
+      <w:proofErr w:type="spellEnd"/>
+      <w:r>
+        <w:rPr>
+          <w:rStyle w:val="pln"/>
+          <w:lang w:val="pt-BR"/>
+        </w:rPr>
+        <w:t xml:space="preserve"> </w:t>
+      </w:r>
+      <w:r>
+        <w:rPr>
+          <w:rStyle w:val="str"/>
+          <w:lang w:val="pt-BR"/>
+        </w:rPr>
+        <w:t xml:space="preserve">"Olá </w:t>
+      </w:r>
+      <w:proofErr w:type="gramStart"/>
+      <w:r>
+        <w:rPr>
+          <w:rStyle w:val="str"/>
+          <w:lang w:val="pt-BR"/>
+        </w:rPr>
+        <w:t>mundo!\</w:t>
+      </w:r>
+      <w:proofErr w:type="gramEnd"/>
+      <w:r>
+        <w:rPr>
+          <w:rStyle w:val="str"/>
+          <w:lang w:val="pt-BR"/>
+        </w:rPr>
+        <w:t>n"</w:t>
+      </w:r>
+      <w:r>
+        <w:rPr>
+          <w:rStyle w:val="pun"/>
+          <w:lang w:val="pt-BR"/>
+        </w:rPr>
+        <w:t>;</w:t>
+      </w:r>
+    </w:p>
+    <w:p>
+      <w:pPr>
+        <w:pStyle w:val="HTMLPreformatted"/>
+        <w:rPr>
+          <w:rStyle w:val="pln"/>
+          <w:lang w:val="pt-BR"/>
+        </w:rPr>
+      </w:pPr>
+    </w:p>
+    <w:p>
+      <w:pPr>
+        <w:pStyle w:val="HTMLPreformatted"/>
+        <w:rPr>
+          <w:lang w:val="pt-BR"/>
+        </w:rPr>
+      </w:pPr>
+      <w:proofErr w:type="spellStart"/>
+      <w:r>
+        <w:rPr>
+          <w:rStyle w:val="pln"/>
+          <w:lang w:val="pt-BR"/>
+        </w:rPr>
+        <w:t>echo</w:t>
+      </w:r>
+      <w:proofErr w:type="spellEnd"/>
+      <w:r>
+        <w:rPr>
+          <w:rStyle w:val="pln"/>
+          <w:lang w:val="pt-BR"/>
+        </w:rPr>
+        <w:t xml:space="preserve"> </w:t>
+      </w:r>
+      <w:r>
+        <w:rPr>
+          <w:rStyle w:val="str"/>
+          <w:lang w:val="pt-BR"/>
+        </w:rPr>
+        <w:t>"Eu tenho $idade anos."</w:t>
+      </w:r>
+      <w:r>
+        <w:rPr>
+          <w:rStyle w:val="pun"/>
+          <w:lang w:val="pt-BR"/>
+        </w:rPr>
+        <w:t>;</w:t>
+      </w:r>
+    </w:p>
+    <w:p>
+      <w:pPr>
+        <w:pStyle w:val="NormalWeb"/>
+        <w:rPr>
+          <w:lang w:val="pt-BR"/>
+        </w:rPr>
+      </w:pPr>
+      <w:r>
+        <w:rPr>
+          <w:lang w:val="pt-BR"/>
+        </w:rPr>
+        <w:t>Dessa vez, a nossa mensagem será exibida da forma correta:</w:t>
+      </w:r>
+    </w:p>
+    <w:p>
+      <w:pPr>
+        <w:pStyle w:val="NormalWeb"/>
+        <w:rPr>
+          <w:lang w:val="pt-BR"/>
+        </w:rPr>
+      </w:pPr>
+      <w:r>
+        <w:rPr>
+          <w:lang w:val="pt-BR"/>
+        </w:rPr>
+        <w:t>Olá mundo!</w:t>
+      </w:r>
+    </w:p>
+    <w:p>
+      <w:pPr>
+        <w:pStyle w:val="NormalWeb"/>
+        <w:rPr>
+          <w:lang w:val="pt-BR"/>
+        </w:rPr>
+      </w:pPr>
+      <w:r>
+        <w:rPr>
+          <w:lang w:val="pt-BR"/>
+        </w:rPr>
+        <w:t>Eu tenho 21 anos</w:t>
+      </w:r>
+    </w:p>
+    <w:p>
+      <w:pPr>
+        <w:pStyle w:val="NormalWeb"/>
+        <w:rPr>
+          <w:lang w:val="pt-BR"/>
+        </w:rPr>
+      </w:pPr>
+      <w:r>
+        <w:rPr>
+          <w:lang w:val="pt-BR"/>
+        </w:rPr>
+        <w:t>Devemos tomar cuidado com o uso de aspas simples (</w:t>
+      </w:r>
+      <w:r>
+        <w:rPr>
+          <w:rStyle w:val="HTMLCode"/>
+          <w:lang w:val="pt-BR"/>
+        </w:rPr>
+        <w:t>'</w:t>
+      </w:r>
+      <w:r>
+        <w:rPr>
+          <w:lang w:val="pt-BR"/>
+        </w:rPr>
+        <w:t xml:space="preserve">), pois, nesses casos, o PHP entende que tudo compreendido por elas é uma </w:t>
+      </w:r>
+      <w:proofErr w:type="spellStart"/>
+      <w:r>
+        <w:rPr>
+          <w:lang w:val="pt-BR"/>
+        </w:rPr>
+        <w:t>string</w:t>
+      </w:r>
+      <w:proofErr w:type="spellEnd"/>
+      <w:r>
+        <w:rPr>
+          <w:lang w:val="pt-BR"/>
+        </w:rPr>
+        <w:t xml:space="preserve"> e não precisa ser interpretado. Dessa forma, o caractere especial </w:t>
+      </w:r>
+      <w:r>
+        <w:rPr>
+          <w:rStyle w:val="HTMLCode"/>
+          <w:lang w:val="pt-BR"/>
+        </w:rPr>
+        <w:t>\n</w:t>
+      </w:r>
+      <w:r>
+        <w:rPr>
+          <w:lang w:val="pt-BR"/>
+        </w:rPr>
+        <w:t xml:space="preserve"> não funcionará. Já com o uso de aspas duplas (</w:t>
+      </w:r>
+      <w:r>
+        <w:rPr>
+          <w:rStyle w:val="HTMLCode"/>
+          <w:lang w:val="pt-BR"/>
+        </w:rPr>
+        <w:t>"</w:t>
+      </w:r>
+      <w:r>
+        <w:rPr>
+          <w:lang w:val="pt-BR"/>
+        </w:rPr>
+        <w:t xml:space="preserve">), o PHP entende que pode precisar interpretar algo, seja uma variável ou um caractere especial. </w:t>
+      </w:r>
+    </w:p>
+    <w:p>
+      <w:pPr>
+        <w:pStyle w:val="NormalWeb"/>
+        <w:rPr>
+          <w:lang w:val="pt-BR"/>
+        </w:rPr>
+      </w:pPr>
+      <w:r>
+        <w:rPr>
+          <w:lang w:val="pt-BR"/>
+        </w:rPr>
+        <w:t xml:space="preserve">E se, ao invés de uma linha vazia, quiséssemos dar um </w:t>
+      </w:r>
+      <w:proofErr w:type="spellStart"/>
+      <w:r>
+        <w:rPr>
+          <w:lang w:val="pt-BR"/>
+        </w:rPr>
+        <w:t>Tab</w:t>
+      </w:r>
+      <w:proofErr w:type="spellEnd"/>
+      <w:r>
+        <w:rPr>
+          <w:lang w:val="pt-BR"/>
+        </w:rPr>
+        <w:t xml:space="preserve"> para frente? Se fizermos </w:t>
+      </w:r>
+      <w:proofErr w:type="spellStart"/>
+      <w:r>
+        <w:rPr>
+          <w:rStyle w:val="HTMLCode"/>
+          <w:lang w:val="pt-BR"/>
+        </w:rPr>
+        <w:t>echo</w:t>
+      </w:r>
+      <w:proofErr w:type="spellEnd"/>
+      <w:r>
+        <w:rPr>
+          <w:rStyle w:val="HTMLCode"/>
+          <w:lang w:val="pt-BR"/>
+        </w:rPr>
+        <w:t xml:space="preserve"> " Eu tenho $idade </w:t>
+      </w:r>
+      <w:proofErr w:type="gramStart"/>
+      <w:r>
+        <w:rPr>
+          <w:rStyle w:val="HTMLCode"/>
+          <w:lang w:val="pt-BR"/>
+        </w:rPr>
+        <w:t>anos.";</w:t>
+      </w:r>
+      <w:r>
+        <w:rPr>
+          <w:lang w:val="pt-BR"/>
+        </w:rPr>
+        <w:t>,</w:t>
+      </w:r>
+      <w:proofErr w:type="gramEnd"/>
+      <w:r>
+        <w:rPr>
+          <w:lang w:val="pt-BR"/>
+        </w:rPr>
+        <w:t xml:space="preserve"> esse espaçamento será exibido corretamente. Mas será que é possível salvar o valor desse </w:t>
+      </w:r>
+      <w:proofErr w:type="spellStart"/>
+      <w:r>
+        <w:rPr>
+          <w:lang w:val="pt-BR"/>
+        </w:rPr>
+        <w:t>Tab</w:t>
+      </w:r>
+      <w:proofErr w:type="spellEnd"/>
+      <w:r>
+        <w:rPr>
+          <w:lang w:val="pt-BR"/>
+        </w:rPr>
+        <w:t xml:space="preserve"> em um caractere? </w:t>
+      </w:r>
+      <w:proofErr w:type="gramStart"/>
+      <w:r>
+        <w:rPr>
+          <w:lang w:val="pt-BR"/>
+        </w:rPr>
+        <w:t>Na verdade</w:t>
+      </w:r>
+      <w:proofErr w:type="gramEnd"/>
+      <w:r>
+        <w:rPr>
+          <w:lang w:val="pt-BR"/>
+        </w:rPr>
+        <w:t xml:space="preserve"> sim, por meio de </w:t>
+      </w:r>
+      <w:r>
+        <w:rPr>
+          <w:rStyle w:val="HTMLCode"/>
+          <w:lang w:val="pt-BR"/>
+        </w:rPr>
+        <w:t>\t</w:t>
+      </w:r>
+      <w:r>
+        <w:rPr>
+          <w:lang w:val="pt-BR"/>
+        </w:rPr>
+        <w:t>:</w:t>
+      </w:r>
+    </w:p>
+    <w:p>
+      <w:pPr>
+        <w:pStyle w:val="HTMLPreformatted"/>
+        <w:rPr>
+          <w:lang w:val="pt-BR"/>
+        </w:rPr>
+      </w:pPr>
+      <w:proofErr w:type="spellStart"/>
+      <w:r>
+        <w:rPr>
+          <w:rStyle w:val="pln"/>
+          <w:lang w:val="pt-BR"/>
+        </w:rPr>
+        <w:t>echo</w:t>
+      </w:r>
+      <w:proofErr w:type="spellEnd"/>
+      <w:r>
+        <w:rPr>
+          <w:rStyle w:val="pln"/>
+          <w:lang w:val="pt-BR"/>
+        </w:rPr>
+        <w:t xml:space="preserve"> </w:t>
+      </w:r>
+      <w:r>
+        <w:rPr>
+          <w:rStyle w:val="str"/>
+          <w:lang w:val="pt-BR"/>
+        </w:rPr>
+        <w:t>"\</w:t>
+      </w:r>
+      <w:proofErr w:type="gramStart"/>
+      <w:r>
+        <w:rPr>
+          <w:rStyle w:val="str"/>
+          <w:lang w:val="pt-BR"/>
+        </w:rPr>
+        <w:t>t Eu</w:t>
+      </w:r>
+      <w:proofErr w:type="gramEnd"/>
+      <w:r>
+        <w:rPr>
+          <w:rStyle w:val="str"/>
+          <w:lang w:val="pt-BR"/>
+        </w:rPr>
+        <w:t xml:space="preserve"> tenho $idade anos."</w:t>
+      </w:r>
+      <w:r>
+        <w:rPr>
+          <w:rStyle w:val="pun"/>
+          <w:lang w:val="pt-BR"/>
+        </w:rPr>
+        <w:t>;</w:t>
+      </w:r>
+    </w:p>
+    <w:p>
+      <w:pPr>
+        <w:pStyle w:val="NormalWeb"/>
+        <w:rPr>
+          <w:lang w:val="pt-BR"/>
+        </w:rPr>
+      </w:pPr>
+      <w:r>
+        <w:rPr>
+          <w:lang w:val="pt-BR"/>
+        </w:rPr>
+        <w:t xml:space="preserve">Existem diversos caracteres especiais, e o PHP consegue </w:t>
+      </w:r>
+      <w:proofErr w:type="spellStart"/>
+      <w:r>
+        <w:rPr>
+          <w:lang w:val="pt-BR"/>
+        </w:rPr>
+        <w:t>exibí-los</w:t>
+      </w:r>
+      <w:proofErr w:type="spellEnd"/>
+      <w:r>
+        <w:rPr>
+          <w:lang w:val="pt-BR"/>
+        </w:rPr>
+        <w:t xml:space="preserve"> por meio da </w:t>
+      </w:r>
+      <w:proofErr w:type="spellStart"/>
+      <w:r>
+        <w:rPr>
+          <w:lang w:val="pt-BR"/>
+        </w:rPr>
+        <w:t>contra-barra</w:t>
+      </w:r>
+      <w:proofErr w:type="spellEnd"/>
+      <w:r>
+        <w:rPr>
+          <w:lang w:val="pt-BR"/>
+        </w:rPr>
+        <w:t xml:space="preserve"> e da identificação desse caractere. Na </w:t>
+      </w:r>
+      <w:hyperlink r:id="rId10" w:tgtFrame="_blank" w:history="1">
+        <w:r>
+          <w:rPr>
+            <w:rStyle w:val="Hyperlink"/>
+            <w:lang w:val="pt-BR"/>
+          </w:rPr>
+          <w:t xml:space="preserve">página sobre </w:t>
+        </w:r>
+        <w:proofErr w:type="spellStart"/>
+        <w:r>
+          <w:rPr>
+            <w:rStyle w:val="Hyperlink"/>
+            <w:lang w:val="pt-BR"/>
+          </w:rPr>
+          <w:t>strings</w:t>
+        </w:r>
+        <w:proofErr w:type="spellEnd"/>
+        <w:r>
+          <w:rPr>
+            <w:rStyle w:val="Hyperlink"/>
+            <w:lang w:val="pt-BR"/>
+          </w:rPr>
+          <w:t xml:space="preserve"> do PHP</w:t>
+        </w:r>
+      </w:hyperlink>
+      <w:r>
+        <w:rPr>
+          <w:lang w:val="pt-BR"/>
+        </w:rPr>
+        <w:t>, é possível encontrar uma lista das chamadas "sequências de escape", que são caracteres especiais.</w:t>
+      </w:r>
+    </w:p>
+    <w:p>
+      <w:pPr>
+        <w:pStyle w:val="NormalWeb"/>
+        <w:rPr>
+          <w:lang w:val="pt-BR"/>
+        </w:rPr>
+      </w:pPr>
+      <w:r>
+        <w:rPr>
+          <w:lang w:val="pt-BR"/>
+        </w:rPr>
+        <w:t xml:space="preserve">Normalmente, os arquivos do Windows trabalham com </w:t>
+      </w:r>
+      <w:r>
+        <w:rPr>
+          <w:rStyle w:val="HTMLCode"/>
+          <w:lang w:val="pt-BR"/>
+        </w:rPr>
+        <w:t>\r\n</w:t>
+      </w:r>
+      <w:r>
+        <w:rPr>
+          <w:lang w:val="pt-BR"/>
+        </w:rPr>
+        <w:t xml:space="preserve">, ou seja, o caractere de retorno de carro somado ao caractere de nova linha, para identificar uma quebra de linha. Para não nos </w:t>
+      </w:r>
+      <w:r>
+        <w:rPr>
+          <w:lang w:val="pt-BR"/>
+        </w:rPr>
+        <w:lastRenderedPageBreak/>
+        <w:t xml:space="preserve">preocuparmos com esses detalhes, ou mesmo precisarmos lembrar de cada referência de caractere especial, o PHP criou uma forma um pouco mais legível de quebrar linhas. Para isso, ao invés de </w:t>
+      </w:r>
+      <w:r>
+        <w:rPr>
+          <w:rStyle w:val="HTMLCode"/>
+          <w:lang w:val="pt-BR"/>
+        </w:rPr>
+        <w:t>\n</w:t>
+      </w:r>
+      <w:r>
+        <w:rPr>
+          <w:lang w:val="pt-BR"/>
+        </w:rPr>
+        <w:t xml:space="preserve">, concatenaremos a </w:t>
+      </w:r>
+      <w:proofErr w:type="spellStart"/>
+      <w:r>
+        <w:rPr>
+          <w:lang w:val="pt-BR"/>
+        </w:rPr>
+        <w:t>string</w:t>
+      </w:r>
+      <w:proofErr w:type="spellEnd"/>
+      <w:r>
+        <w:rPr>
+          <w:lang w:val="pt-BR"/>
+        </w:rPr>
+        <w:t xml:space="preserve"> com um valor do PHP chamado </w:t>
+      </w:r>
+      <w:r>
+        <w:rPr>
+          <w:rStyle w:val="HTMLCode"/>
+          <w:lang w:val="pt-BR"/>
+        </w:rPr>
+        <w:t>PHP_EOL</w:t>
+      </w:r>
+      <w:r>
+        <w:rPr>
+          <w:lang w:val="pt-BR"/>
+        </w:rPr>
+        <w:t xml:space="preserve"> ("</w:t>
+      </w:r>
+      <w:proofErr w:type="spellStart"/>
+      <w:r>
+        <w:rPr>
+          <w:lang w:val="pt-BR"/>
+        </w:rPr>
+        <w:t>end</w:t>
+      </w:r>
+      <w:proofErr w:type="spellEnd"/>
+      <w:r>
+        <w:rPr>
+          <w:lang w:val="pt-BR"/>
+        </w:rPr>
+        <w:t xml:space="preserve"> </w:t>
+      </w:r>
+      <w:proofErr w:type="spellStart"/>
+      <w:r>
+        <w:rPr>
+          <w:lang w:val="pt-BR"/>
+        </w:rPr>
+        <w:t>of</w:t>
+      </w:r>
+      <w:proofErr w:type="spellEnd"/>
+      <w:r>
+        <w:rPr>
+          <w:lang w:val="pt-BR"/>
+        </w:rPr>
+        <w:t xml:space="preserve"> </w:t>
+      </w:r>
+      <w:proofErr w:type="spellStart"/>
+      <w:r>
+        <w:rPr>
+          <w:lang w:val="pt-BR"/>
+        </w:rPr>
+        <w:t>line</w:t>
+      </w:r>
+      <w:proofErr w:type="spellEnd"/>
+      <w:r>
+        <w:rPr>
+          <w:lang w:val="pt-BR"/>
+        </w:rPr>
+        <w:t>"), que tem o valor do caractere especial de quebra de linha do sistema operacional em que é executado.</w:t>
+      </w:r>
+    </w:p>
+    <w:p>
+      <w:pPr>
+        <w:pStyle w:val="HTMLPreformatted"/>
+        <w:rPr>
+          <w:rStyle w:val="pln"/>
+          <w:lang w:val="pt-BR"/>
+        </w:rPr>
+      </w:pPr>
+      <w:r>
+        <w:rPr>
+          <w:rStyle w:val="pun"/>
+          <w:lang w:val="pt-BR"/>
+        </w:rPr>
+        <w:t>&lt;?</w:t>
+      </w:r>
+      <w:proofErr w:type="spellStart"/>
+      <w:r>
+        <w:rPr>
+          <w:rStyle w:val="pln"/>
+          <w:lang w:val="pt-BR"/>
+        </w:rPr>
+        <w:t>php</w:t>
+      </w:r>
+      <w:proofErr w:type="spellEnd"/>
+    </w:p>
+    <w:p>
+      <w:pPr>
+        <w:pStyle w:val="HTMLPreformatted"/>
+        <w:rPr>
+          <w:rStyle w:val="pln"/>
+          <w:lang w:val="pt-BR"/>
+        </w:rPr>
+      </w:pPr>
+    </w:p>
+    <w:p>
+      <w:pPr>
+        <w:pStyle w:val="HTMLPreformatted"/>
+        <w:rPr>
+          <w:rStyle w:val="pln"/>
+          <w:lang w:val="pt-BR"/>
+        </w:rPr>
+      </w:pPr>
+      <w:r>
+        <w:rPr>
+          <w:rStyle w:val="pln"/>
+          <w:lang w:val="pt-BR"/>
+        </w:rPr>
+        <w:t xml:space="preserve">$idade </w:t>
+      </w:r>
+      <w:r>
+        <w:rPr>
+          <w:rStyle w:val="pun"/>
+          <w:lang w:val="pt-BR"/>
+        </w:rPr>
+        <w:t>=</w:t>
+      </w:r>
+      <w:r>
+        <w:rPr>
+          <w:rStyle w:val="pln"/>
+          <w:lang w:val="pt-BR"/>
+        </w:rPr>
+        <w:t xml:space="preserve"> </w:t>
+      </w:r>
+      <w:r>
+        <w:rPr>
+          <w:rStyle w:val="lit"/>
+          <w:lang w:val="pt-BR"/>
+        </w:rPr>
+        <w:t>21</w:t>
+      </w:r>
+      <w:r>
+        <w:rPr>
+          <w:rStyle w:val="pun"/>
+          <w:lang w:val="pt-BR"/>
+        </w:rPr>
+        <w:t>;</w:t>
+      </w:r>
+    </w:p>
+    <w:p>
+      <w:pPr>
+        <w:pStyle w:val="HTMLPreformatted"/>
+        <w:rPr>
+          <w:rStyle w:val="pln"/>
+          <w:lang w:val="pt-BR"/>
+        </w:rPr>
+      </w:pPr>
+    </w:p>
+    <w:p>
+      <w:pPr>
+        <w:pStyle w:val="HTMLPreformatted"/>
+        <w:rPr>
+          <w:rStyle w:val="pln"/>
+          <w:lang w:val="pt-BR"/>
+        </w:rPr>
+      </w:pPr>
+      <w:proofErr w:type="spellStart"/>
+      <w:r>
+        <w:rPr>
+          <w:rStyle w:val="pln"/>
+          <w:lang w:val="pt-BR"/>
+        </w:rPr>
+        <w:t>echo</w:t>
+      </w:r>
+      <w:proofErr w:type="spellEnd"/>
+      <w:r>
+        <w:rPr>
+          <w:rStyle w:val="pln"/>
+          <w:lang w:val="pt-BR"/>
+        </w:rPr>
+        <w:t xml:space="preserve"> </w:t>
+      </w:r>
+      <w:r>
+        <w:rPr>
+          <w:rStyle w:val="str"/>
+          <w:lang w:val="pt-BR"/>
+        </w:rPr>
+        <w:t>"Olá mundo!"</w:t>
+      </w:r>
+      <w:r>
+        <w:rPr>
+          <w:rStyle w:val="pln"/>
+          <w:lang w:val="pt-BR"/>
+        </w:rPr>
+        <w:t xml:space="preserve"> </w:t>
+      </w:r>
+      <w:r>
+        <w:rPr>
+          <w:rStyle w:val="pun"/>
+          <w:lang w:val="pt-BR"/>
+        </w:rPr>
+        <w:t>.</w:t>
+      </w:r>
+      <w:r>
+        <w:rPr>
+          <w:rStyle w:val="pln"/>
+          <w:lang w:val="pt-BR"/>
+        </w:rPr>
+        <w:t>PHP_EOL</w:t>
+      </w:r>
+      <w:r>
+        <w:rPr>
+          <w:rStyle w:val="pun"/>
+          <w:lang w:val="pt-BR"/>
+        </w:rPr>
+        <w:t>;</w:t>
+      </w:r>
+    </w:p>
+    <w:p>
+      <w:pPr>
+        <w:pStyle w:val="HTMLPreformatted"/>
+        <w:rPr>
+          <w:rStyle w:val="pln"/>
+          <w:lang w:val="pt-BR"/>
+        </w:rPr>
+      </w:pPr>
+    </w:p>
+    <w:p>
+      <w:pPr>
+        <w:pStyle w:val="HTMLPreformatted"/>
+        <w:rPr>
+          <w:lang w:val="pt-BR"/>
+        </w:rPr>
+      </w:pPr>
+      <w:proofErr w:type="spellStart"/>
+      <w:r>
+        <w:rPr>
+          <w:rStyle w:val="pln"/>
+          <w:lang w:val="pt-BR"/>
+        </w:rPr>
+        <w:t>echo</w:t>
+      </w:r>
+      <w:proofErr w:type="spellEnd"/>
+      <w:r>
+        <w:rPr>
+          <w:rStyle w:val="pln"/>
+          <w:lang w:val="pt-BR"/>
+        </w:rPr>
+        <w:t xml:space="preserve"> </w:t>
+      </w:r>
+      <w:r>
+        <w:rPr>
+          <w:rStyle w:val="str"/>
+          <w:lang w:val="pt-BR"/>
+        </w:rPr>
+        <w:t>"Eu tenho $idade anos."</w:t>
+      </w:r>
+      <w:r>
+        <w:rPr>
+          <w:rStyle w:val="pun"/>
+          <w:lang w:val="pt-BR"/>
+        </w:rPr>
+        <w:t>;</w:t>
+      </w:r>
+    </w:p>
+    <w:p>
+      <w:pPr>
+        <w:pStyle w:val="NormalWeb"/>
+        <w:rPr>
+          <w:lang w:val="pt-BR"/>
+        </w:rPr>
+      </w:pPr>
+      <w:r>
+        <w:rPr>
+          <w:lang w:val="pt-BR"/>
+        </w:rPr>
+        <w:t>Agora que já aprendemos bastante sobre o PHP, dedicaremos o próximo vídeo para revisarmos o conteúdo abordado até aqui.</w:t>
+      </w:r>
+    </w:p>
+    <w:p>
+      <w:pPr>
+        <w:rPr>
+          <w:rFonts w:ascii="Times New Roman" w:eastAsia="Times New Roman" w:hAnsi="Times New Roman" w:cs="Times New Roman"/>
+          <w:sz w:val="24"/>
+          <w:szCs w:val="24"/>
+          <w:lang w:val="pt-BR"/>
+        </w:rPr>
+      </w:pPr>
+      <w:r>
+        <w:rPr>
+          <w:lang w:val="pt-BR"/>
+        </w:rPr>
+        <w:br w:type="page"/>
+      </w:r>
+    </w:p>
+    <w:p>
+      <w:pPr>
+        <w:pStyle w:val="Heading1"/>
+        <w:numPr>
+          <w:ilvl w:val="0"/>
+          <w:numId w:val="0"/>
+        </w:numPr>
+        <w:ind w:left="720"/>
+        <w:rPr>
+          <w:lang w:val="pt-BR"/>
+        </w:rPr>
+      </w:pPr>
+      <w:r>
+        <w:rPr>
+          <w:sz w:val="36"/>
+          <w:szCs w:val="36"/>
+          <w:lang w:val="pt-BR"/>
+        </w:rPr>
+        <w:lastRenderedPageBreak/>
+        <w:t>05</w:t>
+      </w:r>
+      <w:r>
+        <w:rPr>
+          <w:lang w:val="pt-BR"/>
+        </w:rPr>
+        <w:t xml:space="preserve"> </w:t>
+      </w:r>
+      <w:r>
+        <w:rPr>
+          <w:rStyle w:val="task-body-header-title-text"/>
+          <w:lang w:val="pt-BR"/>
+        </w:rPr>
+        <w:t>Quebra de linha</w:t>
+      </w:r>
+    </w:p>
+    <w:p>
+      <w:pPr>
+        <w:spacing w:before="100" w:beforeAutospacing="1" w:after="100" w:afterAutospacing="1" w:line="240" w:lineRule="auto"/>
+        <w:outlineLvl w:val="2"/>
+        <w:rPr>
+          <w:rFonts w:ascii="Times New Roman" w:eastAsia="Times New Roman" w:hAnsi="Times New Roman" w:cs="Times New Roman"/>
+          <w:b/>
+          <w:bCs/>
+          <w:sz w:val="36"/>
+          <w:szCs w:val="36"/>
+          <w:lang w:val="pt-BR"/>
+        </w:rPr>
+      </w:pPr>
+      <w:r>
+        <w:rPr>
+          <w:rFonts w:ascii="Times New Roman" w:eastAsia="Times New Roman" w:hAnsi="Times New Roman" w:cs="Times New Roman"/>
+          <w:b/>
+          <w:bCs/>
+          <w:sz w:val="36"/>
+          <w:szCs w:val="36"/>
+          <w:lang w:val="pt-BR"/>
+        </w:rPr>
+        <w:t xml:space="preserve">Aprendemos até agora mais de uma forma de quebrar linha em um texto no PHP. Conseguimos fazer isso com a sequência de escape </w:t>
+      </w:r>
+      <w:r>
+        <w:rPr>
+          <w:rFonts w:ascii="Courier New" w:eastAsia="Times New Roman" w:hAnsi="Courier New" w:cs="Courier New"/>
+          <w:b/>
+          <w:bCs/>
+          <w:sz w:val="20"/>
+          <w:szCs w:val="20"/>
+          <w:lang w:val="pt-BR"/>
+        </w:rPr>
+        <w:t>\n</w:t>
+      </w:r>
+      <w:r>
+        <w:rPr>
+          <w:rFonts w:ascii="Times New Roman" w:eastAsia="Times New Roman" w:hAnsi="Times New Roman" w:cs="Times New Roman"/>
+          <w:b/>
+          <w:bCs/>
+          <w:sz w:val="36"/>
+          <w:szCs w:val="36"/>
+          <w:lang w:val="pt-BR"/>
+        </w:rPr>
+        <w:t xml:space="preserve"> e com a constante chamada </w:t>
+      </w:r>
+      <w:r>
+        <w:rPr>
+          <w:rFonts w:ascii="Courier New" w:eastAsia="Times New Roman" w:hAnsi="Courier New" w:cs="Courier New"/>
+          <w:b/>
+          <w:bCs/>
+          <w:sz w:val="20"/>
+          <w:szCs w:val="20"/>
+          <w:lang w:val="pt-BR"/>
+        </w:rPr>
+        <w:t>PHP_EOL</w:t>
+      </w:r>
+      <w:r>
+        <w:rPr>
+          <w:rFonts w:ascii="Times New Roman" w:eastAsia="Times New Roman" w:hAnsi="Times New Roman" w:cs="Times New Roman"/>
+          <w:b/>
+          <w:bCs/>
+          <w:sz w:val="36"/>
+          <w:szCs w:val="36"/>
+          <w:lang w:val="pt-BR"/>
+        </w:rPr>
+        <w:t>.</w:t>
+      </w:r>
+    </w:p>
+    <w:p>
+      <w:pPr>
+        <w:spacing w:before="100" w:beforeAutospacing="1" w:after="100" w:afterAutospacing="1" w:line="240" w:lineRule="auto"/>
+        <w:outlineLvl w:val="2"/>
+        <w:rPr>
+          <w:rFonts w:ascii="Times New Roman" w:eastAsia="Times New Roman" w:hAnsi="Times New Roman" w:cs="Times New Roman"/>
+          <w:b/>
+          <w:bCs/>
+          <w:sz w:val="36"/>
+          <w:szCs w:val="36"/>
+          <w:lang w:val="pt-BR"/>
+        </w:rPr>
+      </w:pPr>
+      <w:r>
+        <w:rPr>
+          <w:rFonts w:ascii="Times New Roman" w:eastAsia="Times New Roman" w:hAnsi="Times New Roman" w:cs="Times New Roman"/>
+          <w:b/>
+          <w:bCs/>
+          <w:sz w:val="36"/>
+          <w:szCs w:val="36"/>
+          <w:lang w:val="pt-BR"/>
+        </w:rPr>
+        <w:t xml:space="preserve">Por que utilizar </w:t>
+      </w:r>
+      <w:r>
+        <w:rPr>
+          <w:rFonts w:ascii="Courier New" w:eastAsia="Times New Roman" w:hAnsi="Courier New" w:cs="Courier New"/>
+          <w:b/>
+          <w:bCs/>
+          <w:sz w:val="20"/>
+          <w:szCs w:val="20"/>
+          <w:lang w:val="pt-BR"/>
+        </w:rPr>
+        <w:t>PHP_EOL</w:t>
+      </w:r>
+      <w:r>
+        <w:rPr>
+          <w:rFonts w:ascii="Times New Roman" w:eastAsia="Times New Roman" w:hAnsi="Times New Roman" w:cs="Times New Roman"/>
+          <w:b/>
+          <w:bCs/>
+          <w:sz w:val="36"/>
+          <w:szCs w:val="36"/>
+          <w:lang w:val="pt-BR"/>
+        </w:rPr>
+        <w:t>?</w:t>
+      </w:r>
+    </w:p>
+    <w:p>
+      <w:pPr>
+        <w:pBdr>
+          <w:bottom w:val="single" w:sz="6" w:space="1" w:color="auto"/>
+        </w:pBdr>
+        <w:spacing w:after="0" w:line="240" w:lineRule="auto"/>
+        <w:jc w:val="center"/>
+        <w:rPr>
+          <w:rFonts w:ascii="Arial" w:eastAsia="Times New Roman" w:hAnsi="Arial" w:cs="Arial"/>
+          <w:vanish/>
+          <w:sz w:val="16"/>
+          <w:szCs w:val="16"/>
+        </w:rPr>
+      </w:pPr>
+      <w:r>
+        <w:rPr>
+          <w:rFonts w:ascii="Arial" w:eastAsia="Times New Roman" w:hAnsi="Arial" w:cs="Arial"/>
+          <w:vanish/>
+          <w:sz w:val="16"/>
+          <w:szCs w:val="16"/>
+        </w:rPr>
+        <w:t>Top of Form</w:t>
+      </w:r>
+    </w:p>
+    <w:p>
+      <w:pPr>
+        <w:numPr>
+          <w:ilvl w:val="0"/>
+          <w:numId w:val="3"/>
+        </w:numPr>
+        <w:spacing w:before="100" w:beforeAutospacing="1" w:after="100" w:afterAutospacing="1" w:line="240" w:lineRule="auto"/>
+        <w:rPr>
+          <w:rFonts w:ascii="Times New Roman" w:eastAsia="Times New Roman" w:hAnsi="Times New Roman" w:cs="Times New Roman"/>
+          <w:sz w:val="24"/>
+          <w:szCs w:val="24"/>
+        </w:rPr>
+      </w:pPr>
+      <w:proofErr w:type="spellStart"/>
+      <w:r>
+        <w:rPr>
+          <w:rFonts w:ascii="Times New Roman" w:eastAsia="Times New Roman" w:hAnsi="Times New Roman" w:cs="Times New Roman"/>
+          <w:sz w:val="24"/>
+          <w:szCs w:val="24"/>
+        </w:rPr>
+        <w:t>Alternativa</w:t>
+      </w:r>
+      <w:proofErr w:type="spellEnd"/>
+      <w:r>
+        <w:rPr>
+          <w:rFonts w:ascii="Times New Roman" w:eastAsia="Times New Roman" w:hAnsi="Times New Roman" w:cs="Times New Roman"/>
+          <w:sz w:val="24"/>
+          <w:szCs w:val="24"/>
+        </w:rPr>
+        <w:t xml:space="preserve"> </w:t>
+      </w:r>
+      <w:proofErr w:type="spellStart"/>
+      <w:r>
+        <w:rPr>
+          <w:rFonts w:ascii="Times New Roman" w:eastAsia="Times New Roman" w:hAnsi="Times New Roman" w:cs="Times New Roman"/>
+          <w:sz w:val="24"/>
+          <w:szCs w:val="24"/>
+        </w:rPr>
+        <w:t>correta</w:t>
+      </w:r>
+      <w:proofErr w:type="spellEnd"/>
+    </w:p>
+    <w:p>
+      <w:pPr>
+        <w:spacing w:before="100" w:beforeAutospacing="1" w:after="100" w:afterAutospacing="1" w:line="240" w:lineRule="auto"/>
+        <w:ind w:left="720"/>
+        <w:rPr>
+          <w:rFonts w:ascii="Times New Roman" w:eastAsia="Times New Roman" w:hAnsi="Times New Roman" w:cs="Times New Roman"/>
+          <w:sz w:val="24"/>
+          <w:szCs w:val="24"/>
+        </w:rPr>
+      </w:pPr>
+      <w:r>
+        <w:rPr>
+          <w:rFonts w:ascii="Times New Roman" w:eastAsia="Times New Roman" w:hAnsi="Times New Roman" w:cs="Times New Roman"/>
+          <w:sz w:val="24"/>
+          <w:szCs w:val="24"/>
+        </w:rPr>
+        <w:object w:dxaOrig="225" w:dyaOrig="225" w14:anchorId="6DEC4CCC">
+          <v:shape id="_x0000_i1048" type="#_x0000_t75" style="width:20.25pt;height:18pt" o:ole="">
+            <v:imagedata r:id="rId6" o:title=""/>
+          </v:shape>
+          <w:control r:id="rId11" w:name="DefaultOcxName3" w:shapeid="_x0000_i1048"/>
+        </w:object>
+      </w:r>
+    </w:p>
+    <w:p>
+      <w:pPr>
+        <w:spacing w:before="100" w:beforeAutospacing="1" w:after="100" w:afterAutospacing="1" w:line="240" w:lineRule="auto"/>
+        <w:ind w:left="720"/>
+        <w:rPr>
+          <w:rFonts w:ascii="Times New Roman" w:eastAsia="Times New Roman" w:hAnsi="Times New Roman" w:cs="Times New Roman"/>
+          <w:sz w:val="24"/>
+          <w:szCs w:val="24"/>
+          <w:lang w:val="pt-BR"/>
+        </w:rPr>
+      </w:pPr>
+      <w:r>
+        <w:rPr>
+          <w:rFonts w:ascii="Times New Roman" w:eastAsia="Times New Roman" w:hAnsi="Times New Roman" w:cs="Times New Roman"/>
+          <w:sz w:val="24"/>
+          <w:szCs w:val="24"/>
+          <w:lang w:val="pt-BR"/>
+        </w:rPr>
+        <w:t>Porque esta constante leva em consideração os diferentes caracteres utilizados para quebrar linha em diferentes sistemas operacionais.</w:t>
+      </w:r>
+    </w:p>
+    <w:p>
+      <w:pPr>
+        <w:pBdr>
+          <w:top w:val="single" w:sz="6" w:space="1" w:color="auto"/>
+        </w:pBdr>
+        <w:spacing w:after="0" w:line="240" w:lineRule="auto"/>
+        <w:jc w:val="center"/>
+        <w:rPr>
+          <w:rFonts w:ascii="Arial" w:eastAsia="Times New Roman" w:hAnsi="Arial" w:cs="Arial"/>
+          <w:vanish/>
+          <w:sz w:val="16"/>
+          <w:szCs w:val="16"/>
+        </w:rPr>
+      </w:pPr>
+      <w:r>
+        <w:rPr>
+          <w:rFonts w:ascii="Arial" w:eastAsia="Times New Roman" w:hAnsi="Arial" w:cs="Arial"/>
+          <w:vanish/>
+          <w:sz w:val="16"/>
+          <w:szCs w:val="16"/>
+        </w:rPr>
+        <w:t>Bottom of Form</w:t>
+      </w:r>
+    </w:p>
+    <w:p>
+      <w:pPr>
+        <w:spacing w:before="100" w:beforeAutospacing="1" w:after="100" w:afterAutospacing="1" w:line="240" w:lineRule="auto"/>
+        <w:rPr>
+          <w:rFonts w:ascii="Times New Roman" w:eastAsia="Times New Roman" w:hAnsi="Times New Roman" w:cs="Times New Roman"/>
+          <w:sz w:val="24"/>
+          <w:szCs w:val="24"/>
+          <w:lang w:val="pt-BR"/>
+        </w:rPr>
+      </w:pPr>
+      <w:proofErr w:type="gramStart"/>
+      <w:r>
+        <w:rPr>
+          <w:rFonts w:ascii="Times New Roman" w:eastAsia="Times New Roman" w:hAnsi="Symbol" w:cs="Times New Roman"/>
+          <w:sz w:val="24"/>
+          <w:szCs w:val="24"/>
+        </w:rPr>
+        <w:t></w:t>
+      </w:r>
+      <w:r>
+        <w:rPr>
+          <w:rFonts w:ascii="Times New Roman" w:eastAsia="Times New Roman" w:hAnsi="Times New Roman" w:cs="Times New Roman"/>
+          <w:sz w:val="24"/>
+          <w:szCs w:val="24"/>
+        </w:rPr>
+        <w:t xml:space="preserve">  </w:t>
+      </w:r>
+      <w:proofErr w:type="spellStart"/>
+      <w:r>
+        <w:rPr>
+          <w:rFonts w:ascii="Times New Roman" w:eastAsia="Times New Roman" w:hAnsi="Times New Roman" w:cs="Times New Roman"/>
+          <w:sz w:val="24"/>
+          <w:szCs w:val="24"/>
+        </w:rPr>
+        <w:t>Alternativa</w:t>
+      </w:r>
+      <w:proofErr w:type="spellEnd"/>
+      <w:proofErr w:type="gramEnd"/>
+      <w:r>
+        <w:rPr>
+          <w:rFonts w:ascii="Times New Roman" w:eastAsia="Times New Roman" w:hAnsi="Times New Roman" w:cs="Times New Roman"/>
+          <w:sz w:val="24"/>
+          <w:szCs w:val="24"/>
+        </w:rPr>
+        <w:t xml:space="preserve"> </w:t>
+      </w:r>
+      <w:proofErr w:type="spellStart"/>
+      <w:r>
+        <w:rPr>
+          <w:rFonts w:ascii="Times New Roman" w:eastAsia="Times New Roman" w:hAnsi="Times New Roman" w:cs="Times New Roman"/>
+          <w:sz w:val="24"/>
+          <w:szCs w:val="24"/>
+        </w:rPr>
+        <w:t>correta</w:t>
+      </w:r>
+      <w:proofErr w:type="spellEnd"/>
+      <w:r>
+        <w:rPr>
+          <w:rFonts w:ascii="Times New Roman" w:eastAsia="Times New Roman" w:hAnsi="Times New Roman" w:cs="Times New Roman"/>
+          <w:sz w:val="24"/>
+          <w:szCs w:val="24"/>
+        </w:rPr>
+        <w:t xml:space="preserve">! </w:t>
+      </w:r>
+      <w:r>
+        <w:rPr>
+          <w:rFonts w:ascii="Times New Roman" w:eastAsia="Times New Roman" w:hAnsi="Times New Roman" w:cs="Times New Roman"/>
+          <w:sz w:val="24"/>
+          <w:szCs w:val="24"/>
+          <w:lang w:val="pt-BR"/>
+        </w:rPr>
+        <w:t xml:space="preserve">Alguns sistemas operacionais utilizam o </w:t>
+      </w:r>
+      <w:proofErr w:type="spellStart"/>
+      <w:r>
+        <w:rPr>
+          <w:rFonts w:ascii="Times New Roman" w:eastAsia="Times New Roman" w:hAnsi="Times New Roman" w:cs="Times New Roman"/>
+          <w:sz w:val="24"/>
+          <w:szCs w:val="24"/>
+          <w:lang w:val="pt-BR"/>
+        </w:rPr>
+        <w:t>caracter</w:t>
+      </w:r>
+      <w:proofErr w:type="spellEnd"/>
+      <w:r>
+        <w:rPr>
+          <w:rFonts w:ascii="Times New Roman" w:eastAsia="Times New Roman" w:hAnsi="Times New Roman" w:cs="Times New Roman"/>
+          <w:sz w:val="24"/>
+          <w:szCs w:val="24"/>
+          <w:lang w:val="pt-BR"/>
+        </w:rPr>
+        <w:t xml:space="preserve"> </w:t>
+      </w:r>
+      <w:r>
+        <w:rPr>
+          <w:rFonts w:ascii="Courier New" w:eastAsia="Times New Roman" w:hAnsi="Courier New" w:cs="Courier New"/>
+          <w:sz w:val="20"/>
+          <w:szCs w:val="20"/>
+          <w:lang w:val="pt-BR"/>
+        </w:rPr>
+        <w:t>\n</w:t>
+      </w:r>
+      <w:r>
+        <w:rPr>
+          <w:rFonts w:ascii="Times New Roman" w:eastAsia="Times New Roman" w:hAnsi="Times New Roman" w:cs="Times New Roman"/>
+          <w:sz w:val="24"/>
+          <w:szCs w:val="24"/>
+          <w:lang w:val="pt-BR"/>
+        </w:rPr>
+        <w:t xml:space="preserve"> para representar uma quebra de linha. Outros, utilizam </w:t>
+      </w:r>
+      <w:r>
+        <w:rPr>
+          <w:rFonts w:ascii="Courier New" w:eastAsia="Times New Roman" w:hAnsi="Courier New" w:cs="Courier New"/>
+          <w:sz w:val="20"/>
+          <w:szCs w:val="20"/>
+          <w:lang w:val="pt-BR"/>
+        </w:rPr>
+        <w:t>\r</w:t>
+      </w:r>
+      <w:r>
+        <w:rPr>
+          <w:rFonts w:ascii="Times New Roman" w:eastAsia="Times New Roman" w:hAnsi="Times New Roman" w:cs="Times New Roman"/>
+          <w:sz w:val="24"/>
+          <w:szCs w:val="24"/>
+          <w:lang w:val="pt-BR"/>
+        </w:rPr>
+        <w:t>. Já o Windows utiliza ambos (</w:t>
+      </w:r>
+      <w:r>
+        <w:rPr>
+          <w:rFonts w:ascii="Courier New" w:eastAsia="Times New Roman" w:hAnsi="Courier New" w:cs="Courier New"/>
+          <w:sz w:val="20"/>
+          <w:szCs w:val="20"/>
+          <w:lang w:val="pt-BR"/>
+        </w:rPr>
+        <w:t>\r\n</w:t>
+      </w:r>
+      <w:r>
+        <w:rPr>
+          <w:rFonts w:ascii="Times New Roman" w:eastAsia="Times New Roman" w:hAnsi="Times New Roman" w:cs="Times New Roman"/>
+          <w:sz w:val="24"/>
+          <w:szCs w:val="24"/>
+          <w:lang w:val="pt-BR"/>
+        </w:rPr>
+        <w:t xml:space="preserve">). Utilizando a constante </w:t>
+      </w:r>
+      <w:r>
+        <w:rPr>
+          <w:rFonts w:ascii="Courier New" w:eastAsia="Times New Roman" w:hAnsi="Courier New" w:cs="Courier New"/>
+          <w:sz w:val="20"/>
+          <w:szCs w:val="20"/>
+          <w:lang w:val="pt-BR"/>
+        </w:rPr>
+        <w:t>PHP_EOL</w:t>
+      </w:r>
+      <w:r>
+        <w:rPr>
+          <w:rFonts w:ascii="Times New Roman" w:eastAsia="Times New Roman" w:hAnsi="Times New Roman" w:cs="Times New Roman"/>
+          <w:sz w:val="24"/>
+          <w:szCs w:val="24"/>
+          <w:lang w:val="pt-BR"/>
+        </w:rPr>
+        <w:t xml:space="preserve"> nos é abstraída esta diferença e podemos deixar nosso código funcionando de forma igual em todas as plataformas.</w:t>
+      </w:r>
+    </w:p>
+    <w:p>
+      <w:pPr>
+        <w:spacing w:after="0" w:line="240" w:lineRule="auto"/>
+        <w:rPr>
+          <w:rFonts w:ascii="Times New Roman" w:eastAsia="Times New Roman" w:hAnsi="Times New Roman" w:cs="Times New Roman"/>
+          <w:sz w:val="24"/>
+          <w:szCs w:val="24"/>
+        </w:rPr>
+      </w:pPr>
+      <w:proofErr w:type="gramStart"/>
+      <w:r>
+        <w:rPr>
+          <w:rFonts w:ascii="Times New Roman" w:eastAsia="Times New Roman" w:hAnsi="Symbol" w:cs="Times New Roman"/>
+          <w:sz w:val="24"/>
+          <w:szCs w:val="24"/>
+        </w:rPr>
+        <w:t></w:t>
+      </w:r>
+      <w:r>
+        <w:rPr>
+          <w:rFonts w:ascii="Times New Roman" w:eastAsia="Times New Roman" w:hAnsi="Times New Roman" w:cs="Times New Roman"/>
+          <w:sz w:val="24"/>
+          <w:szCs w:val="24"/>
+        </w:rPr>
+        <w:t xml:space="preserve">  </w:t>
+      </w:r>
+      <w:proofErr w:type="spellStart"/>
+      <w:r>
+        <w:rPr>
+          <w:rFonts w:ascii="Times New Roman" w:eastAsia="Times New Roman" w:hAnsi="Times New Roman" w:cs="Times New Roman"/>
+          <w:sz w:val="24"/>
+          <w:szCs w:val="24"/>
+        </w:rPr>
+        <w:t>Alternativa</w:t>
+      </w:r>
+      <w:proofErr w:type="spellEnd"/>
+      <w:proofErr w:type="gramEnd"/>
+      <w:r>
+        <w:rPr>
+          <w:rFonts w:ascii="Times New Roman" w:eastAsia="Times New Roman" w:hAnsi="Times New Roman" w:cs="Times New Roman"/>
+          <w:sz w:val="24"/>
+          <w:szCs w:val="24"/>
+        </w:rPr>
+        <w:t xml:space="preserve"> </w:t>
+      </w:r>
+      <w:proofErr w:type="spellStart"/>
+      <w:r>
+        <w:rPr>
+          <w:rFonts w:ascii="Times New Roman" w:eastAsia="Times New Roman" w:hAnsi="Times New Roman" w:cs="Times New Roman"/>
+          <w:sz w:val="24"/>
+          <w:szCs w:val="24"/>
+        </w:rPr>
+        <w:t>correta</w:t>
+      </w:r>
+      <w:proofErr w:type="spellEnd"/>
+    </w:p>
+    <w:p>
+      <w:pPr>
+        <w:spacing w:after="0" w:line="240" w:lineRule="auto"/>
+        <w:rPr>
+          <w:rFonts w:ascii="Times New Roman" w:eastAsia="Times New Roman" w:hAnsi="Times New Roman" w:cs="Times New Roman"/>
+          <w:sz w:val="24"/>
+          <w:szCs w:val="24"/>
+        </w:rPr>
+      </w:pPr>
+      <w:r>
+        <w:rPr>
+          <w:rFonts w:ascii="Times New Roman" w:eastAsia="Times New Roman" w:hAnsi="Times New Roman" w:cs="Times New Roman"/>
+          <w:sz w:val="24"/>
+          <w:szCs w:val="24"/>
+        </w:rPr>
+        <w:object w:dxaOrig="225" w:dyaOrig="225" w14:anchorId="1D4B15F6">
+          <v:shape id="_x0000_i1047" type="#_x0000_t75" style="width:20.25pt;height:18pt" o:ole="">
+            <v:imagedata r:id="rId6" o:title=""/>
+          </v:shape>
+          <w:control r:id="rId12" w:name="DefaultOcxName11" w:shapeid="_x0000_i1047"/>
+        </w:object>
+      </w:r>
+    </w:p>
+    <w:p>
+      <w:pPr>
+        <w:spacing w:before="100" w:beforeAutospacing="1" w:after="100" w:afterAutospacing="1" w:line="240" w:lineRule="auto"/>
+        <w:rPr>
+          <w:rFonts w:ascii="Times New Roman" w:eastAsia="Times New Roman" w:hAnsi="Times New Roman" w:cs="Times New Roman"/>
+          <w:sz w:val="24"/>
+          <w:szCs w:val="24"/>
+          <w:lang w:val="pt-BR"/>
+        </w:rPr>
+      </w:pPr>
+      <w:r>
+        <w:rPr>
+          <w:rFonts w:ascii="Times New Roman" w:eastAsia="Times New Roman" w:hAnsi="Times New Roman" w:cs="Times New Roman"/>
+          <w:sz w:val="24"/>
+          <w:szCs w:val="24"/>
+          <w:lang w:val="pt-BR"/>
+        </w:rPr>
+        <w:t xml:space="preserve">Porque </w:t>
+      </w:r>
+      <w:r>
+        <w:rPr>
+          <w:rFonts w:ascii="Courier New" w:eastAsia="Times New Roman" w:hAnsi="Courier New" w:cs="Courier New"/>
+          <w:sz w:val="20"/>
+          <w:szCs w:val="20"/>
+          <w:lang w:val="pt-BR"/>
+        </w:rPr>
+        <w:t>PHP_EOL</w:t>
+      </w:r>
+      <w:r>
+        <w:rPr>
+          <w:rFonts w:ascii="Times New Roman" w:eastAsia="Times New Roman" w:hAnsi="Times New Roman" w:cs="Times New Roman"/>
+          <w:sz w:val="24"/>
+          <w:szCs w:val="24"/>
+          <w:lang w:val="pt-BR"/>
+        </w:rPr>
+        <w:t xml:space="preserve"> é mais legível do que </w:t>
+      </w:r>
+      <w:r>
+        <w:rPr>
+          <w:rFonts w:ascii="Courier New" w:eastAsia="Times New Roman" w:hAnsi="Courier New" w:cs="Courier New"/>
+          <w:sz w:val="20"/>
+          <w:szCs w:val="20"/>
+          <w:lang w:val="pt-BR"/>
+        </w:rPr>
+        <w:t>\n</w:t>
+      </w:r>
+    </w:p>
+    <w:p>
+      <w:pPr>
+        <w:spacing w:before="100" w:beforeAutospacing="1" w:after="100" w:afterAutospacing="1" w:line="240" w:lineRule="auto"/>
+        <w:rPr>
+          <w:rFonts w:ascii="Times New Roman" w:eastAsia="Times New Roman" w:hAnsi="Times New Roman" w:cs="Times New Roman"/>
+          <w:sz w:val="24"/>
+          <w:szCs w:val="24"/>
+          <w:lang w:val="pt-BR"/>
+        </w:rPr>
+      </w:pPr>
+      <w:proofErr w:type="gramStart"/>
+      <w:r>
+        <w:rPr>
+          <w:rFonts w:ascii="Times New Roman" w:eastAsia="Times New Roman" w:hAnsi="Symbol" w:cs="Times New Roman"/>
+          <w:sz w:val="24"/>
+          <w:szCs w:val="24"/>
+        </w:rPr>
+        <w:t></w:t>
+      </w:r>
+      <w:r>
+        <w:rPr>
+          <w:rFonts w:ascii="Times New Roman" w:eastAsia="Times New Roman" w:hAnsi="Times New Roman" w:cs="Times New Roman"/>
+          <w:sz w:val="24"/>
+          <w:szCs w:val="24"/>
+          <w:lang w:val="pt-BR"/>
+        </w:rPr>
+        <w:t xml:space="preserve">  Alternativa</w:t>
+      </w:r>
+      <w:proofErr w:type="gramEnd"/>
+      <w:r>
+        <w:rPr>
+          <w:rFonts w:ascii="Times New Roman" w:eastAsia="Times New Roman" w:hAnsi="Times New Roman" w:cs="Times New Roman"/>
+          <w:sz w:val="24"/>
+          <w:szCs w:val="24"/>
+          <w:lang w:val="pt-BR"/>
+        </w:rPr>
+        <w:t xml:space="preserve"> errada! Esta não é a principal vantagem e alguns discordam que desta forma seja mais legível.</w:t>
+      </w:r>
+    </w:p>
+    <w:p>
+      <w:pPr>
+        <w:spacing w:after="0" w:line="240" w:lineRule="auto"/>
+        <w:rPr>
+          <w:rFonts w:ascii="Times New Roman" w:eastAsia="Times New Roman" w:hAnsi="Times New Roman" w:cs="Times New Roman"/>
+          <w:sz w:val="24"/>
+          <w:szCs w:val="24"/>
+        </w:rPr>
+      </w:pPr>
+      <w:proofErr w:type="gramStart"/>
+      <w:r>
+        <w:rPr>
+          <w:rFonts w:ascii="Times New Roman" w:eastAsia="Times New Roman" w:hAnsi="Symbol" w:cs="Times New Roman"/>
+          <w:sz w:val="24"/>
+          <w:szCs w:val="24"/>
+        </w:rPr>
+        <w:t></w:t>
+      </w:r>
+      <w:r>
+        <w:rPr>
+          <w:rFonts w:ascii="Times New Roman" w:eastAsia="Times New Roman" w:hAnsi="Times New Roman" w:cs="Times New Roman"/>
+          <w:sz w:val="24"/>
+          <w:szCs w:val="24"/>
+        </w:rPr>
+        <w:t xml:space="preserve">  </w:t>
+      </w:r>
+      <w:proofErr w:type="spellStart"/>
+      <w:r>
+        <w:rPr>
+          <w:rFonts w:ascii="Times New Roman" w:eastAsia="Times New Roman" w:hAnsi="Times New Roman" w:cs="Times New Roman"/>
+          <w:sz w:val="24"/>
+          <w:szCs w:val="24"/>
+        </w:rPr>
+        <w:t>Alternativa</w:t>
+      </w:r>
+      <w:proofErr w:type="spellEnd"/>
+      <w:proofErr w:type="gramEnd"/>
+      <w:r>
+        <w:rPr>
+          <w:rFonts w:ascii="Times New Roman" w:eastAsia="Times New Roman" w:hAnsi="Times New Roman" w:cs="Times New Roman"/>
+          <w:sz w:val="24"/>
+          <w:szCs w:val="24"/>
+        </w:rPr>
+        <w:t xml:space="preserve"> </w:t>
+      </w:r>
+      <w:proofErr w:type="spellStart"/>
+      <w:r>
+        <w:rPr>
+          <w:rFonts w:ascii="Times New Roman" w:eastAsia="Times New Roman" w:hAnsi="Times New Roman" w:cs="Times New Roman"/>
+          <w:sz w:val="24"/>
+          <w:szCs w:val="24"/>
+        </w:rPr>
+        <w:t>correta</w:t>
+      </w:r>
+      <w:proofErr w:type="spellEnd"/>
+    </w:p>
+    <w:p>
+      <w:pPr>
+        <w:spacing w:after="0" w:line="240" w:lineRule="auto"/>
+        <w:rPr>
+          <w:rFonts w:ascii="Times New Roman" w:eastAsia="Times New Roman" w:hAnsi="Times New Roman" w:cs="Times New Roman"/>
+          <w:sz w:val="24"/>
+          <w:szCs w:val="24"/>
+        </w:rPr>
+      </w:pPr>
+      <w:r>
+        <w:rPr>
+          <w:rFonts w:ascii="Times New Roman" w:eastAsia="Times New Roman" w:hAnsi="Times New Roman" w:cs="Times New Roman"/>
+          <w:sz w:val="24"/>
+          <w:szCs w:val="24"/>
+        </w:rPr>
+        <w:object w:dxaOrig="225" w:dyaOrig="225" w14:anchorId="64964EEA">
+          <v:shape id="_x0000_i1046" type="#_x0000_t75" style="width:20.25pt;height:18pt" o:ole="">
+            <v:imagedata r:id="rId6" o:title=""/>
+          </v:shape>
+          <w:control r:id="rId13" w:name="DefaultOcxName21" w:shapeid="_x0000_i1046"/>
+        </w:object>
+      </w:r>
+    </w:p>
+    <w:p>
+      <w:pPr>
+        <w:spacing w:before="100" w:beforeAutospacing="1" w:after="100" w:afterAutospacing="1" w:line="240" w:lineRule="auto"/>
+        <w:rPr>
+          <w:rFonts w:ascii="Times New Roman" w:eastAsia="Times New Roman" w:hAnsi="Times New Roman" w:cs="Times New Roman"/>
+          <w:sz w:val="24"/>
+          <w:szCs w:val="24"/>
+          <w:lang w:val="pt-BR"/>
+        </w:rPr>
+      </w:pPr>
+      <w:r>
+        <w:rPr>
+          <w:rFonts w:ascii="Times New Roman" w:eastAsia="Times New Roman" w:hAnsi="Times New Roman" w:cs="Times New Roman"/>
+          <w:sz w:val="24"/>
+          <w:szCs w:val="24"/>
+          <w:lang w:val="pt-BR"/>
+        </w:rPr>
+        <w:t xml:space="preserve">Porque </w:t>
+      </w:r>
+      <w:r>
+        <w:rPr>
+          <w:rFonts w:ascii="Courier New" w:eastAsia="Times New Roman" w:hAnsi="Courier New" w:cs="Courier New"/>
+          <w:sz w:val="20"/>
+          <w:szCs w:val="20"/>
+          <w:lang w:val="pt-BR"/>
+        </w:rPr>
+        <w:t>PHP_EOL</w:t>
+      </w:r>
+      <w:r>
+        <w:rPr>
+          <w:rFonts w:ascii="Times New Roman" w:eastAsia="Times New Roman" w:hAnsi="Times New Roman" w:cs="Times New Roman"/>
+          <w:sz w:val="24"/>
+          <w:szCs w:val="24"/>
+          <w:lang w:val="pt-BR"/>
+        </w:rPr>
+        <w:t xml:space="preserve"> é lido mais rápido pelo PHP</w:t>
+      </w:r>
+    </w:p>
+    <w:p>
+      <w:pPr>
+        <w:rPr>
+          <w:rFonts w:ascii="Times New Roman" w:eastAsia="Times New Roman" w:hAnsi="Times New Roman" w:cs="Times New Roman"/>
+          <w:sz w:val="24"/>
+          <w:szCs w:val="24"/>
+          <w:lang w:val="pt-BR"/>
+        </w:rPr>
+      </w:pPr>
+      <w:r>
+        <w:rPr>
+          <w:lang w:val="pt-BR"/>
+        </w:rPr>
+        <w:br w:type="page"/>
+      </w:r>
+    </w:p>
+    <w:p>
+      <w:pPr>
+        <w:pStyle w:val="NormalWeb"/>
         <w:rPr>
           <w:lang w:val="pt-BR"/>
         </w:rPr>
@@ -2468,11 +4991,163 @@
       </w:pPr>
     </w:lvl>
   </w:abstractNum>
+  <w:abstractNum w:abstractNumId="2" w15:restartNumberingAfterBreak="0">
+    <w:nsid w:val="4C646E77"/>
+    <w:multiLevelType w:val="multilevel"/>
+    <w:tmpl w:val="342015E8"/>
+    <w:lvl w:ilvl="0">
+      <w:start w:val="1"/>
+      <w:numFmt w:val="bullet"/>
+      <w:lvlText w:val=""/>
+      <w:lvlJc w:val="left"/>
+      <w:pPr>
+        <w:tabs>
+          <w:tab w:val="num" w:pos="720"/>
+        </w:tabs>
+        <w:ind w:left="720" w:hanging="360"/>
+      </w:pPr>
+      <w:rPr>
+        <w:rFonts w:ascii="Symbol" w:hAnsi="Symbol" w:hint="default"/>
+        <w:sz w:val="20"/>
+      </w:rPr>
+    </w:lvl>
+    <w:lvl w:ilvl="1" w:tentative="1">
+      <w:start w:val="1"/>
+      <w:numFmt w:val="bullet"/>
+      <w:lvlText w:val="o"/>
+      <w:lvlJc w:val="left"/>
+      <w:pPr>
+        <w:tabs>
+          <w:tab w:val="num" w:pos="1440"/>
+        </w:tabs>
+        <w:ind w:left="1440" w:hanging="360"/>
+      </w:pPr>
+      <w:rPr>
+        <w:rFonts w:ascii="Courier New" w:hAnsi="Courier New" w:hint="default"/>
+        <w:sz w:val="20"/>
+      </w:rPr>
+    </w:lvl>
+    <w:lvl w:ilvl="2" w:tentative="1">
+      <w:start w:val="1"/>
+      <w:numFmt w:val="bullet"/>
+      <w:lvlText w:val=""/>
+      <w:lvlJc w:val="left"/>
+      <w:pPr>
+        <w:tabs>
+          <w:tab w:val="num" w:pos="2160"/>
+        </w:tabs>
+        <w:ind w:left="2160" w:hanging="360"/>
+      </w:pPr>
+      <w:rPr>
+        <w:rFonts w:ascii="Wingdings" w:hAnsi="Wingdings" w:hint="default"/>
+        <w:sz w:val="20"/>
+      </w:rPr>
+    </w:lvl>
+    <w:lvl w:ilvl="3" w:tentative="1">
+      <w:start w:val="1"/>
+      <w:numFmt w:val="bullet"/>
+      <w:lvlText w:val=""/>
+      <w:lvlJc w:val="left"/>
+      <w:pPr>
+        <w:tabs>
+          <w:tab w:val="num" w:pos="2880"/>
+        </w:tabs>
+        <w:ind w:left="2880" w:hanging="360"/>
+      </w:pPr>
+      <w:rPr>
+        <w:rFonts w:ascii="Wingdings" w:hAnsi="Wingdings" w:hint="default"/>
+        <w:sz w:val="20"/>
+      </w:rPr>
+    </w:lvl>
+    <w:lvl w:ilvl="4" w:tentative="1">
+      <w:start w:val="1"/>
+      <w:numFmt w:val="bullet"/>
+      <w:lvlText w:val=""/>
+      <w:lvlJc w:val="left"/>
+      <w:pPr>
+        <w:tabs>
+          <w:tab w:val="num" w:pos="3600"/>
+        </w:tabs>
+        <w:ind w:left="3600" w:hanging="360"/>
+      </w:pPr>
+      <w:rPr>
+        <w:rFonts w:ascii="Wingdings" w:hAnsi="Wingdings" w:hint="default"/>
+        <w:sz w:val="20"/>
+      </w:rPr>
+    </w:lvl>
+    <w:lvl w:ilvl="5" w:tentative="1">
+      <w:start w:val="1"/>
+      <w:numFmt w:val="bullet"/>
+      <w:lvlText w:val=""/>
+      <w:lvlJc w:val="left"/>
+      <w:pPr>
+        <w:tabs>
+          <w:tab w:val="num" w:pos="4320"/>
+        </w:tabs>
+        <w:ind w:left="4320" w:hanging="360"/>
+      </w:pPr>
+      <w:rPr>
+        <w:rFonts w:ascii="Wingdings" w:hAnsi="Wingdings" w:hint="default"/>
+        <w:sz w:val="20"/>
+      </w:rPr>
+    </w:lvl>
+    <w:lvl w:ilvl="6" w:tentative="1">
+      <w:start w:val="1"/>
+      <w:numFmt w:val="bullet"/>
+      <w:lvlText w:val=""/>
+      <w:lvlJc w:val="left"/>
+      <w:pPr>
+        <w:tabs>
+          <w:tab w:val="num" w:pos="5040"/>
+        </w:tabs>
+        <w:ind w:left="5040" w:hanging="360"/>
+      </w:pPr>
+      <w:rPr>
+        <w:rFonts w:ascii="Wingdings" w:hAnsi="Wingdings" w:hint="default"/>
+        <w:sz w:val="20"/>
+      </w:rPr>
+    </w:lvl>
+    <w:lvl w:ilvl="7" w:tentative="1">
+      <w:start w:val="1"/>
+      <w:numFmt w:val="bullet"/>
+      <w:lvlText w:val=""/>
+      <w:lvlJc w:val="left"/>
+      <w:pPr>
+        <w:tabs>
+          <w:tab w:val="num" w:pos="5760"/>
+        </w:tabs>
+        <w:ind w:left="5760" w:hanging="360"/>
+      </w:pPr>
+      <w:rPr>
+        <w:rFonts w:ascii="Wingdings" w:hAnsi="Wingdings" w:hint="default"/>
+        <w:sz w:val="20"/>
+      </w:rPr>
+    </w:lvl>
+    <w:lvl w:ilvl="8" w:tentative="1">
+      <w:start w:val="1"/>
+      <w:numFmt w:val="bullet"/>
+      <w:lvlText w:val=""/>
+      <w:lvlJc w:val="left"/>
+      <w:pPr>
+        <w:tabs>
+          <w:tab w:val="num" w:pos="6480"/>
+        </w:tabs>
+        <w:ind w:left="6480" w:hanging="360"/>
+      </w:pPr>
+      <w:rPr>
+        <w:rFonts w:ascii="Wingdings" w:hAnsi="Wingdings" w:hint="default"/>
+        <w:sz w:val="20"/>
+      </w:rPr>
+    </w:lvl>
+  </w:abstractNum>
   <w:num w:numId="1">
     <w:abstractNumId w:val="1"/>
   </w:num>
   <w:num w:numId="2">
     <w:abstractNumId w:val="0"/>
+  </w:num>
+  <w:num w:numId="3">
+    <w:abstractNumId w:val="2"/>
   </w:num>
 </w:numbering>
 </file>
@@ -2995,7 +5670,6 @@
     <w:name w:val="Normal (Web)"/>
     <w:basedOn w:val="Normal"/>
     <w:uiPriority w:val="99"/>
-    <w:semiHidden/>
     <w:unhideWhenUsed/>
     <w:rsid w:val="0057085D"/>
     <w:pPr>
@@ -3194,6 +5868,18 @@
 </file>
 
 <file path=word/activeX/activeX3.xml><?xml version="1.0" encoding="utf-8"?>
+<ax:ocx xmlns:ax="http://schemas.microsoft.com/office/2006/activeX" xmlns:r="http://schemas.openxmlformats.org/officeDocument/2006/relationships" ax:classid="{5512D118-5CC6-11CF-8D67-00AA00BDCE1D}" ax:persistence="persistStream" r:id="rId1"/>
+</file>
+
+<file path=word/activeX/activeX4.xml><?xml version="1.0" encoding="utf-8"?>
+<ax:ocx xmlns:ax="http://schemas.microsoft.com/office/2006/activeX" xmlns:r="http://schemas.openxmlformats.org/officeDocument/2006/relationships" ax:classid="{5512D118-5CC6-11CF-8D67-00AA00BDCE1D}" ax:persistence="persistStream" r:id="rId1"/>
+</file>
+
+<file path=word/activeX/activeX5.xml><?xml version="1.0" encoding="utf-8"?>
+<ax:ocx xmlns:ax="http://schemas.microsoft.com/office/2006/activeX" xmlns:r="http://schemas.openxmlformats.org/officeDocument/2006/relationships" ax:classid="{5512D118-5CC6-11CF-8D67-00AA00BDCE1D}" ax:persistence="persistStream" r:id="rId1"/>
+</file>
+
+<file path=word/activeX/activeX6.xml><?xml version="1.0" encoding="utf-8"?>
 <ax:ocx xmlns:ax="http://schemas.microsoft.com/office/2006/activeX" xmlns:r="http://schemas.openxmlformats.org/officeDocument/2006/relationships" ax:classid="{5512D118-5CC6-11CF-8D67-00AA00BDCE1D}" ax:persistence="persistStream" r:id="rId1"/>
 </file>
 

</xml_diff>

<commit_message>
new: modifying the page strings for adding an example of a question and the document updated.
</commit_message>
<xml_diff>
--- a/aluraphpprimeirospassoschap3.docx
+++ b/aluraphpprimeirospassoschap3.docx
@@ -2491,10 +2491,10 @@
             <v:path o:extrusionok="f" gradientshapeok="t" o:connecttype="rect"/>
             <o:lock v:ext="edit" aspectratio="t"/>
           </v:shapetype>
-          <v:shape id="_x0000_i1032" type="#_x0000_t75" style="width:20.25pt;height:18pt" o:ole="">
+          <v:shape id="_x0000_i1038" type="#_x0000_t75" style="width:20.25pt;height:18pt" o:ole="">
             <v:imagedata r:id="rId6" o:title=""/>
           </v:shape>
-          <w:control r:id="rId7" w:name="DefaultOcxName" w:shapeid="_x0000_i1032"/>
+          <w:control r:id="rId7" w:name="DefaultOcxName" w:shapeid="_x0000_i1038"/>
         </w:object>
       </w:r>
     </w:p>
@@ -2642,10 +2642,10 @@
           <w:szCs w:val="24"/>
         </w:rPr>
         <w:object w:dxaOrig="225" w:dyaOrig="225" w14:anchorId="19120127">
-          <v:shape id="_x0000_i1035" type="#_x0000_t75" style="width:20.25pt;height:18pt" o:ole="">
+          <v:shape id="_x0000_i1041" type="#_x0000_t75" style="width:20.25pt;height:18pt" o:ole="">
             <v:imagedata r:id="rId6" o:title=""/>
           </v:shape>
-          <w:control r:id="rId8" w:name="DefaultOcxName1" w:shapeid="_x0000_i1035"/>
+          <w:control r:id="rId8" w:name="DefaultOcxName1" w:shapeid="_x0000_i1041"/>
         </w:object>
       </w:r>
     </w:p>
@@ -2827,10 +2827,10 @@
           <w:szCs w:val="24"/>
         </w:rPr>
         <w:object w:dxaOrig="225" w:dyaOrig="225" w14:anchorId="62C2ECD7">
-          <v:shape id="_x0000_i1038" type="#_x0000_t75" style="width:20.25pt;height:18pt" o:ole="">
+          <v:shape id="_x0000_i1044" type="#_x0000_t75" style="width:20.25pt;height:18pt" o:ole="">
             <v:imagedata r:id="rId6" o:title=""/>
           </v:shape>
-          <w:control r:id="rId9" w:name="DefaultOcxName2" w:shapeid="_x0000_i1038"/>
+          <w:control r:id="rId9" w:name="DefaultOcxName2" w:shapeid="_x0000_i1044"/>
         </w:object>
       </w:r>
     </w:p>
@@ -4217,10 +4217,10 @@
           <w:szCs w:val="24"/>
         </w:rPr>
         <w:object w:dxaOrig="225" w:dyaOrig="225" w14:anchorId="6DEC4CCC">
-          <v:shape id="_x0000_i1048" type="#_x0000_t75" style="width:20.25pt;height:18pt" o:ole="">
+          <v:shape id="_x0000_i1047" type="#_x0000_t75" style="width:20.25pt;height:18pt" o:ole="">
             <v:imagedata r:id="rId6" o:title=""/>
           </v:shape>
-          <w:control r:id="rId11" w:name="DefaultOcxName3" w:shapeid="_x0000_i1048"/>
+          <w:control r:id="rId11" w:name="DefaultOcxName3" w:shapeid="_x0000_i1047"/>
         </w:object>
       </w:r>
     </w:p>
@@ -4293,6 +4293,145 @@
           <w:rFonts w:ascii="Times New Roman" w:eastAsia="Times New Roman" w:hAnsi="Times New Roman" w:cs="Times New Roman"/>
           <w:sz w:val="24"/>
           <w:szCs w:val="24"/>
+          <w:lang w:val="pt-BR"/>
+        </w:rPr>
+        <w:t xml:space="preserve">  Alternativa</w:t>
+      </w:r>
+      <w:proofErr w:type="gramEnd"/>
+      <w:r>
+        <w:rPr>
+          <w:rFonts w:ascii="Times New Roman" w:eastAsia="Times New Roman" w:hAnsi="Times New Roman" w:cs="Times New Roman"/>
+          <w:sz w:val="24"/>
+          <w:szCs w:val="24"/>
+          <w:lang w:val="pt-BR"/>
+        </w:rPr>
+        <w:t xml:space="preserve"> correta! </w:t>
+      </w:r>
+      <w:r>
+        <w:rPr>
+          <w:rFonts w:ascii="Times New Roman" w:eastAsia="Times New Roman" w:hAnsi="Times New Roman" w:cs="Times New Roman"/>
+          <w:sz w:val="24"/>
+          <w:szCs w:val="24"/>
+          <w:lang w:val="pt-BR"/>
+        </w:rPr>
+        <w:t xml:space="preserve">Alguns sistemas operacionais utilizam o </w:t>
+      </w:r>
+      <w:proofErr w:type="spellStart"/>
+      <w:r>
+        <w:rPr>
+          <w:rFonts w:ascii="Times New Roman" w:eastAsia="Times New Roman" w:hAnsi="Times New Roman" w:cs="Times New Roman"/>
+          <w:sz w:val="24"/>
+          <w:szCs w:val="24"/>
+          <w:lang w:val="pt-BR"/>
+        </w:rPr>
+        <w:t>caracter</w:t>
+      </w:r>
+      <w:proofErr w:type="spellEnd"/>
+      <w:r>
+        <w:rPr>
+          <w:rFonts w:ascii="Times New Roman" w:eastAsia="Times New Roman" w:hAnsi="Times New Roman" w:cs="Times New Roman"/>
+          <w:sz w:val="24"/>
+          <w:szCs w:val="24"/>
+          <w:lang w:val="pt-BR"/>
+        </w:rPr>
+        <w:t xml:space="preserve"> </w:t>
+      </w:r>
+      <w:r>
+        <w:rPr>
+          <w:rFonts w:ascii="Courier New" w:eastAsia="Times New Roman" w:hAnsi="Courier New" w:cs="Courier New"/>
+          <w:sz w:val="20"/>
+          <w:szCs w:val="20"/>
+          <w:lang w:val="pt-BR"/>
+        </w:rPr>
+        <w:t>\n</w:t>
+      </w:r>
+      <w:r>
+        <w:rPr>
+          <w:rFonts w:ascii="Times New Roman" w:eastAsia="Times New Roman" w:hAnsi="Times New Roman" w:cs="Times New Roman"/>
+          <w:sz w:val="24"/>
+          <w:szCs w:val="24"/>
+          <w:lang w:val="pt-BR"/>
+        </w:rPr>
+        <w:t xml:space="preserve"> para representar uma quebra de linha. Outros, utilizam </w:t>
+      </w:r>
+      <w:r>
+        <w:rPr>
+          <w:rFonts w:ascii="Courier New" w:eastAsia="Times New Roman" w:hAnsi="Courier New" w:cs="Courier New"/>
+          <w:sz w:val="20"/>
+          <w:szCs w:val="20"/>
+          <w:lang w:val="pt-BR"/>
+        </w:rPr>
+        <w:t>\r</w:t>
+      </w:r>
+      <w:r>
+        <w:rPr>
+          <w:rFonts w:ascii="Times New Roman" w:eastAsia="Times New Roman" w:hAnsi="Times New Roman" w:cs="Times New Roman"/>
+          <w:sz w:val="24"/>
+          <w:szCs w:val="24"/>
+          <w:lang w:val="pt-BR"/>
+        </w:rPr>
+        <w:t>. Já o Windows utiliza ambos (</w:t>
+      </w:r>
+      <w:r>
+        <w:rPr>
+          <w:rFonts w:ascii="Courier New" w:eastAsia="Times New Roman" w:hAnsi="Courier New" w:cs="Courier New"/>
+          <w:sz w:val="20"/>
+          <w:szCs w:val="20"/>
+          <w:lang w:val="pt-BR"/>
+        </w:rPr>
+        <w:t>\r\n</w:t>
+      </w:r>
+      <w:r>
+        <w:rPr>
+          <w:rFonts w:ascii="Times New Roman" w:eastAsia="Times New Roman" w:hAnsi="Times New Roman" w:cs="Times New Roman"/>
+          <w:sz w:val="24"/>
+          <w:szCs w:val="24"/>
+          <w:lang w:val="pt-BR"/>
+        </w:rPr>
+        <w:t xml:space="preserve">). Utilizando a constante </w:t>
+      </w:r>
+      <w:r>
+        <w:rPr>
+          <w:rFonts w:ascii="Courier New" w:eastAsia="Times New Roman" w:hAnsi="Courier New" w:cs="Courier New"/>
+          <w:sz w:val="20"/>
+          <w:szCs w:val="20"/>
+          <w:lang w:val="pt-BR"/>
+        </w:rPr>
+        <w:t>PHP_EOL</w:t>
+      </w:r>
+      <w:r>
+        <w:rPr>
+          <w:rFonts w:ascii="Times New Roman" w:eastAsia="Times New Roman" w:hAnsi="Times New Roman" w:cs="Times New Roman"/>
+          <w:sz w:val="24"/>
+          <w:szCs w:val="24"/>
+          <w:lang w:val="pt-BR"/>
+        </w:rPr>
+        <w:t xml:space="preserve"> nos é abstraída esta diferença e podemos deixar nosso código funcionando de forma igual em todas as plataformas.</w:t>
+      </w:r>
+    </w:p>
+    <w:p>
+      <w:pPr>
+        <w:spacing w:after="0" w:line="240" w:lineRule="auto"/>
+        <w:rPr>
+          <w:rFonts w:ascii="Times New Roman" w:eastAsia="Times New Roman" w:hAnsi="Times New Roman" w:cs="Times New Roman"/>
+          <w:sz w:val="24"/>
+          <w:szCs w:val="24"/>
+        </w:rPr>
+      </w:pPr>
+      <w:proofErr w:type="gramStart"/>
+      <w:r>
+        <w:rPr>
+          <w:rFonts w:ascii="Times New Roman" w:eastAsia="Times New Roman" w:hAnsi="Symbol" w:cs="Times New Roman"/>
+          <w:sz w:val="24"/>
+          <w:szCs w:val="24"/>
+        </w:rPr>
+        <w:t></w:t>
+      </w:r>
+      <w:r>
+        <w:rPr>
+          <w:rFonts w:ascii="Times New Roman" w:eastAsia="Times New Roman" w:hAnsi="Times New Roman" w:cs="Times New Roman"/>
+          <w:sz w:val="24"/>
+          <w:szCs w:val="24"/>
         </w:rPr>
         <w:t xml:space="preserve">  </w:t>
       </w:r>
@@ -4325,115 +4464,6 @@
         <w:t>correta</w:t>
       </w:r>
       <w:proofErr w:type="spellEnd"/>
-      <w:r>
-        <w:rPr>
-          <w:rFonts w:ascii="Times New Roman" w:eastAsia="Times New Roman" w:hAnsi="Times New Roman" w:cs="Times New Roman"/>
-          <w:sz w:val="24"/>
-          <w:szCs w:val="24"/>
-        </w:rPr>
-        <w:t xml:space="preserve">! </w:t>
-      </w:r>
-      <w:r>
-        <w:rPr>
-          <w:rFonts w:ascii="Times New Roman" w:eastAsia="Times New Roman" w:hAnsi="Times New Roman" w:cs="Times New Roman"/>
-          <w:sz w:val="24"/>
-          <w:szCs w:val="24"/>
-          <w:lang w:val="pt-BR"/>
-        </w:rPr>
-        <w:t xml:space="preserve">Alguns sistemas operacionais utilizam o </w:t>
-      </w:r>
-      <w:proofErr w:type="spellStart"/>
-      <w:r>
-        <w:rPr>
-          <w:rFonts w:ascii="Times New Roman" w:eastAsia="Times New Roman" w:hAnsi="Times New Roman" w:cs="Times New Roman"/>
-          <w:sz w:val="24"/>
-          <w:szCs w:val="24"/>
-          <w:lang w:val="pt-BR"/>
-        </w:rPr>
-        <w:t>caracter</w:t>
-      </w:r>
-      <w:proofErr w:type="spellEnd"/>
-      <w:r>
-        <w:rPr>
-          <w:rFonts w:ascii="Times New Roman" w:eastAsia="Times New Roman" w:hAnsi="Times New Roman" w:cs="Times New Roman"/>
-          <w:sz w:val="24"/>
-          <w:szCs w:val="24"/>
-          <w:lang w:val="pt-BR"/>
-        </w:rPr>
-        <w:t xml:space="preserve"> </w:t>
-      </w:r>
-      <w:r>
-        <w:rPr>
-          <w:rFonts w:ascii="Courier New" w:eastAsia="Times New Roman" w:hAnsi="Courier New" w:cs="Courier New"/>
-          <w:sz w:val="20"/>
-          <w:szCs w:val="20"/>
-          <w:lang w:val="pt-BR"/>
-        </w:rPr>
-        <w:t>\n</w:t>
-      </w:r>
-      <w:r>
-        <w:rPr>
-          <w:rFonts w:ascii="Times New Roman" w:eastAsia="Times New Roman" w:hAnsi="Times New Roman" w:cs="Times New Roman"/>
-          <w:sz w:val="24"/>
-          <w:szCs w:val="24"/>
-          <w:lang w:val="pt-BR"/>
-        </w:rPr>
-        <w:t xml:space="preserve"> para representar uma quebra de linha. Outros, utilizam </w:t>
-      </w:r>
-      <w:r>
-        <w:rPr>
-          <w:rFonts w:ascii="Courier New" w:eastAsia="Times New Roman" w:hAnsi="Courier New" w:cs="Courier New"/>
-          <w:sz w:val="20"/>
-          <w:szCs w:val="20"/>
-          <w:lang w:val="pt-BR"/>
-        </w:rPr>
-        <w:t>\r</w:t>
-      </w:r>
-      <w:r>
-        <w:rPr>
-          <w:rFonts w:ascii="Times New Roman" w:eastAsia="Times New Roman" w:hAnsi="Times New Roman" w:cs="Times New Roman"/>
-          <w:sz w:val="24"/>
-          <w:szCs w:val="24"/>
-          <w:lang w:val="pt-BR"/>
-        </w:rPr>
-        <w:t>. Já o Windows utiliza ambos (</w:t>
-      </w:r>
-      <w:r>
-        <w:rPr>
-          <w:rFonts w:ascii="Courier New" w:eastAsia="Times New Roman" w:hAnsi="Courier New" w:cs="Courier New"/>
-          <w:sz w:val="20"/>
-          <w:szCs w:val="20"/>
-          <w:lang w:val="pt-BR"/>
-        </w:rPr>
-        <w:t>\r\n</w:t>
-      </w:r>
-      <w:r>
-        <w:rPr>
-          <w:rFonts w:ascii="Times New Roman" w:eastAsia="Times New Roman" w:hAnsi="Times New Roman" w:cs="Times New Roman"/>
-          <w:sz w:val="24"/>
-          <w:szCs w:val="24"/>
-          <w:lang w:val="pt-BR"/>
-        </w:rPr>
-        <w:t xml:space="preserve">). Utilizando a constante </w:t>
-      </w:r>
-      <w:r>
-        <w:rPr>
-          <w:rFonts w:ascii="Courier New" w:eastAsia="Times New Roman" w:hAnsi="Courier New" w:cs="Courier New"/>
-          <w:sz w:val="20"/>
-          <w:szCs w:val="20"/>
-          <w:lang w:val="pt-BR"/>
-        </w:rPr>
-        <w:t>PHP_EOL</w:t>
-      </w:r>
-      <w:r>
-        <w:rPr>
-          <w:rFonts w:ascii="Times New Roman" w:eastAsia="Times New Roman" w:hAnsi="Times New Roman" w:cs="Times New Roman"/>
-          <w:sz w:val="24"/>
-          <w:szCs w:val="24"/>
-          <w:lang w:val="pt-BR"/>
-        </w:rPr>
-        <w:t xml:space="preserve"> nos é abstraída esta diferença e podemos deixar nosso código funcionando de forma igual em todas as plataformas.</w:t>
-      </w:r>
     </w:p>
     <w:p>
       <w:pPr>
@@ -4444,62 +4474,6 @@
           <w:szCs w:val="24"/>
         </w:rPr>
       </w:pPr>
-      <w:proofErr w:type="gramStart"/>
-      <w:r>
-        <w:rPr>
-          <w:rFonts w:ascii="Times New Roman" w:eastAsia="Times New Roman" w:hAnsi="Symbol" w:cs="Times New Roman"/>
-          <w:sz w:val="24"/>
-          <w:szCs w:val="24"/>
-        </w:rPr>
-        <w:t></w:t>
-      </w:r>
-      <w:r>
-        <w:rPr>
-          <w:rFonts w:ascii="Times New Roman" w:eastAsia="Times New Roman" w:hAnsi="Times New Roman" w:cs="Times New Roman"/>
-          <w:sz w:val="24"/>
-          <w:szCs w:val="24"/>
-        </w:rPr>
-        <w:t xml:space="preserve">  </w:t>
-      </w:r>
-      <w:proofErr w:type="spellStart"/>
-      <w:r>
-        <w:rPr>
-          <w:rFonts w:ascii="Times New Roman" w:eastAsia="Times New Roman" w:hAnsi="Times New Roman" w:cs="Times New Roman"/>
-          <w:sz w:val="24"/>
-          <w:szCs w:val="24"/>
-        </w:rPr>
-        <w:t>Alternativa</w:t>
-      </w:r>
-      <w:proofErr w:type="spellEnd"/>
-      <w:proofErr w:type="gramEnd"/>
-      <w:r>
-        <w:rPr>
-          <w:rFonts w:ascii="Times New Roman" w:eastAsia="Times New Roman" w:hAnsi="Times New Roman" w:cs="Times New Roman"/>
-          <w:sz w:val="24"/>
-          <w:szCs w:val="24"/>
-        </w:rPr>
-        <w:t xml:space="preserve"> </w:t>
-      </w:r>
-      <w:proofErr w:type="spellStart"/>
-      <w:r>
-        <w:rPr>
-          <w:rFonts w:ascii="Times New Roman" w:eastAsia="Times New Roman" w:hAnsi="Times New Roman" w:cs="Times New Roman"/>
-          <w:sz w:val="24"/>
-          <w:szCs w:val="24"/>
-        </w:rPr>
-        <w:t>correta</w:t>
-      </w:r>
-      <w:proofErr w:type="spellEnd"/>
-    </w:p>
-    <w:p>
-      <w:pPr>
-        <w:spacing w:after="0" w:line="240" w:lineRule="auto"/>
-        <w:rPr>
-          <w:rFonts w:ascii="Times New Roman" w:eastAsia="Times New Roman" w:hAnsi="Times New Roman" w:cs="Times New Roman"/>
-          <w:sz w:val="24"/>
-          <w:szCs w:val="24"/>
-        </w:rPr>
-      </w:pPr>
       <w:r>
         <w:rPr>
           <w:rFonts w:ascii="Times New Roman" w:eastAsia="Times New Roman" w:hAnsi="Times New Roman" w:cs="Times New Roman"/>
@@ -4507,10 +4481,10 @@
           <w:szCs w:val="24"/>
         </w:rPr>
         <w:object w:dxaOrig="225" w:dyaOrig="225" w14:anchorId="1D4B15F6">
-          <v:shape id="_x0000_i1047" type="#_x0000_t75" style="width:20.25pt;height:18pt" o:ole="">
+          <v:shape id="_x0000_i1050" type="#_x0000_t75" style="width:20.25pt;height:18pt" o:ole="">
             <v:imagedata r:id="rId6" o:title=""/>
           </v:shape>
-          <w:control r:id="rId12" w:name="DefaultOcxName11" w:shapeid="_x0000_i1047"/>
+          <w:control r:id="rId12" w:name="DefaultOcxName11" w:shapeid="_x0000_i1050"/>
         </w:object>
       </w:r>
     </w:p>
@@ -4672,10 +4646,10 @@
           <w:szCs w:val="24"/>
         </w:rPr>
         <w:object w:dxaOrig="225" w:dyaOrig="225" w14:anchorId="64964EEA">
-          <v:shape id="_x0000_i1046" type="#_x0000_t75" style="width:20.25pt;height:18pt" o:ole="">
+          <v:shape id="_x0000_i1053" type="#_x0000_t75" style="width:20.25pt;height:18pt" o:ole="">
             <v:imagedata r:id="rId6" o:title=""/>
           </v:shape>
-          <w:control r:id="rId13" w:name="DefaultOcxName21" w:shapeid="_x0000_i1046"/>
+          <w:control r:id="rId13" w:name="DefaultOcxName21" w:shapeid="_x0000_i1053"/>
         </w:object>
       </w:r>
     </w:p>
@@ -4731,6 +4705,1669 @@
           <w:lang w:val="pt-BR"/>
         </w:rPr>
         <w:br w:type="page"/>
+      </w:r>
+    </w:p>
+    <w:p>
+      <w:pPr>
+        <w:pStyle w:val="Heading1"/>
+        <w:numPr>
+          <w:ilvl w:val="0"/>
+          <w:numId w:val="0"/>
+        </w:numPr>
+        <w:ind w:left="720"/>
+        <w:rPr>
+          <w:lang w:val="pt-BR"/>
+        </w:rPr>
+      </w:pPr>
+      <w:r>
+        <w:rPr>
+          <w:sz w:val="36"/>
+          <w:szCs w:val="36"/>
+          <w:lang w:val="pt-BR"/>
+        </w:rPr>
+        <w:lastRenderedPageBreak/>
+        <w:t>06</w:t>
+      </w:r>
+      <w:r>
+        <w:rPr>
+          <w:lang w:val="pt-BR"/>
+        </w:rPr>
+        <w:t xml:space="preserve"> </w:t>
+      </w:r>
+      <w:r>
+        <w:rPr>
+          <w:rStyle w:val="task-body-header-title-text"/>
+          <w:lang w:val="pt-BR"/>
+        </w:rPr>
+        <w:t>Revisão até aqui</w:t>
+      </w:r>
+    </w:p>
+    <w:p>
+      <w:pPr>
+        <w:pStyle w:val="Heading2"/>
+        <w:rPr>
+          <w:lang w:val="pt-BR"/>
+        </w:rPr>
+      </w:pPr>
+      <w:r>
+        <w:rPr>
+          <w:lang w:val="pt-BR"/>
+        </w:rPr>
+        <w:t>Transcrição</w:t>
+      </w:r>
+    </w:p>
+    <w:p>
+      <w:pPr>
+        <w:pStyle w:val="NormalWeb"/>
+        <w:rPr>
+          <w:lang w:val="pt-BR"/>
+        </w:rPr>
+      </w:pPr>
+      <w:r>
+        <w:rPr>
+          <w:lang w:val="pt-BR"/>
+        </w:rPr>
+        <w:t xml:space="preserve">Nesse vídeo vamos recapitular os conteúdos que aprendemos até agora. Começamos a trabalhar escrevendo comandos diretamente no terminal do </w:t>
+      </w:r>
+      <w:proofErr w:type="spellStart"/>
+      <w:r>
+        <w:rPr>
+          <w:lang w:val="pt-BR"/>
+        </w:rPr>
+        <w:t>php</w:t>
+      </w:r>
+      <w:proofErr w:type="spellEnd"/>
+      <w:r>
+        <w:rPr>
+          <w:lang w:val="pt-BR"/>
+        </w:rPr>
+        <w:t xml:space="preserve">, que foi acessado com </w:t>
+      </w:r>
+      <w:proofErr w:type="spellStart"/>
+      <w:r>
+        <w:rPr>
+          <w:rStyle w:val="HTMLCode"/>
+          <w:lang w:val="pt-BR"/>
+        </w:rPr>
+        <w:t>php</w:t>
+      </w:r>
+      <w:proofErr w:type="spellEnd"/>
+      <w:r>
+        <w:rPr>
+          <w:rStyle w:val="HTMLCode"/>
+          <w:lang w:val="pt-BR"/>
+        </w:rPr>
+        <w:t xml:space="preserve"> -a</w:t>
+      </w:r>
+      <w:r>
+        <w:rPr>
+          <w:lang w:val="pt-BR"/>
+        </w:rPr>
+        <w:t xml:space="preserve">. Lá, foi possível declarar uma variável, exibir textos, entre outras funcionalidades. Nesse ponto, aprendemos que toda instrução do PHP deve terminar </w:t>
+      </w:r>
+      <w:proofErr w:type="gramStart"/>
+      <w:r>
+        <w:rPr>
+          <w:lang w:val="pt-BR"/>
+        </w:rPr>
+        <w:t xml:space="preserve">com </w:t>
+      </w:r>
+      <w:r>
+        <w:rPr>
+          <w:rStyle w:val="HTMLCode"/>
+          <w:lang w:val="pt-BR"/>
+        </w:rPr>
+        <w:t>;</w:t>
+      </w:r>
+      <w:proofErr w:type="gramEnd"/>
+      <w:r>
+        <w:rPr>
+          <w:lang w:val="pt-BR"/>
+        </w:rPr>
+        <w:t>.</w:t>
+      </w:r>
+    </w:p>
+    <w:p>
+      <w:pPr>
+        <w:pStyle w:val="NormalWeb"/>
+        <w:rPr>
+          <w:lang w:val="pt-BR"/>
+        </w:rPr>
+      </w:pPr>
+      <w:r>
+        <w:rPr>
+          <w:lang w:val="pt-BR"/>
+        </w:rPr>
+        <w:t xml:space="preserve">Depois dessa execução, passamos a escrever nossos códigos em um arquivo separado, de modo a conseguirmos executar uma sequência de comandos. Então, entendemos o que são variáveis (que sempre se iniciam com </w:t>
+      </w:r>
+      <w:r>
+        <w:rPr>
+          <w:rStyle w:val="HTMLCode"/>
+          <w:lang w:val="pt-BR"/>
+        </w:rPr>
+        <w:t>$</w:t>
+      </w:r>
+      <w:r>
+        <w:rPr>
+          <w:lang w:val="pt-BR"/>
+        </w:rPr>
+        <w:t>) e como armazenar, manipular e exibir os dados. Também aprendemos a realizar operações com esses dados, como soma, subtração, multiplicação e divisão.</w:t>
+      </w:r>
+    </w:p>
+    <w:p>
+      <w:pPr>
+        <w:pStyle w:val="NormalWeb"/>
+        <w:rPr>
+          <w:lang w:val="pt-BR"/>
+        </w:rPr>
+      </w:pPr>
+      <w:r>
+        <w:rPr>
+          <w:lang w:val="pt-BR"/>
+        </w:rPr>
+        <w:t>Todos esses dados manipulados eram do tipo inteiro (</w:t>
+      </w:r>
+      <w:proofErr w:type="spellStart"/>
+      <w:r>
+        <w:rPr>
+          <w:lang w:val="pt-BR"/>
+        </w:rPr>
+        <w:t>integer</w:t>
+      </w:r>
+      <w:proofErr w:type="spellEnd"/>
+      <w:r>
+        <w:rPr>
+          <w:lang w:val="pt-BR"/>
+        </w:rPr>
+        <w:t>), o que abriu uma brecha para conversarmos a respeito de outros tipos, como decimais (</w:t>
+      </w:r>
+      <w:proofErr w:type="spellStart"/>
+      <w:r>
+        <w:rPr>
+          <w:lang w:val="pt-BR"/>
+        </w:rPr>
+        <w:t>double</w:t>
+      </w:r>
+      <w:proofErr w:type="spellEnd"/>
+      <w:r>
+        <w:rPr>
+          <w:lang w:val="pt-BR"/>
+        </w:rPr>
+        <w:t>/</w:t>
+      </w:r>
+      <w:proofErr w:type="spellStart"/>
+      <w:r>
+        <w:rPr>
+          <w:lang w:val="pt-BR"/>
+        </w:rPr>
+        <w:t>float</w:t>
+      </w:r>
+      <w:proofErr w:type="spellEnd"/>
+      <w:r>
+        <w:rPr>
+          <w:lang w:val="pt-BR"/>
+        </w:rPr>
+        <w:t>), texto (</w:t>
+      </w:r>
+      <w:proofErr w:type="spellStart"/>
+      <w:r>
+        <w:rPr>
+          <w:lang w:val="pt-BR"/>
+        </w:rPr>
+        <w:t>string</w:t>
+      </w:r>
+      <w:proofErr w:type="spellEnd"/>
+      <w:r>
+        <w:rPr>
+          <w:lang w:val="pt-BR"/>
+        </w:rPr>
+        <w:t>) e booleano (</w:t>
+      </w:r>
+      <w:proofErr w:type="spellStart"/>
+      <w:r>
+        <w:rPr>
+          <w:lang w:val="pt-BR"/>
+        </w:rPr>
+        <w:t>boolean</w:t>
+      </w:r>
+      <w:proofErr w:type="spellEnd"/>
+      <w:r>
+        <w:rPr>
+          <w:lang w:val="pt-BR"/>
+        </w:rPr>
+        <w:t>). A partir disso, começamos a juntar textos diferentes e a exibir variáveis dentro de um texto.</w:t>
+      </w:r>
+    </w:p>
+    <w:p>
+      <w:pPr>
+        <w:pStyle w:val="NormalWeb"/>
+        <w:rPr>
+          <w:lang w:val="pt-BR"/>
+        </w:rPr>
+      </w:pPr>
+      <w:r>
+        <w:rPr>
+          <w:lang w:val="pt-BR"/>
+        </w:rPr>
+        <w:t>Vimos que valores entre aspas simples (</w:t>
+      </w:r>
+      <w:r>
+        <w:rPr>
+          <w:rStyle w:val="HTMLCode"/>
+          <w:lang w:val="pt-BR"/>
+        </w:rPr>
+        <w:t>'</w:t>
+      </w:r>
+      <w:r>
+        <w:rPr>
+          <w:lang w:val="pt-BR"/>
+        </w:rPr>
+        <w:t xml:space="preserve">) são apenas lidos como </w:t>
+      </w:r>
+      <w:proofErr w:type="spellStart"/>
+      <w:r>
+        <w:rPr>
+          <w:lang w:val="pt-BR"/>
+        </w:rPr>
+        <w:t>strings</w:t>
+      </w:r>
+      <w:proofErr w:type="spellEnd"/>
+      <w:r>
+        <w:rPr>
+          <w:lang w:val="pt-BR"/>
+        </w:rPr>
+        <w:t>, enquanto valores entre aspas duplas (</w:t>
+      </w:r>
+      <w:r>
+        <w:rPr>
+          <w:rStyle w:val="HTMLCode"/>
+          <w:lang w:val="pt-BR"/>
+        </w:rPr>
+        <w:t>"</w:t>
+      </w:r>
+      <w:r>
+        <w:rPr>
+          <w:lang w:val="pt-BR"/>
+        </w:rPr>
+        <w:t xml:space="preserve">) podem ser interpretados. Dessa forma, podemos passar variáveis ou referências de caracteres especiais entre aspas duplas. Também aprendemos a concatenar valores próprios do PHP, como o </w:t>
+      </w:r>
+      <w:r>
+        <w:rPr>
+          <w:rStyle w:val="HTMLCode"/>
+          <w:lang w:val="pt-BR"/>
+        </w:rPr>
+        <w:t>PHP_EOL</w:t>
+      </w:r>
+      <w:r>
+        <w:rPr>
+          <w:lang w:val="pt-BR"/>
+        </w:rPr>
+        <w:t>:</w:t>
+      </w:r>
+    </w:p>
+    <w:p>
+      <w:pPr>
+        <w:pStyle w:val="HTMLPreformatted"/>
+        <w:rPr>
+          <w:rStyle w:val="pln"/>
+          <w:lang w:val="pt-BR"/>
+        </w:rPr>
+      </w:pPr>
+      <w:r>
+        <w:rPr>
+          <w:rStyle w:val="pun"/>
+          <w:lang w:val="pt-BR"/>
+        </w:rPr>
+        <w:t>&lt;?</w:t>
+      </w:r>
+      <w:proofErr w:type="spellStart"/>
+      <w:r>
+        <w:rPr>
+          <w:rStyle w:val="pln"/>
+          <w:lang w:val="pt-BR"/>
+        </w:rPr>
+        <w:t>php</w:t>
+      </w:r>
+      <w:proofErr w:type="spellEnd"/>
+    </w:p>
+    <w:p>
+      <w:pPr>
+        <w:pStyle w:val="HTMLPreformatted"/>
+        <w:rPr>
+          <w:rStyle w:val="pln"/>
+          <w:lang w:val="pt-BR"/>
+        </w:rPr>
+      </w:pPr>
+    </w:p>
+    <w:p>
+      <w:pPr>
+        <w:pStyle w:val="HTMLPreformatted"/>
+        <w:rPr>
+          <w:rStyle w:val="pln"/>
+          <w:lang w:val="pt-BR"/>
+        </w:rPr>
+      </w:pPr>
+      <w:r>
+        <w:rPr>
+          <w:rStyle w:val="pln"/>
+          <w:lang w:val="pt-BR"/>
+        </w:rPr>
+        <w:t xml:space="preserve">$idade </w:t>
+      </w:r>
+      <w:r>
+        <w:rPr>
+          <w:rStyle w:val="pun"/>
+          <w:lang w:val="pt-BR"/>
+        </w:rPr>
+        <w:t>=</w:t>
+      </w:r>
+      <w:r>
+        <w:rPr>
+          <w:rStyle w:val="pln"/>
+          <w:lang w:val="pt-BR"/>
+        </w:rPr>
+        <w:t xml:space="preserve"> </w:t>
+      </w:r>
+      <w:r>
+        <w:rPr>
+          <w:rStyle w:val="lit"/>
+          <w:lang w:val="pt-BR"/>
+        </w:rPr>
+        <w:t>21</w:t>
+      </w:r>
+      <w:r>
+        <w:rPr>
+          <w:rStyle w:val="pun"/>
+          <w:lang w:val="pt-BR"/>
+        </w:rPr>
+        <w:t>;</w:t>
+      </w:r>
+    </w:p>
+    <w:p>
+      <w:pPr>
+        <w:pStyle w:val="HTMLPreformatted"/>
+        <w:rPr>
+          <w:rStyle w:val="pln"/>
+          <w:lang w:val="pt-BR"/>
+        </w:rPr>
+      </w:pPr>
+    </w:p>
+    <w:p>
+      <w:pPr>
+        <w:pStyle w:val="HTMLPreformatted"/>
+        <w:rPr>
+          <w:rStyle w:val="pln"/>
+          <w:lang w:val="pt-BR"/>
+        </w:rPr>
+      </w:pPr>
+      <w:proofErr w:type="spellStart"/>
+      <w:r>
+        <w:rPr>
+          <w:rStyle w:val="pln"/>
+          <w:lang w:val="pt-BR"/>
+        </w:rPr>
+        <w:t>echo</w:t>
+      </w:r>
+      <w:proofErr w:type="spellEnd"/>
+      <w:r>
+        <w:rPr>
+          <w:rStyle w:val="pln"/>
+          <w:lang w:val="pt-BR"/>
+        </w:rPr>
+        <w:t xml:space="preserve"> </w:t>
+      </w:r>
+      <w:r>
+        <w:rPr>
+          <w:rStyle w:val="str"/>
+          <w:lang w:val="pt-BR"/>
+        </w:rPr>
+        <w:t>"Olá mundo!"</w:t>
+      </w:r>
+      <w:r>
+        <w:rPr>
+          <w:rStyle w:val="pln"/>
+          <w:lang w:val="pt-BR"/>
+        </w:rPr>
+        <w:t xml:space="preserve"> </w:t>
+      </w:r>
+      <w:r>
+        <w:rPr>
+          <w:rStyle w:val="pun"/>
+          <w:lang w:val="pt-BR"/>
+        </w:rPr>
+        <w:t>.</w:t>
+      </w:r>
+      <w:r>
+        <w:rPr>
+          <w:rStyle w:val="pln"/>
+          <w:lang w:val="pt-BR"/>
+        </w:rPr>
+        <w:t>PHP_EOL</w:t>
+      </w:r>
+      <w:r>
+        <w:rPr>
+          <w:rStyle w:val="pun"/>
+          <w:lang w:val="pt-BR"/>
+        </w:rPr>
+        <w:t>;</w:t>
+      </w:r>
+    </w:p>
+    <w:p>
+      <w:pPr>
+        <w:pStyle w:val="HTMLPreformatted"/>
+        <w:rPr>
+          <w:rStyle w:val="pln"/>
+          <w:lang w:val="pt-BR"/>
+        </w:rPr>
+      </w:pPr>
+    </w:p>
+    <w:p>
+      <w:pPr>
+        <w:pStyle w:val="HTMLPreformatted"/>
+        <w:rPr>
+          <w:lang w:val="pt-BR"/>
+        </w:rPr>
+      </w:pPr>
+      <w:proofErr w:type="spellStart"/>
+      <w:r>
+        <w:rPr>
+          <w:rStyle w:val="pln"/>
+          <w:lang w:val="pt-BR"/>
+        </w:rPr>
+        <w:t>echo</w:t>
+      </w:r>
+      <w:proofErr w:type="spellEnd"/>
+      <w:r>
+        <w:rPr>
+          <w:rStyle w:val="pln"/>
+          <w:lang w:val="pt-BR"/>
+        </w:rPr>
+        <w:t xml:space="preserve"> </w:t>
+      </w:r>
+      <w:r>
+        <w:rPr>
+          <w:rStyle w:val="str"/>
+          <w:lang w:val="pt-BR"/>
+        </w:rPr>
+        <w:t>"Eu tenho $idade anos."</w:t>
+      </w:r>
+      <w:r>
+        <w:rPr>
+          <w:rStyle w:val="pun"/>
+          <w:lang w:val="pt-BR"/>
+        </w:rPr>
+        <w:t>;</w:t>
+      </w:r>
+    </w:p>
+    <w:p>
+      <w:pPr>
+        <w:pStyle w:val="NormalWeb"/>
+        <w:rPr>
+          <w:lang w:val="pt-BR"/>
+        </w:rPr>
+      </w:pPr>
+      <w:r>
+        <w:rPr>
+          <w:lang w:val="pt-BR"/>
+        </w:rPr>
+        <w:t xml:space="preserve">Agora começaremos a trabalhar mais ativamente no código. Por exemplo, imagine a seguinte situação: </w:t>
+      </w:r>
+    </w:p>
+    <w:p>
+      <w:pPr>
+        <w:pStyle w:val="HTMLPreformatted"/>
+        <w:rPr>
+          <w:rStyle w:val="pln"/>
+          <w:lang w:val="pt-BR"/>
+        </w:rPr>
+      </w:pPr>
+      <w:proofErr w:type="spellStart"/>
+      <w:r>
+        <w:rPr>
+          <w:rStyle w:val="pln"/>
+          <w:lang w:val="pt-BR"/>
+        </w:rPr>
+        <w:t>echo</w:t>
+      </w:r>
+      <w:proofErr w:type="spellEnd"/>
+      <w:r>
+        <w:rPr>
+          <w:rStyle w:val="pln"/>
+          <w:lang w:val="pt-BR"/>
+        </w:rPr>
+        <w:t xml:space="preserve"> </w:t>
+      </w:r>
+      <w:r>
+        <w:rPr>
+          <w:rStyle w:val="str"/>
+          <w:lang w:val="pt-BR"/>
+        </w:rPr>
+        <w:t>"Você só pode entrar se tiver mais de 18 anos\n"</w:t>
+      </w:r>
+      <w:r>
+        <w:rPr>
+          <w:rStyle w:val="pun"/>
+          <w:lang w:val="pt-BR"/>
+        </w:rPr>
+        <w:t>;</w:t>
+      </w:r>
+    </w:p>
+    <w:p>
+      <w:pPr>
+        <w:pStyle w:val="HTMLPreformatted"/>
+        <w:rPr>
+          <w:lang w:val="pt-BR"/>
+        </w:rPr>
+      </w:pPr>
+      <w:proofErr w:type="spellStart"/>
+      <w:r>
+        <w:rPr>
+          <w:rStyle w:val="pln"/>
+          <w:lang w:val="pt-BR"/>
+        </w:rPr>
+        <w:t>echo</w:t>
+      </w:r>
+      <w:proofErr w:type="spellEnd"/>
+      <w:r>
+        <w:rPr>
+          <w:rStyle w:val="pln"/>
+          <w:lang w:val="pt-BR"/>
+        </w:rPr>
+        <w:t xml:space="preserve"> </w:t>
+      </w:r>
+      <w:r>
+        <w:rPr>
+          <w:rStyle w:val="str"/>
+          <w:lang w:val="pt-BR"/>
+        </w:rPr>
+        <w:t>"Você tem $idade anos. Pode entrar"</w:t>
+      </w:r>
+      <w:r>
+        <w:rPr>
+          <w:rStyle w:val="pun"/>
+          <w:lang w:val="pt-BR"/>
+        </w:rPr>
+        <w:t>;</w:t>
+      </w:r>
+    </w:p>
+    <w:p>
+      <w:pPr>
+        <w:pStyle w:val="NormalWeb"/>
+        <w:rPr>
+          <w:lang w:val="pt-BR"/>
+        </w:rPr>
+      </w:pPr>
+      <w:r>
+        <w:rPr>
+          <w:lang w:val="pt-BR"/>
+        </w:rPr>
+        <w:t xml:space="preserve">Nesse caso, a segunda mensagem só fará sentido se o valor informado na variável </w:t>
+      </w:r>
+      <w:r>
+        <w:rPr>
+          <w:rStyle w:val="HTMLCode"/>
+          <w:lang w:val="pt-BR"/>
+        </w:rPr>
+        <w:t>$idade</w:t>
+      </w:r>
+      <w:r>
+        <w:rPr>
+          <w:lang w:val="pt-BR"/>
+        </w:rPr>
+        <w:t xml:space="preserve"> for igual ou maior a </w:t>
+      </w:r>
+      <w:r>
+        <w:rPr>
+          <w:rStyle w:val="HTMLCode"/>
+          <w:lang w:val="pt-BR"/>
+        </w:rPr>
+        <w:t>18</w:t>
+      </w:r>
+      <w:r>
+        <w:rPr>
+          <w:lang w:val="pt-BR"/>
+        </w:rPr>
+        <w:t>. Porém, se passarmos valores abaixo deste, a mensagem continuará sendo exibida. Ou seja, o nosso código não consegue tomar decisões antes de executar ações. Na próxima aula, começaremos a trabalhar com decisões, fluxos e fluxos alternativos.</w:t>
+      </w:r>
+    </w:p>
+    <w:p>
+      <w:pPr>
+        <w:rPr>
+          <w:rFonts w:ascii="Times New Roman" w:eastAsia="Times New Roman" w:hAnsi="Times New Roman" w:cs="Times New Roman"/>
+          <w:sz w:val="24"/>
+          <w:szCs w:val="24"/>
+          <w:lang w:val="pt-BR"/>
+        </w:rPr>
+      </w:pPr>
+      <w:r>
+        <w:rPr>
+          <w:lang w:val="pt-BR"/>
+        </w:rPr>
+        <w:br w:type="page"/>
+      </w:r>
+    </w:p>
+    <w:p>
+      <w:pPr>
+        <w:pStyle w:val="Heading1"/>
+        <w:numPr>
+          <w:ilvl w:val="0"/>
+          <w:numId w:val="0"/>
+        </w:numPr>
+        <w:ind w:left="720"/>
+        <w:rPr>
+          <w:lang w:val="pt-BR"/>
+        </w:rPr>
+      </w:pPr>
+      <w:r>
+        <w:rPr>
+          <w:sz w:val="36"/>
+          <w:szCs w:val="36"/>
+          <w:lang w:val="pt-BR"/>
+        </w:rPr>
+        <w:lastRenderedPageBreak/>
+        <w:t>07</w:t>
+      </w:r>
+      <w:r>
+        <w:rPr>
+          <w:lang w:val="pt-BR"/>
+        </w:rPr>
+        <w:t xml:space="preserve"> </w:t>
+      </w:r>
+      <w:r>
+        <w:rPr>
+          <w:rStyle w:val="task-body-header-title-text"/>
+          <w:lang w:val="pt-BR"/>
+        </w:rPr>
+        <w:t>Consolidando o seu conhecimento</w:t>
+      </w:r>
+    </w:p>
+    <w:p>
+      <w:pPr>
+        <w:pStyle w:val="NormalWeb"/>
+        <w:rPr>
+          <w:lang w:val="pt-BR"/>
+        </w:rPr>
+      </w:pPr>
+      <w:r>
+        <w:rPr>
+          <w:lang w:val="pt-BR"/>
+        </w:rPr>
+        <w:t>Chegou a hora de você seguir todos os passos realizados por mim durante esta aula. Caso já tenha feito, excelente. Se ainda não, seguem os passos mais importantes:</w:t>
+      </w:r>
+    </w:p>
+    <w:p>
+      <w:pPr>
+        <w:pStyle w:val="NormalWeb"/>
+        <w:rPr>
+          <w:lang w:val="pt-BR"/>
+        </w:rPr>
+      </w:pPr>
+      <w:r>
+        <w:rPr>
+          <w:lang w:val="pt-BR"/>
+        </w:rPr>
+        <w:t xml:space="preserve">1) No </w:t>
+      </w:r>
+      <w:proofErr w:type="spellStart"/>
+      <w:r>
+        <w:rPr>
+          <w:lang w:val="pt-BR"/>
+        </w:rPr>
+        <w:t>PHPStorm</w:t>
+      </w:r>
+      <w:proofErr w:type="spellEnd"/>
+      <w:r>
+        <w:rPr>
+          <w:lang w:val="pt-BR"/>
+        </w:rPr>
+        <w:t xml:space="preserve"> crie um novo arquivo </w:t>
+      </w:r>
+      <w:proofErr w:type="spellStart"/>
+      <w:r>
+        <w:rPr>
+          <w:rStyle w:val="HTMLCode"/>
+          <w:lang w:val="pt-BR"/>
+        </w:rPr>
+        <w:t>strings.php</w:t>
+      </w:r>
+      <w:proofErr w:type="spellEnd"/>
+      <w:r>
+        <w:rPr>
+          <w:lang w:val="pt-BR"/>
+        </w:rPr>
+        <w:t xml:space="preserve"> com o conteúdo abaixo:</w:t>
+      </w:r>
+    </w:p>
+    <w:p>
+      <w:pPr>
+        <w:pStyle w:val="HTMLPreformatted"/>
+        <w:rPr>
+          <w:rStyle w:val="pln"/>
+          <w:lang w:val="pt-BR"/>
+        </w:rPr>
+      </w:pPr>
+      <w:r>
+        <w:rPr>
+          <w:rStyle w:val="pun"/>
+          <w:lang w:val="pt-BR"/>
+        </w:rPr>
+        <w:t>&lt;?</w:t>
+      </w:r>
+      <w:proofErr w:type="spellStart"/>
+      <w:r>
+        <w:rPr>
+          <w:rStyle w:val="pln"/>
+          <w:lang w:val="pt-BR"/>
+        </w:rPr>
+        <w:t>php</w:t>
+      </w:r>
+      <w:proofErr w:type="spellEnd"/>
+    </w:p>
+    <w:p>
+      <w:pPr>
+        <w:pStyle w:val="HTMLPreformatted"/>
+        <w:rPr>
+          <w:rStyle w:val="pln"/>
+          <w:lang w:val="pt-BR"/>
+        </w:rPr>
+      </w:pPr>
+    </w:p>
+    <w:p>
+      <w:pPr>
+        <w:pStyle w:val="HTMLPreformatted"/>
+        <w:rPr>
+          <w:rStyle w:val="pln"/>
+          <w:lang w:val="pt-BR"/>
+        </w:rPr>
+      </w:pPr>
+      <w:r>
+        <w:rPr>
+          <w:rStyle w:val="pln"/>
+          <w:lang w:val="pt-BR"/>
+        </w:rPr>
+        <w:t xml:space="preserve">$idade </w:t>
+      </w:r>
+      <w:r>
+        <w:rPr>
+          <w:rStyle w:val="pun"/>
+          <w:lang w:val="pt-BR"/>
+        </w:rPr>
+        <w:t>=</w:t>
+      </w:r>
+      <w:r>
+        <w:rPr>
+          <w:rStyle w:val="pln"/>
+          <w:lang w:val="pt-BR"/>
+        </w:rPr>
+        <w:t xml:space="preserve"> </w:t>
+      </w:r>
+      <w:r>
+        <w:rPr>
+          <w:rStyle w:val="lit"/>
+          <w:lang w:val="pt-BR"/>
+        </w:rPr>
+        <w:t>16</w:t>
+      </w:r>
+      <w:r>
+        <w:rPr>
+          <w:rStyle w:val="pun"/>
+          <w:lang w:val="pt-BR"/>
+        </w:rPr>
+        <w:t>;</w:t>
+      </w:r>
+    </w:p>
+    <w:p>
+      <w:pPr>
+        <w:pStyle w:val="HTMLPreformatted"/>
+        <w:rPr>
+          <w:rStyle w:val="pln"/>
+          <w:lang w:val="pt-BR"/>
+        </w:rPr>
+      </w:pPr>
+    </w:p>
+    <w:p>
+      <w:pPr>
+        <w:pStyle w:val="HTMLPreformatted"/>
+        <w:rPr>
+          <w:rStyle w:val="pln"/>
+          <w:lang w:val="pt-BR"/>
+        </w:rPr>
+      </w:pPr>
+      <w:proofErr w:type="spellStart"/>
+      <w:r>
+        <w:rPr>
+          <w:rStyle w:val="pln"/>
+          <w:lang w:val="pt-BR"/>
+        </w:rPr>
+        <w:t>echo</w:t>
+      </w:r>
+      <w:proofErr w:type="spellEnd"/>
+      <w:r>
+        <w:rPr>
+          <w:rStyle w:val="pln"/>
+          <w:lang w:val="pt-BR"/>
+        </w:rPr>
+        <w:t xml:space="preserve"> </w:t>
+      </w:r>
+      <w:r>
+        <w:rPr>
+          <w:rStyle w:val="str"/>
+          <w:lang w:val="pt-BR"/>
+        </w:rPr>
+        <w:t>"Olá mundo!</w:t>
+      </w:r>
+      <w:proofErr w:type="gramStart"/>
+      <w:r>
+        <w:rPr>
+          <w:rStyle w:val="str"/>
+          <w:lang w:val="pt-BR"/>
+        </w:rPr>
+        <w:t>"</w:t>
+      </w:r>
+      <w:r>
+        <w:rPr>
+          <w:rStyle w:val="pln"/>
+          <w:lang w:val="pt-BR"/>
+        </w:rPr>
+        <w:t xml:space="preserve"> </w:t>
+      </w:r>
+      <w:r>
+        <w:rPr>
+          <w:rStyle w:val="pun"/>
+          <w:lang w:val="pt-BR"/>
+        </w:rPr>
+        <w:t>.</w:t>
+      </w:r>
+      <w:proofErr w:type="gramEnd"/>
+      <w:r>
+        <w:rPr>
+          <w:rStyle w:val="pln"/>
+          <w:lang w:val="pt-BR"/>
+        </w:rPr>
+        <w:t xml:space="preserve"> PHP_EOL</w:t>
+      </w:r>
+      <w:r>
+        <w:rPr>
+          <w:rStyle w:val="pun"/>
+          <w:lang w:val="pt-BR"/>
+        </w:rPr>
+        <w:t>;</w:t>
+      </w:r>
+    </w:p>
+    <w:p>
+      <w:pPr>
+        <w:pStyle w:val="HTMLPreformatted"/>
+        <w:rPr>
+          <w:rStyle w:val="pln"/>
+          <w:lang w:val="pt-BR"/>
+        </w:rPr>
+      </w:pPr>
+      <w:proofErr w:type="spellStart"/>
+      <w:r>
+        <w:rPr>
+          <w:rStyle w:val="pln"/>
+          <w:lang w:val="pt-BR"/>
+        </w:rPr>
+        <w:t>echo</w:t>
+      </w:r>
+      <w:proofErr w:type="spellEnd"/>
+      <w:r>
+        <w:rPr>
+          <w:rStyle w:val="pln"/>
+          <w:lang w:val="pt-BR"/>
+        </w:rPr>
+        <w:t xml:space="preserve"> </w:t>
+      </w:r>
+      <w:r>
+        <w:rPr>
+          <w:rStyle w:val="str"/>
+          <w:lang w:val="pt-BR"/>
+        </w:rPr>
+        <w:t>"Eu tenho \"$idade\" anos"</w:t>
+      </w:r>
+      <w:r>
+        <w:rPr>
+          <w:rStyle w:val="pun"/>
+          <w:lang w:val="pt-BR"/>
+        </w:rPr>
+        <w:t>;</w:t>
+      </w:r>
+    </w:p>
+    <w:p>
+      <w:pPr>
+        <w:pStyle w:val="HTMLPreformatted"/>
+        <w:rPr>
+          <w:rStyle w:val="pln"/>
+          <w:lang w:val="pt-BR"/>
+        </w:rPr>
+      </w:pPr>
+    </w:p>
+    <w:p>
+      <w:pPr>
+        <w:pStyle w:val="HTMLPreformatted"/>
+        <w:rPr>
+          <w:rStyle w:val="pln"/>
+          <w:lang w:val="pt-BR"/>
+        </w:rPr>
+      </w:pPr>
+      <w:proofErr w:type="spellStart"/>
+      <w:r>
+        <w:rPr>
+          <w:rStyle w:val="pln"/>
+          <w:lang w:val="pt-BR"/>
+        </w:rPr>
+        <w:t>echo</w:t>
+      </w:r>
+      <w:proofErr w:type="spellEnd"/>
+      <w:r>
+        <w:rPr>
+          <w:rStyle w:val="pln"/>
+          <w:lang w:val="pt-BR"/>
+        </w:rPr>
+        <w:t xml:space="preserve"> PHP_</w:t>
+      </w:r>
+      <w:proofErr w:type="gramStart"/>
+      <w:r>
+        <w:rPr>
+          <w:rStyle w:val="pln"/>
+          <w:lang w:val="pt-BR"/>
+        </w:rPr>
+        <w:t xml:space="preserve">EOL </w:t>
+      </w:r>
+      <w:r>
+        <w:rPr>
+          <w:rStyle w:val="pun"/>
+          <w:lang w:val="pt-BR"/>
+        </w:rPr>
+        <w:t>.</w:t>
+      </w:r>
+      <w:proofErr w:type="gramEnd"/>
+      <w:r>
+        <w:rPr>
+          <w:rStyle w:val="pln"/>
+          <w:lang w:val="pt-BR"/>
+        </w:rPr>
+        <w:t xml:space="preserve"> PHP_EOL</w:t>
+      </w:r>
+      <w:r>
+        <w:rPr>
+          <w:rStyle w:val="pun"/>
+          <w:lang w:val="pt-BR"/>
+        </w:rPr>
+        <w:t>;</w:t>
+      </w:r>
+    </w:p>
+    <w:p>
+      <w:pPr>
+        <w:pStyle w:val="HTMLPreformatted"/>
+        <w:rPr>
+          <w:rStyle w:val="pln"/>
+          <w:lang w:val="pt-BR"/>
+        </w:rPr>
+      </w:pPr>
+    </w:p>
+    <w:p>
+      <w:pPr>
+        <w:pStyle w:val="HTMLPreformatted"/>
+        <w:rPr>
+          <w:rStyle w:val="pln"/>
+          <w:lang w:val="pt-BR"/>
+        </w:rPr>
+      </w:pPr>
+      <w:proofErr w:type="spellStart"/>
+      <w:r>
+        <w:rPr>
+          <w:rStyle w:val="pln"/>
+          <w:lang w:val="pt-BR"/>
+        </w:rPr>
+        <w:t>echo</w:t>
+      </w:r>
+      <w:proofErr w:type="spellEnd"/>
+      <w:r>
+        <w:rPr>
+          <w:rStyle w:val="pln"/>
+          <w:lang w:val="pt-BR"/>
+        </w:rPr>
+        <w:t xml:space="preserve"> </w:t>
+      </w:r>
+      <w:r>
+        <w:rPr>
+          <w:rStyle w:val="str"/>
+          <w:lang w:val="pt-BR"/>
+        </w:rPr>
+        <w:t>"Você só pode entrar, se tiver mais de 18 anos\n"</w:t>
+      </w:r>
+      <w:r>
+        <w:rPr>
+          <w:rStyle w:val="pun"/>
+          <w:lang w:val="pt-BR"/>
+        </w:rPr>
+        <w:t>;</w:t>
+      </w:r>
+    </w:p>
+    <w:p>
+      <w:pPr>
+        <w:pStyle w:val="HTMLPreformatted"/>
+        <w:rPr>
+          <w:rStyle w:val="pln"/>
+          <w:lang w:val="pt-BR"/>
+        </w:rPr>
+      </w:pPr>
+    </w:p>
+    <w:p>
+      <w:pPr>
+        <w:pStyle w:val="HTMLPreformatted"/>
+        <w:rPr>
+          <w:lang w:val="pt-BR"/>
+        </w:rPr>
+      </w:pPr>
+      <w:proofErr w:type="spellStart"/>
+      <w:r>
+        <w:rPr>
+          <w:rStyle w:val="pln"/>
+          <w:lang w:val="pt-BR"/>
+        </w:rPr>
+        <w:t>echo</w:t>
+      </w:r>
+      <w:proofErr w:type="spellEnd"/>
+      <w:r>
+        <w:rPr>
+          <w:rStyle w:val="pln"/>
+          <w:lang w:val="pt-BR"/>
+        </w:rPr>
+        <w:t xml:space="preserve"> </w:t>
+      </w:r>
+      <w:r>
+        <w:rPr>
+          <w:rStyle w:val="str"/>
+          <w:lang w:val="pt-BR"/>
+        </w:rPr>
+        <w:t>"Você tem $idade anos. Pode entrar"</w:t>
+      </w:r>
+      <w:r>
+        <w:rPr>
+          <w:rStyle w:val="pun"/>
+          <w:lang w:val="pt-BR"/>
+        </w:rPr>
+        <w:t>;</w:t>
+      </w:r>
+    </w:p>
+    <w:p>
+      <w:pPr>
+        <w:pStyle w:val="NormalWeb"/>
+        <w:rPr>
+          <w:lang w:val="pt-BR"/>
+        </w:rPr>
+      </w:pPr>
+      <w:r>
+        <w:rPr>
+          <w:lang w:val="pt-BR"/>
+        </w:rPr>
+        <w:t xml:space="preserve">2) Agora chame o arquivo na linha de comando: </w:t>
+      </w:r>
+    </w:p>
+    <w:p>
+      <w:pPr>
+        <w:pStyle w:val="HTMLPreformatted"/>
+        <w:rPr>
+          <w:lang w:val="pt-BR"/>
+        </w:rPr>
+      </w:pPr>
+      <w:proofErr w:type="spellStart"/>
+      <w:r>
+        <w:rPr>
+          <w:rStyle w:val="pln"/>
+          <w:lang w:val="pt-BR"/>
+        </w:rPr>
+        <w:t>php</w:t>
+      </w:r>
+      <w:proofErr w:type="spellEnd"/>
+      <w:r>
+        <w:rPr>
+          <w:rStyle w:val="pln"/>
+          <w:lang w:val="pt-BR"/>
+        </w:rPr>
+        <w:t xml:space="preserve"> </w:t>
+      </w:r>
+      <w:proofErr w:type="spellStart"/>
+      <w:r>
+        <w:rPr>
+          <w:rStyle w:val="pln"/>
+          <w:lang w:val="pt-BR"/>
+        </w:rPr>
+        <w:t>strings</w:t>
+      </w:r>
+      <w:r>
+        <w:rPr>
+          <w:rStyle w:val="pun"/>
+          <w:lang w:val="pt-BR"/>
+        </w:rPr>
+        <w:t>.</w:t>
+      </w:r>
+      <w:r>
+        <w:rPr>
+          <w:rStyle w:val="pln"/>
+          <w:lang w:val="pt-BR"/>
+        </w:rPr>
+        <w:t>php</w:t>
+      </w:r>
+      <w:proofErr w:type="spellEnd"/>
+    </w:p>
+    <w:p>
+      <w:pPr>
+        <w:pStyle w:val="Heading3"/>
+        <w:rPr>
+          <w:lang w:val="pt-BR"/>
+        </w:rPr>
+      </w:pPr>
+      <w:r>
+        <w:rPr>
+          <w:lang w:val="pt-BR"/>
+        </w:rPr>
+        <w:t xml:space="preserve">Opinião do instrutor </w:t>
+      </w:r>
+    </w:p>
+    <w:p>
+      <w:pPr>
+        <w:pStyle w:val="settings-box-item"/>
+        <w:numPr>
+          <w:ilvl w:val="0"/>
+          <w:numId w:val="4"/>
+        </w:numPr>
+        <w:rPr>
+          <w:lang w:val="pt-BR"/>
+        </w:rPr>
+      </w:pPr>
+    </w:p>
+    <w:p>
+      <w:pPr>
+        <w:pStyle w:val="settings-box-item"/>
+        <w:numPr>
+          <w:ilvl w:val="0"/>
+          <w:numId w:val="4"/>
+        </w:numPr>
+        <w:rPr>
+          <w:lang w:val="pt-BR"/>
+        </w:rPr>
+      </w:pPr>
+    </w:p>
+    <w:p>
+      <w:pPr>
+        <w:pStyle w:val="NormalWeb"/>
+        <w:rPr>
+          <w:lang w:val="pt-BR"/>
+        </w:rPr>
+      </w:pPr>
+      <w:r>
+        <w:rPr>
+          <w:lang w:val="pt-BR"/>
+        </w:rPr>
+        <w:t>Continue com os seus estudos, e se houver dúvidas, não hesite em recorrer ao nosso fórum!</w:t>
+      </w:r>
+    </w:p>
+    <w:p>
+      <w:pPr>
+        <w:rPr>
+          <w:rFonts w:ascii="Times New Roman" w:eastAsia="Times New Roman" w:hAnsi="Times New Roman" w:cs="Times New Roman"/>
+          <w:sz w:val="24"/>
+          <w:szCs w:val="24"/>
+          <w:lang w:val="pt-BR"/>
+        </w:rPr>
+      </w:pPr>
+      <w:r>
+        <w:rPr>
+          <w:lang w:val="pt-BR"/>
+        </w:rPr>
+        <w:br w:type="page"/>
+      </w:r>
+    </w:p>
+    <w:p>
+      <w:pPr>
+        <w:pStyle w:val="Heading1"/>
+        <w:numPr>
+          <w:ilvl w:val="0"/>
+          <w:numId w:val="0"/>
+        </w:numPr>
+        <w:ind w:left="720"/>
+        <w:rPr>
+          <w:lang w:val="pt-BR"/>
+        </w:rPr>
+      </w:pPr>
+      <w:r>
+        <w:rPr>
+          <w:sz w:val="36"/>
+          <w:szCs w:val="36"/>
+          <w:lang w:val="pt-BR"/>
+        </w:rPr>
+        <w:lastRenderedPageBreak/>
+        <w:t>08</w:t>
+      </w:r>
+      <w:r>
+        <w:rPr>
+          <w:lang w:val="pt-BR"/>
+        </w:rPr>
+        <w:t xml:space="preserve"> </w:t>
+      </w:r>
+      <w:r>
+        <w:rPr>
+          <w:rStyle w:val="task-body-header-title-text"/>
+          <w:lang w:val="pt-BR"/>
+        </w:rPr>
+        <w:t>O que aprendemos?</w:t>
+      </w:r>
+    </w:p>
+    <w:p>
+      <w:pPr>
+        <w:spacing w:before="100" w:beforeAutospacing="1" w:after="100" w:afterAutospacing="1" w:line="240" w:lineRule="auto"/>
+        <w:rPr>
+          <w:rFonts w:ascii="Times New Roman" w:eastAsia="Times New Roman" w:hAnsi="Times New Roman" w:cs="Times New Roman"/>
+          <w:sz w:val="24"/>
+          <w:szCs w:val="24"/>
+          <w:lang w:val="pt-BR"/>
+        </w:rPr>
+      </w:pPr>
+      <w:r>
+        <w:rPr>
+          <w:rFonts w:ascii="Times New Roman" w:eastAsia="Times New Roman" w:hAnsi="Times New Roman" w:cs="Times New Roman"/>
+          <w:sz w:val="24"/>
+          <w:szCs w:val="24"/>
+          <w:lang w:val="pt-BR"/>
+        </w:rPr>
+        <w:t>Nesta aula, aprendemos:</w:t>
+      </w:r>
+    </w:p>
+    <w:p>
+      <w:pPr>
+        <w:numPr>
+          <w:ilvl w:val="0"/>
+          <w:numId w:val="5"/>
+        </w:numPr>
+        <w:spacing w:before="100" w:beforeAutospacing="1" w:after="100" w:afterAutospacing="1" w:line="240" w:lineRule="auto"/>
+        <w:rPr>
+          <w:rFonts w:ascii="Times New Roman" w:eastAsia="Times New Roman" w:hAnsi="Times New Roman" w:cs="Times New Roman"/>
+          <w:sz w:val="24"/>
+          <w:szCs w:val="24"/>
+        </w:rPr>
+      </w:pPr>
+      <w:r>
+        <w:rPr>
+          <w:rFonts w:ascii="Times New Roman" w:eastAsia="Times New Roman" w:hAnsi="Times New Roman" w:cs="Times New Roman"/>
+          <w:sz w:val="24"/>
+          <w:szCs w:val="24"/>
+          <w:lang w:val="pt-BR"/>
+        </w:rPr>
+        <w:t xml:space="preserve">Para concatenar uma string com uma outra variável usamos </w:t>
+      </w:r>
+      <w:proofErr w:type="gramStart"/>
+      <w:r>
+        <w:rPr>
+          <w:rFonts w:ascii="Times New Roman" w:eastAsia="Times New Roman" w:hAnsi="Times New Roman" w:cs="Times New Roman"/>
+          <w:sz w:val="24"/>
+          <w:szCs w:val="24"/>
+          <w:lang w:val="pt-BR"/>
+        </w:rPr>
+        <w:t xml:space="preserve">o </w:t>
+      </w:r>
+      <w:r>
+        <w:rPr>
+          <w:rFonts w:ascii="Courier New" w:eastAsia="Times New Roman" w:hAnsi="Courier New" w:cs="Courier New"/>
+          <w:sz w:val="20"/>
+          <w:szCs w:val="20"/>
+          <w:lang w:val="pt-BR"/>
+        </w:rPr>
+        <w:t>.</w:t>
+      </w:r>
+      <w:proofErr w:type="gramEnd"/>
+      <w:r>
+        <w:rPr>
+          <w:rFonts w:ascii="Times New Roman" w:eastAsia="Times New Roman" w:hAnsi="Times New Roman" w:cs="Times New Roman"/>
+          <w:sz w:val="24"/>
+          <w:szCs w:val="24"/>
+          <w:lang w:val="pt-BR"/>
+        </w:rPr>
+        <w:t xml:space="preserve"> </w:t>
+      </w:r>
+      <w:r>
+        <w:rPr>
+          <w:rFonts w:ascii="Times New Roman" w:eastAsia="Times New Roman" w:hAnsi="Times New Roman" w:cs="Times New Roman"/>
+          <w:sz w:val="24"/>
+          <w:szCs w:val="24"/>
+        </w:rPr>
+        <w:t>(</w:t>
+      </w:r>
+      <w:proofErr w:type="spellStart"/>
+      <w:r>
+        <w:rPr>
+          <w:rFonts w:ascii="Times New Roman" w:eastAsia="Times New Roman" w:hAnsi="Times New Roman" w:cs="Times New Roman"/>
+          <w:sz w:val="24"/>
+          <w:szCs w:val="24"/>
+        </w:rPr>
+        <w:t>ponto</w:t>
+      </w:r>
+      <w:proofErr w:type="spellEnd"/>
+      <w:r>
+        <w:rPr>
+          <w:rFonts w:ascii="Times New Roman" w:eastAsia="Times New Roman" w:hAnsi="Times New Roman" w:cs="Times New Roman"/>
+          <w:sz w:val="24"/>
+          <w:szCs w:val="24"/>
+        </w:rPr>
+        <w:t>)</w:t>
+      </w:r>
+    </w:p>
+    <w:p>
+      <w:pPr>
+        <w:numPr>
+          <w:ilvl w:val="0"/>
+          <w:numId w:val="5"/>
+        </w:numPr>
+        <w:spacing w:before="100" w:beforeAutospacing="1" w:after="100" w:afterAutospacing="1" w:line="240" w:lineRule="auto"/>
+        <w:rPr>
+          <w:rFonts w:ascii="Times New Roman" w:eastAsia="Times New Roman" w:hAnsi="Times New Roman" w:cs="Times New Roman"/>
+          <w:sz w:val="24"/>
+          <w:szCs w:val="24"/>
+          <w:lang w:val="pt-BR"/>
+        </w:rPr>
+      </w:pPr>
+      <w:r>
+        <w:rPr>
+          <w:rFonts w:ascii="Times New Roman" w:eastAsia="Times New Roman" w:hAnsi="Times New Roman" w:cs="Times New Roman"/>
+          <w:sz w:val="24"/>
+          <w:szCs w:val="24"/>
+          <w:lang w:val="pt-BR"/>
+        </w:rPr>
+        <w:t xml:space="preserve">Podemos definir uma string com aspas </w:t>
+      </w:r>
+      <w:proofErr w:type="gramStart"/>
+      <w:r>
+        <w:rPr>
+          <w:rFonts w:ascii="Times New Roman" w:eastAsia="Times New Roman" w:hAnsi="Times New Roman" w:cs="Times New Roman"/>
+          <w:sz w:val="24"/>
+          <w:szCs w:val="24"/>
+          <w:lang w:val="pt-BR"/>
+        </w:rPr>
+        <w:t>simples(</w:t>
+      </w:r>
+      <w:proofErr w:type="gramEnd"/>
+      <w:r>
+        <w:rPr>
+          <w:rFonts w:ascii="Courier New" w:eastAsia="Times New Roman" w:hAnsi="Courier New" w:cs="Courier New"/>
+          <w:sz w:val="20"/>
+          <w:szCs w:val="20"/>
+          <w:lang w:val="pt-BR"/>
+        </w:rPr>
+        <w:t>'</w:t>
+      </w:r>
+      <w:r>
+        <w:rPr>
+          <w:rFonts w:ascii="Times New Roman" w:eastAsia="Times New Roman" w:hAnsi="Times New Roman" w:cs="Times New Roman"/>
+          <w:sz w:val="24"/>
+          <w:szCs w:val="24"/>
+          <w:lang w:val="pt-BR"/>
+        </w:rPr>
+        <w:t>) ou duplas(</w:t>
+      </w:r>
+      <w:r>
+        <w:rPr>
+          <w:rFonts w:ascii="Courier New" w:eastAsia="Times New Roman" w:hAnsi="Courier New" w:cs="Courier New"/>
+          <w:sz w:val="20"/>
+          <w:szCs w:val="20"/>
+          <w:lang w:val="pt-BR"/>
+        </w:rPr>
+        <w:t>"</w:t>
+      </w:r>
+      <w:r>
+        <w:rPr>
+          <w:rFonts w:ascii="Times New Roman" w:eastAsia="Times New Roman" w:hAnsi="Times New Roman" w:cs="Times New Roman"/>
+          <w:sz w:val="24"/>
+          <w:szCs w:val="24"/>
+          <w:lang w:val="pt-BR"/>
+        </w:rPr>
+        <w:t>)</w:t>
+      </w:r>
+    </w:p>
+    <w:p>
+      <w:pPr>
+        <w:numPr>
+          <w:ilvl w:val="0"/>
+          <w:numId w:val="5"/>
+        </w:numPr>
+        <w:spacing w:before="100" w:beforeAutospacing="1" w:after="100" w:afterAutospacing="1" w:line="240" w:lineRule="auto"/>
+        <w:rPr>
+          <w:rFonts w:ascii="Times New Roman" w:eastAsia="Times New Roman" w:hAnsi="Times New Roman" w:cs="Times New Roman"/>
+          <w:sz w:val="24"/>
+          <w:szCs w:val="24"/>
+          <w:lang w:val="pt-BR"/>
+        </w:rPr>
+      </w:pPr>
+      <w:r>
+        <w:rPr>
+          <w:rFonts w:ascii="Times New Roman" w:eastAsia="Times New Roman" w:hAnsi="Times New Roman" w:cs="Times New Roman"/>
+          <w:sz w:val="24"/>
+          <w:szCs w:val="24"/>
+          <w:lang w:val="pt-BR"/>
+        </w:rPr>
+        <w:t>Para interpretar um valor da variável ou caractere especial dentro da string devemos usar aspas duplas</w:t>
+      </w:r>
+    </w:p>
+    <w:p>
+      <w:pPr>
+        <w:numPr>
+          <w:ilvl w:val="0"/>
+          <w:numId w:val="5"/>
+        </w:numPr>
+        <w:spacing w:before="100" w:beforeAutospacing="1" w:after="100" w:afterAutospacing="1" w:line="240" w:lineRule="auto"/>
+        <w:rPr>
+          <w:rFonts w:ascii="Times New Roman" w:eastAsia="Times New Roman" w:hAnsi="Times New Roman" w:cs="Times New Roman"/>
+          <w:sz w:val="24"/>
+          <w:szCs w:val="24"/>
+        </w:rPr>
+      </w:pPr>
+      <w:proofErr w:type="spellStart"/>
+      <w:r>
+        <w:rPr>
+          <w:rFonts w:ascii="Times New Roman" w:eastAsia="Times New Roman" w:hAnsi="Times New Roman" w:cs="Times New Roman"/>
+          <w:sz w:val="24"/>
+          <w:szCs w:val="24"/>
+        </w:rPr>
+        <w:t>caracteres</w:t>
+      </w:r>
+      <w:proofErr w:type="spellEnd"/>
+      <w:r>
+        <w:rPr>
+          <w:rFonts w:ascii="Times New Roman" w:eastAsia="Times New Roman" w:hAnsi="Times New Roman" w:cs="Times New Roman"/>
+          <w:sz w:val="24"/>
+          <w:szCs w:val="24"/>
+        </w:rPr>
+        <w:t xml:space="preserve"> </w:t>
+      </w:r>
+      <w:proofErr w:type="spellStart"/>
+      <w:r>
+        <w:rPr>
+          <w:rFonts w:ascii="Times New Roman" w:eastAsia="Times New Roman" w:hAnsi="Times New Roman" w:cs="Times New Roman"/>
+          <w:sz w:val="24"/>
+          <w:szCs w:val="24"/>
+        </w:rPr>
+        <w:t>especias</w:t>
+      </w:r>
+      <w:proofErr w:type="spellEnd"/>
+      <w:r>
+        <w:rPr>
+          <w:rFonts w:ascii="Times New Roman" w:eastAsia="Times New Roman" w:hAnsi="Times New Roman" w:cs="Times New Roman"/>
+          <w:sz w:val="24"/>
+          <w:szCs w:val="24"/>
+        </w:rPr>
+        <w:t xml:space="preserve"> </w:t>
+      </w:r>
+      <w:proofErr w:type="spellStart"/>
+      <w:r>
+        <w:rPr>
+          <w:rFonts w:ascii="Times New Roman" w:eastAsia="Times New Roman" w:hAnsi="Times New Roman" w:cs="Times New Roman"/>
+          <w:sz w:val="24"/>
+          <w:szCs w:val="24"/>
+        </w:rPr>
+        <w:t>são</w:t>
+      </w:r>
+      <w:proofErr w:type="spellEnd"/>
+      <w:r>
+        <w:rPr>
+          <w:rFonts w:ascii="Times New Roman" w:eastAsia="Times New Roman" w:hAnsi="Times New Roman" w:cs="Times New Roman"/>
+          <w:sz w:val="24"/>
+          <w:szCs w:val="24"/>
+        </w:rPr>
+        <w:t>:</w:t>
+      </w:r>
+    </w:p>
+    <w:p>
+      <w:pPr>
+        <w:numPr>
+          <w:ilvl w:val="1"/>
+          <w:numId w:val="5"/>
+        </w:numPr>
+        <w:spacing w:before="100" w:beforeAutospacing="1" w:after="100" w:afterAutospacing="1" w:line="240" w:lineRule="auto"/>
+        <w:rPr>
+          <w:rFonts w:ascii="Times New Roman" w:eastAsia="Times New Roman" w:hAnsi="Times New Roman" w:cs="Times New Roman"/>
+          <w:sz w:val="24"/>
+          <w:szCs w:val="24"/>
+        </w:rPr>
+      </w:pPr>
+      <w:r>
+        <w:rPr>
+          <w:rFonts w:ascii="Times New Roman" w:eastAsia="Times New Roman" w:hAnsi="Times New Roman" w:cs="Times New Roman"/>
+          <w:sz w:val="24"/>
+          <w:szCs w:val="24"/>
+        </w:rPr>
+        <w:t xml:space="preserve">Nova </w:t>
+      </w:r>
+      <w:proofErr w:type="spellStart"/>
+      <w:r>
+        <w:rPr>
+          <w:rFonts w:ascii="Times New Roman" w:eastAsia="Times New Roman" w:hAnsi="Times New Roman" w:cs="Times New Roman"/>
+          <w:sz w:val="24"/>
+          <w:szCs w:val="24"/>
+        </w:rPr>
+        <w:t>linha</w:t>
+      </w:r>
+      <w:proofErr w:type="spellEnd"/>
+      <w:r>
+        <w:rPr>
+          <w:rFonts w:ascii="Times New Roman" w:eastAsia="Times New Roman" w:hAnsi="Times New Roman" w:cs="Times New Roman"/>
+          <w:sz w:val="24"/>
+          <w:szCs w:val="24"/>
+        </w:rPr>
+        <w:t xml:space="preserve">: </w:t>
+      </w:r>
+      <w:r>
+        <w:rPr>
+          <w:rFonts w:ascii="Courier New" w:eastAsia="Times New Roman" w:hAnsi="Courier New" w:cs="Courier New"/>
+          <w:sz w:val="20"/>
+          <w:szCs w:val="20"/>
+        </w:rPr>
+        <w:t>\n</w:t>
+      </w:r>
+      <w:r>
+        <w:rPr>
+          <w:rFonts w:ascii="Times New Roman" w:eastAsia="Times New Roman" w:hAnsi="Times New Roman" w:cs="Times New Roman"/>
+          <w:sz w:val="24"/>
+          <w:szCs w:val="24"/>
+        </w:rPr>
+        <w:t xml:space="preserve"> </w:t>
+      </w:r>
+      <w:proofErr w:type="spellStart"/>
+      <w:r>
+        <w:rPr>
+          <w:rFonts w:ascii="Times New Roman" w:eastAsia="Times New Roman" w:hAnsi="Times New Roman" w:cs="Times New Roman"/>
+          <w:sz w:val="24"/>
+          <w:szCs w:val="24"/>
+        </w:rPr>
+        <w:t>ou</w:t>
+      </w:r>
+      <w:proofErr w:type="spellEnd"/>
+      <w:r>
+        <w:rPr>
+          <w:rFonts w:ascii="Times New Roman" w:eastAsia="Times New Roman" w:hAnsi="Times New Roman" w:cs="Times New Roman"/>
+          <w:sz w:val="24"/>
+          <w:szCs w:val="24"/>
+        </w:rPr>
+        <w:t xml:space="preserve"> </w:t>
+      </w:r>
+      <w:r>
+        <w:rPr>
+          <w:rFonts w:ascii="Courier New" w:eastAsia="Times New Roman" w:hAnsi="Courier New" w:cs="Courier New"/>
+          <w:sz w:val="20"/>
+          <w:szCs w:val="20"/>
+        </w:rPr>
+        <w:t>\r</w:t>
+      </w:r>
+    </w:p>
+    <w:p>
+      <w:pPr>
+        <w:numPr>
+          <w:ilvl w:val="1"/>
+          <w:numId w:val="5"/>
+        </w:numPr>
+        <w:spacing w:before="100" w:beforeAutospacing="1" w:after="100" w:afterAutospacing="1" w:line="240" w:lineRule="auto"/>
+        <w:rPr>
+          <w:rFonts w:ascii="Times New Roman" w:eastAsia="Times New Roman" w:hAnsi="Times New Roman" w:cs="Times New Roman"/>
+          <w:sz w:val="24"/>
+          <w:szCs w:val="24"/>
+        </w:rPr>
+      </w:pPr>
+      <w:r>
+        <w:rPr>
+          <w:rFonts w:ascii="Times New Roman" w:eastAsia="Times New Roman" w:hAnsi="Times New Roman" w:cs="Times New Roman"/>
+          <w:sz w:val="24"/>
+          <w:szCs w:val="24"/>
+        </w:rPr>
+        <w:t xml:space="preserve">Tab: </w:t>
+      </w:r>
+      <w:r>
+        <w:rPr>
+          <w:rFonts w:ascii="Courier New" w:eastAsia="Times New Roman" w:hAnsi="Courier New" w:cs="Courier New"/>
+          <w:sz w:val="20"/>
+          <w:szCs w:val="20"/>
+        </w:rPr>
+        <w:t>\t</w:t>
+      </w:r>
+      <w:r>
+        <w:rPr>
+          <w:rFonts w:ascii="Times New Roman" w:eastAsia="Times New Roman" w:hAnsi="Times New Roman" w:cs="Times New Roman"/>
+          <w:sz w:val="24"/>
+          <w:szCs w:val="24"/>
+        </w:rPr>
+        <w:t xml:space="preserve"> </w:t>
+      </w:r>
+    </w:p>
+    <w:p>
+      <w:pPr>
+        <w:numPr>
+          <w:ilvl w:val="0"/>
+          <w:numId w:val="5"/>
+        </w:numPr>
+        <w:spacing w:before="100" w:beforeAutospacing="1" w:after="100" w:afterAutospacing="1" w:line="240" w:lineRule="auto"/>
+        <w:rPr>
+          <w:rFonts w:ascii="Times New Roman" w:eastAsia="Times New Roman" w:hAnsi="Times New Roman" w:cs="Times New Roman"/>
+          <w:sz w:val="24"/>
+          <w:szCs w:val="24"/>
+          <w:lang w:val="pt-BR"/>
+        </w:rPr>
+      </w:pPr>
+      <w:r>
+        <w:rPr>
+          <w:rFonts w:ascii="Times New Roman" w:eastAsia="Times New Roman" w:hAnsi="Times New Roman" w:cs="Times New Roman"/>
+          <w:sz w:val="24"/>
+          <w:szCs w:val="24"/>
+          <w:lang w:val="pt-BR"/>
+        </w:rPr>
+        <w:t xml:space="preserve">PHP possui uma constante para indicar uma quebra de linha: </w:t>
+      </w:r>
+      <w:r>
+        <w:rPr>
+          <w:rFonts w:ascii="Courier New" w:eastAsia="Times New Roman" w:hAnsi="Courier New" w:cs="Courier New"/>
+          <w:sz w:val="20"/>
+          <w:szCs w:val="20"/>
+          <w:lang w:val="pt-BR"/>
+        </w:rPr>
+        <w:t>PHP_EOL</w:t>
       </w:r>
     </w:p>
     <w:p>
@@ -4905,96 +6542,158 @@
     </w:lvl>
   </w:abstractNum>
   <w:abstractNum w:abstractNumId="1" w15:restartNumberingAfterBreak="0">
-    <w:nsid w:val="421C6594"/>
-    <w:multiLevelType w:val="hybridMultilevel"/>
-    <w:tmpl w:val="79961038"/>
-    <w:lvl w:ilvl="0" w:tplc="8E9C92F0">
+    <w:nsid w:val="29130072"/>
+    <w:multiLevelType w:val="multilevel"/>
+    <w:tmpl w:val="674E8D68"/>
+    <w:lvl w:ilvl="0">
       <w:start w:val="1"/>
-      <w:numFmt w:val="decimal"/>
-      <w:pStyle w:val="Heading1"/>
-      <w:lvlText w:val="%1."/>
+      <w:numFmt w:val="bullet"/>
+      <w:lvlText w:val=""/>
       <w:lvlJc w:val="left"/>
       <w:pPr>
+        <w:tabs>
+          <w:tab w:val="num" w:pos="720"/>
+        </w:tabs>
         <w:ind w:left="720" w:hanging="360"/>
       </w:pPr>
+      <w:rPr>
+        <w:rFonts w:ascii="Symbol" w:hAnsi="Symbol" w:hint="default"/>
+        <w:sz w:val="20"/>
+      </w:rPr>
     </w:lvl>
-    <w:lvl w:ilvl="1" w:tplc="04090019" w:tentative="1">
+    <w:lvl w:ilvl="1">
       <w:start w:val="1"/>
-      <w:numFmt w:val="lowerLetter"/>
-      <w:lvlText w:val="%2."/>
+      <w:numFmt w:val="bullet"/>
+      <w:lvlText w:val="o"/>
       <w:lvlJc w:val="left"/>
       <w:pPr>
+        <w:tabs>
+          <w:tab w:val="num" w:pos="1440"/>
+        </w:tabs>
         <w:ind w:left="1440" w:hanging="360"/>
       </w:pPr>
+      <w:rPr>
+        <w:rFonts w:ascii="Courier New" w:hAnsi="Courier New" w:hint="default"/>
+        <w:sz w:val="20"/>
+      </w:rPr>
     </w:lvl>
-    <w:lvl w:ilvl="2" w:tplc="0409001B" w:tentative="1">
+    <w:lvl w:ilvl="2" w:tentative="1">
       <w:start w:val="1"/>
-      <w:numFmt w:val="lowerRoman"/>
-      <w:lvlText w:val="%3."/>
-      <w:lvlJc w:val="right"/>
-      <w:pPr>
-        <w:ind w:left="2160" w:hanging="180"/>
-      </w:pPr>
+      <w:numFmt w:val="bullet"/>
+      <w:lvlText w:val=""/>
+      <w:lvlJc w:val="left"/>
+      <w:pPr>
+        <w:tabs>
+          <w:tab w:val="num" w:pos="2160"/>
+        </w:tabs>
+        <w:ind w:left="2160" w:hanging="360"/>
+      </w:pPr>
+      <w:rPr>
+        <w:rFonts w:ascii="Wingdings" w:hAnsi="Wingdings" w:hint="default"/>
+        <w:sz w:val="20"/>
+      </w:rPr>
     </w:lvl>
-    <w:lvl w:ilvl="3" w:tplc="0409000F" w:tentative="1">
+    <w:lvl w:ilvl="3" w:tentative="1">
       <w:start w:val="1"/>
-      <w:numFmt w:val="decimal"/>
-      <w:lvlText w:val="%4."/>
+      <w:numFmt w:val="bullet"/>
+      <w:lvlText w:val=""/>
       <w:lvlJc w:val="left"/>
       <w:pPr>
+        <w:tabs>
+          <w:tab w:val="num" w:pos="2880"/>
+        </w:tabs>
         <w:ind w:left="2880" w:hanging="360"/>
       </w:pPr>
+      <w:rPr>
+        <w:rFonts w:ascii="Wingdings" w:hAnsi="Wingdings" w:hint="default"/>
+        <w:sz w:val="20"/>
+      </w:rPr>
     </w:lvl>
-    <w:lvl w:ilvl="4" w:tplc="04090019" w:tentative="1">
+    <w:lvl w:ilvl="4" w:tentative="1">
       <w:start w:val="1"/>
-      <w:numFmt w:val="lowerLetter"/>
-      <w:lvlText w:val="%5."/>
+      <w:numFmt w:val="bullet"/>
+      <w:lvlText w:val=""/>
       <w:lvlJc w:val="left"/>
       <w:pPr>
+        <w:tabs>
+          <w:tab w:val="num" w:pos="3600"/>
+        </w:tabs>
         <w:ind w:left="3600" w:hanging="360"/>
       </w:pPr>
+      <w:rPr>
+        <w:rFonts w:ascii="Wingdings" w:hAnsi="Wingdings" w:hint="default"/>
+        <w:sz w:val="20"/>
+      </w:rPr>
     </w:lvl>
-    <w:lvl w:ilvl="5" w:tplc="0409001B" w:tentative="1">
+    <w:lvl w:ilvl="5" w:tentative="1">
       <w:start w:val="1"/>
-      <w:numFmt w:val="lowerRoman"/>
-      <w:lvlText w:val="%6."/>
-      <w:lvlJc w:val="right"/>
-      <w:pPr>
-        <w:ind w:left="4320" w:hanging="180"/>
-      </w:pPr>
+      <w:numFmt w:val="bullet"/>
+      <w:lvlText w:val=""/>
+      <w:lvlJc w:val="left"/>
+      <w:pPr>
+        <w:tabs>
+          <w:tab w:val="num" w:pos="4320"/>
+        </w:tabs>
+        <w:ind w:left="4320" w:hanging="360"/>
+      </w:pPr>
+      <w:rPr>
+        <w:rFonts w:ascii="Wingdings" w:hAnsi="Wingdings" w:hint="default"/>
+        <w:sz w:val="20"/>
+      </w:rPr>
     </w:lvl>
-    <w:lvl w:ilvl="6" w:tplc="0409000F" w:tentative="1">
+    <w:lvl w:ilvl="6" w:tentative="1">
       <w:start w:val="1"/>
-      <w:numFmt w:val="decimal"/>
-      <w:lvlText w:val="%7."/>
+      <w:numFmt w:val="bullet"/>
+      <w:lvlText w:val=""/>
       <w:lvlJc w:val="left"/>
       <w:pPr>
+        <w:tabs>
+          <w:tab w:val="num" w:pos="5040"/>
+        </w:tabs>
         <w:ind w:left="5040" w:hanging="360"/>
       </w:pPr>
+      <w:rPr>
+        <w:rFonts w:ascii="Wingdings" w:hAnsi="Wingdings" w:hint="default"/>
+        <w:sz w:val="20"/>
+      </w:rPr>
     </w:lvl>
-    <w:lvl w:ilvl="7" w:tplc="04090019" w:tentative="1">
+    <w:lvl w:ilvl="7" w:tentative="1">
       <w:start w:val="1"/>
-      <w:numFmt w:val="lowerLetter"/>
-      <w:lvlText w:val="%8."/>
+      <w:numFmt w:val="bullet"/>
+      <w:lvlText w:val=""/>
       <w:lvlJc w:val="left"/>
       <w:pPr>
+        <w:tabs>
+          <w:tab w:val="num" w:pos="5760"/>
+        </w:tabs>
         <w:ind w:left="5760" w:hanging="360"/>
       </w:pPr>
+      <w:rPr>
+        <w:rFonts w:ascii="Wingdings" w:hAnsi="Wingdings" w:hint="default"/>
+        <w:sz w:val="20"/>
+      </w:rPr>
     </w:lvl>
-    <w:lvl w:ilvl="8" w:tplc="0409001B" w:tentative="1">
+    <w:lvl w:ilvl="8" w:tentative="1">
       <w:start w:val="1"/>
-      <w:numFmt w:val="lowerRoman"/>
-      <w:lvlText w:val="%9."/>
-      <w:lvlJc w:val="right"/>
-      <w:pPr>
-        <w:ind w:left="6480" w:hanging="180"/>
-      </w:pPr>
+      <w:numFmt w:val="bullet"/>
+      <w:lvlText w:val=""/>
+      <w:lvlJc w:val="left"/>
+      <w:pPr>
+        <w:tabs>
+          <w:tab w:val="num" w:pos="6480"/>
+        </w:tabs>
+        <w:ind w:left="6480" w:hanging="360"/>
+      </w:pPr>
+      <w:rPr>
+        <w:rFonts w:ascii="Wingdings" w:hAnsi="Wingdings" w:hint="default"/>
+        <w:sz w:val="20"/>
+      </w:rPr>
     </w:lvl>
   </w:abstractNum>
   <w:abstractNum w:abstractNumId="2" w15:restartNumberingAfterBreak="0">
-    <w:nsid w:val="4C646E77"/>
+    <w:nsid w:val="31D56897"/>
     <w:multiLevelType w:val="multilevel"/>
-    <w:tmpl w:val="342015E8"/>
+    <w:tmpl w:val="53AEA534"/>
     <w:lvl w:ilvl="0">
       <w:start w:val="1"/>
       <w:numFmt w:val="bullet"/>
@@ -5140,14 +6839,256 @@
       </w:rPr>
     </w:lvl>
   </w:abstractNum>
+  <w:abstractNum w:abstractNumId="3" w15:restartNumberingAfterBreak="0">
+    <w:nsid w:val="421C6594"/>
+    <w:multiLevelType w:val="hybridMultilevel"/>
+    <w:tmpl w:val="79961038"/>
+    <w:lvl w:ilvl="0" w:tplc="8E9C92F0">
+      <w:start w:val="1"/>
+      <w:numFmt w:val="decimal"/>
+      <w:pStyle w:val="Heading1"/>
+      <w:lvlText w:val="%1."/>
+      <w:lvlJc w:val="left"/>
+      <w:pPr>
+        <w:ind w:left="720" w:hanging="360"/>
+      </w:pPr>
+    </w:lvl>
+    <w:lvl w:ilvl="1" w:tplc="04090019" w:tentative="1">
+      <w:start w:val="1"/>
+      <w:numFmt w:val="lowerLetter"/>
+      <w:lvlText w:val="%2."/>
+      <w:lvlJc w:val="left"/>
+      <w:pPr>
+        <w:ind w:left="1440" w:hanging="360"/>
+      </w:pPr>
+    </w:lvl>
+    <w:lvl w:ilvl="2" w:tplc="0409001B" w:tentative="1">
+      <w:start w:val="1"/>
+      <w:numFmt w:val="lowerRoman"/>
+      <w:lvlText w:val="%3."/>
+      <w:lvlJc w:val="right"/>
+      <w:pPr>
+        <w:ind w:left="2160" w:hanging="180"/>
+      </w:pPr>
+    </w:lvl>
+    <w:lvl w:ilvl="3" w:tplc="0409000F" w:tentative="1">
+      <w:start w:val="1"/>
+      <w:numFmt w:val="decimal"/>
+      <w:lvlText w:val="%4."/>
+      <w:lvlJc w:val="left"/>
+      <w:pPr>
+        <w:ind w:left="2880" w:hanging="360"/>
+      </w:pPr>
+    </w:lvl>
+    <w:lvl w:ilvl="4" w:tplc="04090019" w:tentative="1">
+      <w:start w:val="1"/>
+      <w:numFmt w:val="lowerLetter"/>
+      <w:lvlText w:val="%5."/>
+      <w:lvlJc w:val="left"/>
+      <w:pPr>
+        <w:ind w:left="3600" w:hanging="360"/>
+      </w:pPr>
+    </w:lvl>
+    <w:lvl w:ilvl="5" w:tplc="0409001B" w:tentative="1">
+      <w:start w:val="1"/>
+      <w:numFmt w:val="lowerRoman"/>
+      <w:lvlText w:val="%6."/>
+      <w:lvlJc w:val="right"/>
+      <w:pPr>
+        <w:ind w:left="4320" w:hanging="180"/>
+      </w:pPr>
+    </w:lvl>
+    <w:lvl w:ilvl="6" w:tplc="0409000F" w:tentative="1">
+      <w:start w:val="1"/>
+      <w:numFmt w:val="decimal"/>
+      <w:lvlText w:val="%7."/>
+      <w:lvlJc w:val="left"/>
+      <w:pPr>
+        <w:ind w:left="5040" w:hanging="360"/>
+      </w:pPr>
+    </w:lvl>
+    <w:lvl w:ilvl="7" w:tplc="04090019" w:tentative="1">
+      <w:start w:val="1"/>
+      <w:numFmt w:val="lowerLetter"/>
+      <w:lvlText w:val="%8."/>
+      <w:lvlJc w:val="left"/>
+      <w:pPr>
+        <w:ind w:left="5760" w:hanging="360"/>
+      </w:pPr>
+    </w:lvl>
+    <w:lvl w:ilvl="8" w:tplc="0409001B" w:tentative="1">
+      <w:start w:val="1"/>
+      <w:numFmt w:val="lowerRoman"/>
+      <w:lvlText w:val="%9."/>
+      <w:lvlJc w:val="right"/>
+      <w:pPr>
+        <w:ind w:left="6480" w:hanging="180"/>
+      </w:pPr>
+    </w:lvl>
+  </w:abstractNum>
+  <w:abstractNum w:abstractNumId="4" w15:restartNumberingAfterBreak="0">
+    <w:nsid w:val="4C646E77"/>
+    <w:multiLevelType w:val="multilevel"/>
+    <w:tmpl w:val="342015E8"/>
+    <w:lvl w:ilvl="0">
+      <w:start w:val="1"/>
+      <w:numFmt w:val="bullet"/>
+      <w:lvlText w:val=""/>
+      <w:lvlJc w:val="left"/>
+      <w:pPr>
+        <w:tabs>
+          <w:tab w:val="num" w:pos="720"/>
+        </w:tabs>
+        <w:ind w:left="720" w:hanging="360"/>
+      </w:pPr>
+      <w:rPr>
+        <w:rFonts w:ascii="Symbol" w:hAnsi="Symbol" w:hint="default"/>
+        <w:sz w:val="20"/>
+      </w:rPr>
+    </w:lvl>
+    <w:lvl w:ilvl="1" w:tentative="1">
+      <w:start w:val="1"/>
+      <w:numFmt w:val="bullet"/>
+      <w:lvlText w:val="o"/>
+      <w:lvlJc w:val="left"/>
+      <w:pPr>
+        <w:tabs>
+          <w:tab w:val="num" w:pos="1440"/>
+        </w:tabs>
+        <w:ind w:left="1440" w:hanging="360"/>
+      </w:pPr>
+      <w:rPr>
+        <w:rFonts w:ascii="Courier New" w:hAnsi="Courier New" w:hint="default"/>
+        <w:sz w:val="20"/>
+      </w:rPr>
+    </w:lvl>
+    <w:lvl w:ilvl="2" w:tentative="1">
+      <w:start w:val="1"/>
+      <w:numFmt w:val="bullet"/>
+      <w:lvlText w:val=""/>
+      <w:lvlJc w:val="left"/>
+      <w:pPr>
+        <w:tabs>
+          <w:tab w:val="num" w:pos="2160"/>
+        </w:tabs>
+        <w:ind w:left="2160" w:hanging="360"/>
+      </w:pPr>
+      <w:rPr>
+        <w:rFonts w:ascii="Wingdings" w:hAnsi="Wingdings" w:hint="default"/>
+        <w:sz w:val="20"/>
+      </w:rPr>
+    </w:lvl>
+    <w:lvl w:ilvl="3" w:tentative="1">
+      <w:start w:val="1"/>
+      <w:numFmt w:val="bullet"/>
+      <w:lvlText w:val=""/>
+      <w:lvlJc w:val="left"/>
+      <w:pPr>
+        <w:tabs>
+          <w:tab w:val="num" w:pos="2880"/>
+        </w:tabs>
+        <w:ind w:left="2880" w:hanging="360"/>
+      </w:pPr>
+      <w:rPr>
+        <w:rFonts w:ascii="Wingdings" w:hAnsi="Wingdings" w:hint="default"/>
+        <w:sz w:val="20"/>
+      </w:rPr>
+    </w:lvl>
+    <w:lvl w:ilvl="4" w:tentative="1">
+      <w:start w:val="1"/>
+      <w:numFmt w:val="bullet"/>
+      <w:lvlText w:val=""/>
+      <w:lvlJc w:val="left"/>
+      <w:pPr>
+        <w:tabs>
+          <w:tab w:val="num" w:pos="3600"/>
+        </w:tabs>
+        <w:ind w:left="3600" w:hanging="360"/>
+      </w:pPr>
+      <w:rPr>
+        <w:rFonts w:ascii="Wingdings" w:hAnsi="Wingdings" w:hint="default"/>
+        <w:sz w:val="20"/>
+      </w:rPr>
+    </w:lvl>
+    <w:lvl w:ilvl="5" w:tentative="1">
+      <w:start w:val="1"/>
+      <w:numFmt w:val="bullet"/>
+      <w:lvlText w:val=""/>
+      <w:lvlJc w:val="left"/>
+      <w:pPr>
+        <w:tabs>
+          <w:tab w:val="num" w:pos="4320"/>
+        </w:tabs>
+        <w:ind w:left="4320" w:hanging="360"/>
+      </w:pPr>
+      <w:rPr>
+        <w:rFonts w:ascii="Wingdings" w:hAnsi="Wingdings" w:hint="default"/>
+        <w:sz w:val="20"/>
+      </w:rPr>
+    </w:lvl>
+    <w:lvl w:ilvl="6" w:tentative="1">
+      <w:start w:val="1"/>
+      <w:numFmt w:val="bullet"/>
+      <w:lvlText w:val=""/>
+      <w:lvlJc w:val="left"/>
+      <w:pPr>
+        <w:tabs>
+          <w:tab w:val="num" w:pos="5040"/>
+        </w:tabs>
+        <w:ind w:left="5040" w:hanging="360"/>
+      </w:pPr>
+      <w:rPr>
+        <w:rFonts w:ascii="Wingdings" w:hAnsi="Wingdings" w:hint="default"/>
+        <w:sz w:val="20"/>
+      </w:rPr>
+    </w:lvl>
+    <w:lvl w:ilvl="7" w:tentative="1">
+      <w:start w:val="1"/>
+      <w:numFmt w:val="bullet"/>
+      <w:lvlText w:val=""/>
+      <w:lvlJc w:val="left"/>
+      <w:pPr>
+        <w:tabs>
+          <w:tab w:val="num" w:pos="5760"/>
+        </w:tabs>
+        <w:ind w:left="5760" w:hanging="360"/>
+      </w:pPr>
+      <w:rPr>
+        <w:rFonts w:ascii="Wingdings" w:hAnsi="Wingdings" w:hint="default"/>
+        <w:sz w:val="20"/>
+      </w:rPr>
+    </w:lvl>
+    <w:lvl w:ilvl="8" w:tentative="1">
+      <w:start w:val="1"/>
+      <w:numFmt w:val="bullet"/>
+      <w:lvlText w:val=""/>
+      <w:lvlJc w:val="left"/>
+      <w:pPr>
+        <w:tabs>
+          <w:tab w:val="num" w:pos="6480"/>
+        </w:tabs>
+        <w:ind w:left="6480" w:hanging="360"/>
+      </w:pPr>
+      <w:rPr>
+        <w:rFonts w:ascii="Wingdings" w:hAnsi="Wingdings" w:hint="default"/>
+        <w:sz w:val="20"/>
+      </w:rPr>
+    </w:lvl>
+  </w:abstractNum>
   <w:num w:numId="1">
-    <w:abstractNumId w:val="1"/>
+    <w:abstractNumId w:val="3"/>
   </w:num>
   <w:num w:numId="2">
     <w:abstractNumId w:val="0"/>
   </w:num>
   <w:num w:numId="3">
+    <w:abstractNumId w:val="4"/>
+  </w:num>
+  <w:num w:numId="4">
     <w:abstractNumId w:val="2"/>
+  </w:num>
+  <w:num w:numId="5">
+    <w:abstractNumId w:val="1"/>
   </w:num>
 </w:numbering>
 </file>
@@ -5595,6 +7536,29 @@
       <w:szCs w:val="36"/>
     </w:rPr>
   </w:style>
+  <w:style w:type="paragraph" w:styleId="Heading3">
+    <w:name w:val="heading 3"/>
+    <w:basedOn w:val="Normal"/>
+    <w:next w:val="Normal"/>
+    <w:link w:val="Heading3Char"/>
+    <w:uiPriority w:val="9"/>
+    <w:semiHidden/>
+    <w:unhideWhenUsed/>
+    <w:qFormat/>
+    <w:rsid w:val="002847D6"/>
+    <w:pPr>
+      <w:keepNext/>
+      <w:keepLines/>
+      <w:spacing w:before="40" w:after="0"/>
+      <w:outlineLvl w:val="2"/>
+    </w:pPr>
+    <w:rPr>
+      <w:rFonts w:asciiTheme="majorHAnsi" w:eastAsiaTheme="majorEastAsia" w:hAnsiTheme="majorHAnsi" w:cstheme="majorBidi"/>
+      <w:color w:val="1F3763" w:themeColor="accent1" w:themeShade="7F"/>
+      <w:sz w:val="24"/>
+      <w:szCs w:val="24"/>
+    </w:rPr>
+  </w:style>
   <w:style w:type="character" w:default="1" w:styleId="DefaultParagraphFont">
     <w:name w:val="Default Paragraph Font"/>
     <w:uiPriority w:val="1"/>
@@ -5854,6 +7818,33 @@
       <w:vanish/>
       <w:sz w:val="16"/>
       <w:szCs w:val="16"/>
+    </w:rPr>
+  </w:style>
+  <w:style w:type="character" w:customStyle="1" w:styleId="Heading3Char">
+    <w:name w:val="Heading 3 Char"/>
+    <w:basedOn w:val="DefaultParagraphFont"/>
+    <w:link w:val="Heading3"/>
+    <w:uiPriority w:val="9"/>
+    <w:semiHidden/>
+    <w:rsid w:val="002847D6"/>
+    <w:rPr>
+      <w:rFonts w:asciiTheme="majorHAnsi" w:eastAsiaTheme="majorEastAsia" w:hAnsiTheme="majorHAnsi" w:cstheme="majorBidi"/>
+      <w:color w:val="1F3763" w:themeColor="accent1" w:themeShade="7F"/>
+      <w:sz w:val="24"/>
+      <w:szCs w:val="24"/>
+    </w:rPr>
+  </w:style>
+  <w:style w:type="paragraph" w:customStyle="1" w:styleId="settings-box-item">
+    <w:name w:val="settings-box-item"/>
+    <w:basedOn w:val="Normal"/>
+    <w:rsid w:val="002847D6"/>
+    <w:pPr>
+      <w:spacing w:before="100" w:beforeAutospacing="1" w:after="100" w:afterAutospacing="1" w:line="240" w:lineRule="auto"/>
+    </w:pPr>
+    <w:rPr>
+      <w:rFonts w:ascii="Times New Roman" w:eastAsia="Times New Roman" w:hAnsi="Times New Roman" w:cs="Times New Roman"/>
+      <w:sz w:val="24"/>
+      <w:szCs w:val="24"/>
     </w:rPr>
   </w:style>
 </w:styles>

</xml_diff>